<commit_message>
Report / Unity Version
Work on report + notes, updated unity version after issue w/ terrain tool as was causing crashes
</commit_message>
<xml_diff>
--- a/Documentation/Report.docx
+++ b/Documentation/Report.docx
@@ -39,34 +39,190 @@
         </w:rPr>
         <w:t>Intro</w:t>
       </w:r>
+    </w:p>
+    <w:p>
+      <w:pPr>
+        <w:rPr>
+          <w:rFonts w:ascii="Arial" w:hAnsi="Arial" w:cs="Arial"/>
+          <w:sz w:val="18"/>
+        </w:rPr>
+      </w:pPr>
+    </w:p>
+    <w:p>
+      <w:pPr>
+        <w:pStyle w:val="Heading1"/>
+        <w:rPr>
+          <w:rFonts w:ascii="Arial" w:hAnsi="Arial" w:cs="Arial"/>
+          <w:sz w:val="28"/>
+          <w:lang w:val="en-GB" w:eastAsia="en-GB"/>
+        </w:rPr>
+      </w:pPr>
+      <w:r>
+        <w:rPr>
+          <w:rFonts w:ascii="Arial" w:hAnsi="Arial" w:cs="Arial"/>
+          <w:sz w:val="28"/>
+          <w:lang w:val="en-GB" w:eastAsia="en-GB"/>
+        </w:rPr>
+        <w:t>The wider topic</w:t>
+      </w:r>
+    </w:p>
+    <w:p>
+      <w:pPr>
+        <w:rPr>
+          <w:rFonts w:ascii="Arial" w:hAnsi="Arial" w:cs="Arial"/>
+          <w:sz w:val="18"/>
+          <w:lang w:val="en-GB" w:eastAsia="en-GB"/>
+        </w:rPr>
+      </w:pPr>
+    </w:p>
+    <w:p>
+      <w:pPr>
+        <w:rPr>
+          <w:rFonts w:ascii="Arial" w:eastAsia="Times New Roman" w:hAnsi="Arial" w:cs="Arial"/>
+          <w:color w:val="000000"/>
+          <w:sz w:val="18"/>
+          <w:lang w:val="en-GB" w:eastAsia="en-GB"/>
+        </w:rPr>
+      </w:pPr>
+      <w:r>
+        <w:rPr>
+          <w:rFonts w:ascii="Arial" w:hAnsi="Arial" w:cs="Arial"/>
+          <w:sz w:val="18"/>
+          <w:lang w:val="en-GB" w:eastAsia="en-GB"/>
+        </w:rPr>
+        <w:t xml:space="preserve">The “Five Factor Model” was proposed as a theory to measure personality traits through using five factors of behaviour, created by </w:t>
+      </w:r>
+      <w:proofErr w:type="spellStart"/>
+      <w:r>
+        <w:rPr>
+          <w:rFonts w:ascii="Arial" w:hAnsi="Arial" w:cs="Arial"/>
+          <w:sz w:val="18"/>
+          <w:lang w:val="en-GB" w:eastAsia="en-GB"/>
+        </w:rPr>
+        <w:t>Tupes</w:t>
+      </w:r>
+      <w:proofErr w:type="spellEnd"/>
+      <w:r>
+        <w:rPr>
+          <w:rFonts w:ascii="Arial" w:hAnsi="Arial" w:cs="Arial"/>
+          <w:sz w:val="18"/>
+          <w:lang w:val="en-GB" w:eastAsia="en-GB"/>
+        </w:rPr>
+        <w:t xml:space="preserve"> and Christal </w:t>
+      </w:r>
+      <w:r>
+        <w:rPr>
+          <w:rFonts w:ascii="Arial" w:eastAsia="Times New Roman" w:hAnsi="Arial" w:cs="Arial"/>
+          <w:color w:val="000000"/>
+          <w:sz w:val="18"/>
+          <w:lang w:val="en-GB" w:eastAsia="en-GB"/>
+        </w:rPr>
+        <w:t>(1961/1922) (McCrae, R. R., &amp; Costa, P. T., Jr. (2013)).</w:t>
+      </w:r>
+      <w:r>
+        <w:rPr>
+          <w:rFonts w:ascii="Arial" w:eastAsia="Times New Roman" w:hAnsi="Arial" w:cs="Arial"/>
+          <w:color w:val="000000"/>
+          <w:sz w:val="18"/>
+          <w:lang w:val="en-GB" w:eastAsia="en-GB"/>
+        </w:rPr>
+        <w:t xml:space="preserve"> The five factors of this theory were openness, conscientiousness, extraversion, agreeableness, and </w:t>
+      </w:r>
+      <w:r>
+        <w:rPr>
+          <w:rFonts w:ascii="Arial" w:eastAsia="Times New Roman" w:hAnsi="Arial" w:cs="Arial"/>
+          <w:color w:val="000000"/>
+          <w:sz w:val="18"/>
+          <w:lang w:val="en-GB" w:eastAsia="en-GB"/>
+        </w:rPr>
+        <w:t>neuroticism</w:t>
+      </w:r>
+      <w:r>
+        <w:rPr>
+          <w:rFonts w:ascii="Arial" w:eastAsia="Times New Roman" w:hAnsi="Arial" w:cs="Arial"/>
+          <w:color w:val="000000"/>
+          <w:sz w:val="18"/>
+          <w:lang w:val="en-GB" w:eastAsia="en-GB"/>
+        </w:rPr>
+        <w:t>.</w:t>
+      </w:r>
+    </w:p>
+    <w:p>
+      <w:pPr>
+        <w:rPr>
+          <w:rFonts w:ascii="Arial" w:hAnsi="Arial" w:cs="Arial"/>
+          <w:sz w:val="18"/>
+          <w:lang w:eastAsia="en-GB"/>
+        </w:rPr>
+      </w:pPr>
+      <w:r>
+        <w:rPr>
+          <w:rFonts w:ascii="Arial" w:hAnsi="Arial" w:cs="Arial"/>
+          <w:sz w:val="18"/>
+          <w:lang w:eastAsia="en-GB"/>
+        </w:rPr>
+        <w:t>This theory has been adapted to the video game industry to identify “Taste-maps” which can used to help determine what the individual would likely be interested in when looking for a game.</w:t>
+      </w:r>
+      <w:r>
+        <w:rPr>
+          <w:rFonts w:ascii="Arial" w:hAnsi="Arial" w:cs="Arial"/>
+          <w:sz w:val="18"/>
+          <w:lang w:eastAsia="en-GB"/>
+        </w:rPr>
+        <w:t xml:space="preserve"> </w:t>
+      </w:r>
+      <w:r>
+        <w:rPr>
+          <w:rFonts w:ascii="Arial" w:eastAsia="Times New Roman" w:hAnsi="Arial" w:cs="Arial"/>
+          <w:color w:val="000000"/>
+          <w:sz w:val="18"/>
+          <w:lang w:val="en-GB" w:eastAsia="en-GB"/>
+        </w:rPr>
+        <w:t>(</w:t>
+      </w:r>
+      <w:r>
+        <w:rPr>
+          <w:rFonts w:ascii="Arial" w:eastAsia="Times New Roman" w:hAnsi="Arial" w:cs="Arial"/>
+          <w:color w:val="FF0000"/>
+          <w:sz w:val="18"/>
+          <w:lang w:val="en-GB" w:eastAsia="en-GB"/>
+        </w:rPr>
+        <w:t>CITE GDC TALK</w:t>
+      </w:r>
+      <w:r>
+        <w:rPr>
+          <w:rFonts w:ascii="Arial" w:eastAsia="Times New Roman" w:hAnsi="Arial" w:cs="Arial"/>
+          <w:sz w:val="18"/>
+          <w:lang w:val="en-GB" w:eastAsia="en-GB"/>
+        </w:rPr>
+        <w:t>)</w:t>
+      </w:r>
+      <w:r>
+        <w:rPr>
+          <w:rFonts w:ascii="Arial" w:hAnsi="Arial" w:cs="Arial"/>
+          <w:sz w:val="18"/>
+          <w:lang w:eastAsia="en-GB"/>
+        </w:rPr>
+        <w:t xml:space="preserve"> The data from the Taste-maps can also be used to see</w:t>
+      </w:r>
+      <w:r>
+        <w:rPr>
+          <w:rFonts w:ascii="Arial" w:hAnsi="Arial" w:cs="Arial"/>
+          <w:sz w:val="18"/>
+          <w:lang w:eastAsia="en-GB"/>
+        </w:rPr>
+        <w:t xml:space="preserve"> how these variants might </w:t>
+      </w:r>
+      <w:r>
+        <w:rPr>
+          <w:rFonts w:ascii="Arial" w:hAnsi="Arial" w:cs="Arial"/>
+          <w:sz w:val="18"/>
+          <w:lang w:eastAsia="en-GB"/>
+        </w:rPr>
+        <w:t>effect the decisions players make when extrinsic motivation such as rewards is presented to them.</w:t>
+      </w:r>
       <w:bookmarkStart w:id="0" w:name="_GoBack"/>
       <w:bookmarkEnd w:id="0"/>
-    </w:p>
-    <w:p>
-      <w:pPr>
-        <w:rPr>
-          <w:rFonts w:ascii="Arial" w:hAnsi="Arial" w:cs="Arial"/>
-          <w:sz w:val="18"/>
-        </w:rPr>
-      </w:pPr>
-    </w:p>
-    <w:p>
-      <w:pPr>
-        <w:pStyle w:val="Heading1"/>
-        <w:rPr>
-          <w:rFonts w:ascii="Arial" w:hAnsi="Arial" w:cs="Arial"/>
-          <w:sz w:val="28"/>
-          <w:lang w:val="en-GB" w:eastAsia="en-GB"/>
-        </w:rPr>
-      </w:pPr>
-      <w:r>
-        <w:rPr>
-          <w:rFonts w:ascii="Arial" w:hAnsi="Arial" w:cs="Arial"/>
-          <w:sz w:val="28"/>
-          <w:lang w:val="en-GB" w:eastAsia="en-GB"/>
-        </w:rPr>
-        <w:t>The wider topic</w:t>
-      </w:r>
     </w:p>
     <w:p>
       <w:pPr>
@@ -832,7 +988,6 @@
           <w:sz w:val="18"/>
           <w:lang w:val="en-GB" w:eastAsia="en-GB"/>
         </w:rPr>
-        <w:lastRenderedPageBreak/>
         <w:t>Self Determination Theory</w:t>
       </w:r>
       <w:r>
@@ -1707,6 +1862,7 @@
           <w:sz w:val="18"/>
           <w:lang w:val="en-GB" w:eastAsia="en-GB"/>
         </w:rPr>
+        <w:lastRenderedPageBreak/>
         <w:t xml:space="preserve">As can be seen with the Engines of Play, overtime the motivational impact of player taste (Big 5) decreases as a motivational factor, though (SDT) progressively increases the more time the player spends with the game, as it forms more of a lasting impact. </w:t>
       </w:r>
       <w:r>
@@ -1841,7 +1997,6 @@
           <w:sz w:val="18"/>
           <w:lang w:val="en-GB" w:eastAsia="en-GB"/>
         </w:rPr>
-        <w:lastRenderedPageBreak/>
         <w:t>Here’s what I’m trying to achieve</w:t>
       </w:r>
     </w:p>
@@ -2604,6 +2759,7 @@
           <w:sz w:val="28"/>
           <w:lang w:val="en-GB" w:eastAsia="en-GB"/>
         </w:rPr>
+        <w:lastRenderedPageBreak/>
         <w:t>References</w:t>
       </w:r>
     </w:p>
@@ -2746,7 +2902,6 @@
           <w:szCs w:val="21"/>
           <w:shd w:val="clear" w:color="auto" w:fill="FFFFFF"/>
         </w:rPr>
-        <w:lastRenderedPageBreak/>
         <w:t>http://psycnet.apa.org/record/2012-10423-002</w:t>
       </w:r>
     </w:p>

</xml_diff>

<commit_message>
Rework - Challenge 1
Challenge 1 is now seperated into its own scene, rework of systems like difficulty choice to be controlled from a main scene.

Needs End Trigger update.
</commit_message>
<xml_diff>
--- a/Documentation/Report.docx
+++ b/Documentation/Report.docx
@@ -1,6 +1,6 @@
 
 <file path=word/document.xml><?xml version="1.0" encoding="utf-8"?>
-<w:document xmlns:wpc="http://schemas.microsoft.com/office/word/2010/wordprocessingCanvas" xmlns:mc="http://schemas.openxmlformats.org/markup-compatibility/2006" xmlns:o="urn:schemas-microsoft-com:office:office" xmlns:r="http://schemas.openxmlformats.org/officeDocument/2006/relationships" xmlns:m="http://schemas.openxmlformats.org/officeDocument/2006/math" xmlns:v="urn:schemas-microsoft-com:vml" xmlns:wp14="http://schemas.microsoft.com/office/word/2010/wordprocessingDrawing" xmlns:wp="http://schemas.openxmlformats.org/drawingml/2006/wordprocessingDrawing" xmlns:w10="urn:schemas-microsoft-com:office:word" xmlns:w="http://schemas.openxmlformats.org/wordprocessingml/2006/main" xmlns:w14="http://schemas.microsoft.com/office/word/2010/wordml" xmlns:wpg="http://schemas.microsoft.com/office/word/2010/wordprocessingGroup" xmlns:wpi="http://schemas.microsoft.com/office/word/2010/wordprocessingInk" xmlns:wne="http://schemas.microsoft.com/office/word/2006/wordml" xmlns:wps="http://schemas.microsoft.com/office/word/2010/wordprocessingShape" mc:Ignorable="w14 wp14">
+<w:document xmlns:wpc="http://schemas.microsoft.com/office/word/2010/wordprocessingCanvas" xmlns:cx="http://schemas.microsoft.com/office/drawing/2014/chartex" xmlns:cx1="http://schemas.microsoft.com/office/drawing/2015/9/8/chartex" xmlns:cx2="http://schemas.microsoft.com/office/drawing/2015/10/21/chartex" xmlns:cx3="http://schemas.microsoft.com/office/drawing/2016/5/9/chartex" xmlns:cx4="http://schemas.microsoft.com/office/drawing/2016/5/10/chartex" xmlns:cx5="http://schemas.microsoft.com/office/drawing/2016/5/11/chartex" xmlns:cx6="http://schemas.microsoft.com/office/drawing/2016/5/12/chartex" xmlns:cx7="http://schemas.microsoft.com/office/drawing/2016/5/13/chartex" xmlns:cx8="http://schemas.microsoft.com/office/drawing/2016/5/14/chartex" xmlns:mc="http://schemas.openxmlformats.org/markup-compatibility/2006" xmlns:aink="http://schemas.microsoft.com/office/drawing/2016/ink" xmlns:am3d="http://schemas.microsoft.com/office/drawing/2017/model3d" xmlns:o="urn:schemas-microsoft-com:office:office" xmlns:r="http://schemas.openxmlformats.org/officeDocument/2006/relationships" xmlns:m="http://schemas.openxmlformats.org/officeDocument/2006/math" xmlns:v="urn:schemas-microsoft-com:vml" xmlns:wp14="http://schemas.microsoft.com/office/word/2010/wordprocessingDrawing" xmlns:wp="http://schemas.openxmlformats.org/drawingml/2006/wordprocessingDrawing" xmlns:w10="urn:schemas-microsoft-com:office:word" xmlns:w="http://schemas.openxmlformats.org/wordprocessingml/2006/main" xmlns:w14="http://schemas.microsoft.com/office/word/2010/wordml" xmlns:w15="http://schemas.microsoft.com/office/word/2012/wordml" xmlns:w16cid="http://schemas.microsoft.com/office/word/2016/wordml/cid" xmlns:w16se="http://schemas.microsoft.com/office/word/2015/wordml/symex" xmlns:wpg="http://schemas.microsoft.com/office/word/2010/wordprocessingGroup" xmlns:wpi="http://schemas.microsoft.com/office/word/2010/wordprocessingInk" xmlns:wne="http://schemas.microsoft.com/office/word/2006/wordml" xmlns:wps="http://schemas.microsoft.com/office/word/2010/wordprocessingShape" mc:Ignorable="w14 w15 w16se w16cid wp14">
   <w:body>
     <w:p>
       <w:pPr>
@@ -132,25 +132,7 @@
           <w:sz w:val="18"/>
           <w:lang w:val="en-GB" w:eastAsia="en-GB"/>
         </w:rPr>
-        <w:t xml:space="preserve"> and </w:t>
-      </w:r>
-      <w:proofErr w:type="spellStart"/>
-      <w:r>
-        <w:rPr>
-          <w:rFonts w:ascii="Arial" w:hAnsi="Arial" w:cs="Arial"/>
-          <w:sz w:val="18"/>
-          <w:lang w:val="en-GB" w:eastAsia="en-GB"/>
-        </w:rPr>
-        <w:t>Christal</w:t>
-      </w:r>
-      <w:proofErr w:type="spellEnd"/>
-      <w:r>
-        <w:rPr>
-          <w:rFonts w:ascii="Arial" w:hAnsi="Arial" w:cs="Arial"/>
-          <w:sz w:val="18"/>
-          <w:lang w:val="en-GB" w:eastAsia="en-GB"/>
-        </w:rPr>
-        <w:t xml:space="preserve"> </w:t>
+        <w:t xml:space="preserve"> and Christal </w:t>
       </w:r>
       <w:r>
         <w:rPr>
@@ -426,27 +408,7 @@
           <w:sz w:val="18"/>
           <w:lang w:val="en-GB" w:eastAsia="en-GB"/>
         </w:rPr>
-        <w:t xml:space="preserve"> and </w:t>
-      </w:r>
-      <w:proofErr w:type="spellStart"/>
-      <w:r>
-        <w:rPr>
-          <w:rFonts w:ascii="Arial" w:eastAsia="Times New Roman" w:hAnsi="Arial" w:cs="Arial"/>
-          <w:color w:val="000000"/>
-          <w:sz w:val="18"/>
-          <w:lang w:val="en-GB" w:eastAsia="en-GB"/>
-        </w:rPr>
-        <w:t>Christal</w:t>
-      </w:r>
-      <w:proofErr w:type="spellEnd"/>
-      <w:r>
-        <w:rPr>
-          <w:rFonts w:ascii="Arial" w:eastAsia="Times New Roman" w:hAnsi="Arial" w:cs="Arial"/>
-          <w:color w:val="000000"/>
-          <w:sz w:val="18"/>
-          <w:lang w:val="en-GB" w:eastAsia="en-GB"/>
-        </w:rPr>
-        <w:t xml:space="preserve"> (1961/1922) (McCrae, R. R., &amp; Costa, P. T., Jr. (2013)).</w:t>
+        <w:t xml:space="preserve"> and Christal (1961/1922) (McCrae, R. R., &amp; Costa, P. T., Jr. (2013)).</w:t>
       </w:r>
     </w:p>
     <w:p>
@@ -676,6 +638,849 @@
             <wp:extent cx="2949294" cy="1662759"/>
             <wp:effectExtent l="0" t="0" r="3810" b="0"/>
             <wp:docPr id="1" name="Picture 1"/>
+            <wp:cNvGraphicFramePr>
+              <a:graphicFrameLocks xmlns:a="http://schemas.openxmlformats.org/drawingml/2006/main" noChangeAspect="1"/>
+            </wp:cNvGraphicFramePr>
+            <a:graphic xmlns:a="http://schemas.openxmlformats.org/drawingml/2006/main">
+              <a:graphicData uri="http://schemas.openxmlformats.org/drawingml/2006/picture">
+                <pic:pic xmlns:pic="http://schemas.openxmlformats.org/drawingml/2006/picture">
+                  <pic:nvPicPr>
+                    <pic:cNvPr id="1" name=""/>
+                    <pic:cNvPicPr/>
+                  </pic:nvPicPr>
+                  <pic:blipFill>
+                    <a:blip r:embed="rId10"/>
+                    <a:stretch>
+                      <a:fillRect/>
+                    </a:stretch>
+                  </pic:blipFill>
+                  <pic:spPr>
+                    <a:xfrm>
+                      <a:off x="0" y="0"/>
+                      <a:ext cx="2979826" cy="1679972"/>
+                    </a:xfrm>
+                    <a:prstGeom prst="rect">
+                      <a:avLst/>
+                    </a:prstGeom>
+                  </pic:spPr>
+                </pic:pic>
+              </a:graphicData>
+            </a:graphic>
+          </wp:inline>
+        </w:drawing>
+      </w:r>
+    </w:p>
+    <w:p>
+      <w:pPr>
+        <w:numPr>
+          <w:ilvl w:val="3"/>
+          <w:numId w:val="40"/>
+        </w:numPr>
+        <w:tabs>
+          <w:tab w:val="clear" w:pos="2880"/>
+          <w:tab w:val="num" w:pos="1080"/>
+        </w:tabs>
+        <w:spacing w:after="0" w:line="240" w:lineRule="auto"/>
+        <w:ind w:left="1080"/>
+        <w:textAlignment w:val="baseline"/>
+        <w:rPr>
+          <w:rFonts w:ascii="Arial" w:eastAsia="Times New Roman" w:hAnsi="Arial" w:cs="Arial"/>
+          <w:color w:val="000000"/>
+          <w:sz w:val="18"/>
+          <w:lang w:val="en-GB" w:eastAsia="en-GB"/>
+        </w:rPr>
+      </w:pPr>
+      <w:r>
+        <w:rPr>
+          <w:rFonts w:ascii="Arial" w:eastAsia="Times New Roman" w:hAnsi="Arial" w:cs="Arial"/>
+          <w:color w:val="000000"/>
+          <w:sz w:val="18"/>
+          <w:lang w:val="en-GB" w:eastAsia="en-GB"/>
+        </w:rPr>
+        <w:t>These can be mapped into the graphs seen above. This graph can be applied to the player to gauge what aspects they are most motivated initially by.</w:t>
+      </w:r>
+    </w:p>
+    <w:p>
+      <w:pPr>
+        <w:pStyle w:val="ListParagraph"/>
+        <w:numPr>
+          <w:ilvl w:val="0"/>
+          <w:numId w:val="41"/>
+        </w:numPr>
+        <w:spacing w:after="0" w:line="240" w:lineRule="auto"/>
+        <w:ind w:left="1080"/>
+        <w:textAlignment w:val="baseline"/>
+        <w:rPr>
+          <w:rFonts w:ascii="Arial" w:eastAsia="Times New Roman" w:hAnsi="Arial" w:cs="Arial"/>
+          <w:color w:val="000000"/>
+          <w:sz w:val="18"/>
+          <w:lang w:val="en-GB" w:eastAsia="en-GB"/>
+        </w:rPr>
+      </w:pPr>
+      <w:r>
+        <w:rPr>
+          <w:rFonts w:ascii="Arial" w:eastAsia="Times New Roman" w:hAnsi="Arial" w:cs="Arial"/>
+          <w:color w:val="000000"/>
+          <w:sz w:val="18"/>
+          <w:lang w:val="en-GB" w:eastAsia="en-GB"/>
+        </w:rPr>
+        <w:t>The more invested in an aspect of a game a player is, seen as further out from the centre.</w:t>
+      </w:r>
+    </w:p>
+    <w:p>
+      <w:pPr>
+        <w:spacing w:after="0" w:line="240" w:lineRule="auto"/>
+        <w:textAlignment w:val="baseline"/>
+        <w:rPr>
+          <w:rFonts w:ascii="Arial" w:eastAsia="Times New Roman" w:hAnsi="Arial" w:cs="Arial"/>
+          <w:color w:val="000000"/>
+          <w:sz w:val="18"/>
+          <w:lang w:val="en-GB" w:eastAsia="en-GB"/>
+        </w:rPr>
+      </w:pPr>
+    </w:p>
+    <w:p>
+      <w:pPr>
+        <w:rPr>
+          <w:rFonts w:ascii="Arial" w:hAnsi="Arial" w:cs="Arial"/>
+          <w:sz w:val="18"/>
+          <w:lang w:val="en-GB" w:eastAsia="en-GB"/>
+        </w:rPr>
+      </w:pPr>
+    </w:p>
+    <w:p>
+      <w:pPr>
+        <w:rPr>
+          <w:rFonts w:ascii="Arial" w:hAnsi="Arial" w:cs="Arial"/>
+          <w:sz w:val="18"/>
+          <w:lang w:val="en-GB" w:eastAsia="en-GB"/>
+        </w:rPr>
+      </w:pPr>
+    </w:p>
+    <w:p>
+      <w:pPr>
+        <w:pStyle w:val="Heading2"/>
+        <w:rPr>
+          <w:lang w:val="en-GB" w:eastAsia="en-GB"/>
+        </w:rPr>
+      </w:pPr>
+      <w:r>
+        <w:rPr>
+          <w:lang w:val="en-GB" w:eastAsia="en-GB"/>
+        </w:rPr>
+        <w:t xml:space="preserve">Maslow's </w:t>
+      </w:r>
+      <w:r>
+        <w:rPr>
+          <w:lang w:val="en-GB" w:eastAsia="en-GB"/>
+        </w:rPr>
+        <w:t>Hierarchy</w:t>
+      </w:r>
+    </w:p>
+    <w:p>
+      <w:pPr>
+        <w:rPr>
+          <w:lang w:val="en-GB" w:eastAsia="en-GB"/>
+        </w:rPr>
+      </w:pPr>
+    </w:p>
+    <w:p>
+      <w:pPr>
+        <w:rPr>
+          <w:lang w:val="en-GB" w:eastAsia="en-GB"/>
+        </w:rPr>
+      </w:pPr>
+    </w:p>
+    <w:p>
+      <w:pPr>
+        <w:pStyle w:val="Heading2"/>
+        <w:rPr>
+          <w:lang w:val="en-GB" w:eastAsia="en-GB"/>
+        </w:rPr>
+      </w:pPr>
+      <w:r>
+        <w:rPr>
+          <w:lang w:val="en-GB" w:eastAsia="en-GB"/>
+        </w:rPr>
+        <w:t>Self-Determination Theory</w:t>
+      </w:r>
+    </w:p>
+    <w:p>
+      <w:pPr>
+        <w:numPr>
+          <w:ilvl w:val="1"/>
+          <w:numId w:val="40"/>
+        </w:numPr>
+        <w:tabs>
+          <w:tab w:val="clear" w:pos="1440"/>
+          <w:tab w:val="num" w:pos="360"/>
+        </w:tabs>
+        <w:spacing w:after="0" w:line="240" w:lineRule="auto"/>
+        <w:ind w:left="360"/>
+        <w:textAlignment w:val="baseline"/>
+        <w:rPr>
+          <w:rFonts w:ascii="Arial" w:eastAsia="Times New Roman" w:hAnsi="Arial" w:cs="Arial"/>
+          <w:color w:val="000000"/>
+          <w:sz w:val="18"/>
+          <w:lang w:val="en-GB" w:eastAsia="en-GB"/>
+        </w:rPr>
+      </w:pPr>
+      <w:r>
+        <w:rPr>
+          <w:rFonts w:ascii="Arial" w:eastAsia="Times New Roman" w:hAnsi="Arial" w:cs="Arial"/>
+          <w:color w:val="000000"/>
+          <w:sz w:val="18"/>
+          <w:lang w:val="en-GB" w:eastAsia="en-GB"/>
+        </w:rPr>
+        <w:t>Self Determination Theory</w:t>
+      </w:r>
+      <w:r>
+        <w:rPr>
+          <w:rFonts w:ascii="Arial" w:eastAsia="Times New Roman" w:hAnsi="Arial" w:cs="Arial"/>
+          <w:color w:val="000000"/>
+          <w:sz w:val="18"/>
+          <w:lang w:val="en-GB" w:eastAsia="en-GB"/>
+        </w:rPr>
+        <w:t xml:space="preserve"> – </w:t>
+      </w:r>
+      <w:r>
+        <w:rPr>
+          <w:rFonts w:ascii="Arial" w:eastAsia="Times New Roman" w:hAnsi="Arial" w:cs="Arial"/>
+          <w:b/>
+          <w:color w:val="000000"/>
+          <w:sz w:val="18"/>
+          <w:lang w:val="en-GB" w:eastAsia="en-GB"/>
+        </w:rPr>
+        <w:t xml:space="preserve">Player </w:t>
+      </w:r>
+      <w:r>
+        <w:rPr>
+          <w:rFonts w:ascii="Arial" w:eastAsia="Times New Roman" w:hAnsi="Arial" w:cs="Arial"/>
+          <w:b/>
+          <w:color w:val="000000"/>
+          <w:sz w:val="18"/>
+          <w:lang w:val="en-GB" w:eastAsia="en-GB"/>
+        </w:rPr>
+        <w:t>E</w:t>
+      </w:r>
+      <w:r>
+        <w:rPr>
+          <w:rFonts w:ascii="Arial" w:eastAsia="Times New Roman" w:hAnsi="Arial" w:cs="Arial"/>
+          <w:b/>
+          <w:color w:val="000000"/>
+          <w:sz w:val="18"/>
+          <w:lang w:val="en-GB" w:eastAsia="en-GB"/>
+        </w:rPr>
+        <w:t xml:space="preserve">xperience of </w:t>
+      </w:r>
+      <w:r>
+        <w:rPr>
+          <w:rFonts w:ascii="Arial" w:eastAsia="Times New Roman" w:hAnsi="Arial" w:cs="Arial"/>
+          <w:b/>
+          <w:color w:val="000000"/>
+          <w:sz w:val="18"/>
+          <w:lang w:val="en-GB" w:eastAsia="en-GB"/>
+        </w:rPr>
+        <w:t>N</w:t>
+      </w:r>
+      <w:r>
+        <w:rPr>
+          <w:rFonts w:ascii="Arial" w:eastAsia="Times New Roman" w:hAnsi="Arial" w:cs="Arial"/>
+          <w:b/>
+          <w:color w:val="000000"/>
+          <w:sz w:val="18"/>
+          <w:lang w:val="en-GB" w:eastAsia="en-GB"/>
+        </w:rPr>
+        <w:t xml:space="preserve">eed </w:t>
+      </w:r>
+      <w:r>
+        <w:rPr>
+          <w:rFonts w:ascii="Arial" w:eastAsia="Times New Roman" w:hAnsi="Arial" w:cs="Arial"/>
+          <w:b/>
+          <w:color w:val="000000"/>
+          <w:sz w:val="18"/>
+          <w:lang w:val="en-GB" w:eastAsia="en-GB"/>
+        </w:rPr>
+        <w:t>S</w:t>
+      </w:r>
+      <w:r>
+        <w:rPr>
+          <w:rFonts w:ascii="Arial" w:eastAsia="Times New Roman" w:hAnsi="Arial" w:cs="Arial"/>
+          <w:b/>
+          <w:color w:val="000000"/>
+          <w:sz w:val="18"/>
+          <w:lang w:val="en-GB" w:eastAsia="en-GB"/>
+        </w:rPr>
+        <w:t xml:space="preserve">atisfaction </w:t>
+      </w:r>
+      <w:r>
+        <w:rPr>
+          <w:rFonts w:ascii="Arial" w:eastAsia="Times New Roman" w:hAnsi="Arial" w:cs="Arial"/>
+          <w:color w:val="000000"/>
+          <w:sz w:val="18"/>
+          <w:lang w:val="en-GB" w:eastAsia="en-GB"/>
+        </w:rPr>
+        <w:t>theory, created by Scott Rigby (</w:t>
+      </w:r>
+      <w:r>
+        <w:rPr>
+          <w:rFonts w:ascii="Arial" w:eastAsia="Times New Roman" w:hAnsi="Arial" w:cs="Arial"/>
+          <w:color w:val="FF0000"/>
+          <w:sz w:val="18"/>
+          <w:lang w:val="en-GB" w:eastAsia="en-GB"/>
+        </w:rPr>
+        <w:t>Check Document</w:t>
+      </w:r>
+      <w:r>
+        <w:rPr>
+          <w:rFonts w:ascii="Arial" w:eastAsia="Times New Roman" w:hAnsi="Arial" w:cs="Arial"/>
+          <w:color w:val="000000"/>
+          <w:sz w:val="18"/>
+          <w:lang w:val="en-GB" w:eastAsia="en-GB"/>
+        </w:rPr>
+        <w:t xml:space="preserve">)   </w:t>
+      </w:r>
+      <w:r>
+        <w:rPr>
+          <w:rFonts w:ascii="Arial" w:eastAsia="Times New Roman" w:hAnsi="Arial" w:cs="Arial"/>
+          <w:b/>
+          <w:color w:val="000000"/>
+          <w:sz w:val="18"/>
+          <w:lang w:val="en-GB" w:eastAsia="en-GB"/>
+        </w:rPr>
+        <w:t>2</w:t>
+      </w:r>
+      <w:r>
+        <w:rPr>
+          <w:rFonts w:ascii="Arial" w:eastAsia="Times New Roman" w:hAnsi="Arial" w:cs="Arial"/>
+          <w:b/>
+          <w:color w:val="000000"/>
+          <w:sz w:val="18"/>
+          <w:vertAlign w:val="superscript"/>
+          <w:lang w:val="en-GB" w:eastAsia="en-GB"/>
+        </w:rPr>
+        <w:t>nd</w:t>
+      </w:r>
+      <w:r>
+        <w:rPr>
+          <w:rFonts w:ascii="Arial" w:eastAsia="Times New Roman" w:hAnsi="Arial" w:cs="Arial"/>
+          <w:b/>
+          <w:color w:val="000000"/>
+          <w:sz w:val="18"/>
+          <w:lang w:val="en-GB" w:eastAsia="en-GB"/>
+        </w:rPr>
+        <w:t xml:space="preserve"> Engine of Play: Satisfaction</w:t>
+      </w:r>
+    </w:p>
+    <w:p>
+      <w:pPr>
+        <w:spacing w:after="0" w:line="240" w:lineRule="auto"/>
+        <w:ind w:left="360"/>
+        <w:textAlignment w:val="baseline"/>
+        <w:rPr>
+          <w:rFonts w:ascii="Arial" w:eastAsia="Times New Roman" w:hAnsi="Arial" w:cs="Arial"/>
+          <w:color w:val="000000"/>
+          <w:sz w:val="18"/>
+          <w:lang w:val="en-GB" w:eastAsia="en-GB"/>
+        </w:rPr>
+      </w:pPr>
+    </w:p>
+    <w:p>
+      <w:pPr>
+        <w:numPr>
+          <w:ilvl w:val="2"/>
+          <w:numId w:val="40"/>
+        </w:numPr>
+        <w:tabs>
+          <w:tab w:val="clear" w:pos="2160"/>
+          <w:tab w:val="num" w:pos="1080"/>
+        </w:tabs>
+        <w:spacing w:after="0" w:line="240" w:lineRule="auto"/>
+        <w:ind w:left="1080"/>
+        <w:textAlignment w:val="baseline"/>
+        <w:rPr>
+          <w:rFonts w:ascii="Arial" w:eastAsia="Times New Roman" w:hAnsi="Arial" w:cs="Arial"/>
+          <w:color w:val="000000"/>
+          <w:sz w:val="18"/>
+          <w:lang w:val="en-GB" w:eastAsia="en-GB"/>
+        </w:rPr>
+      </w:pPr>
+      <w:r>
+        <w:rPr>
+          <w:rFonts w:ascii="Arial" w:eastAsia="Times New Roman" w:hAnsi="Arial" w:cs="Arial"/>
+          <w:color w:val="000000"/>
+          <w:sz w:val="18"/>
+          <w:lang w:val="en-GB" w:eastAsia="en-GB"/>
+        </w:rPr>
+        <w:t>Competence</w:t>
+      </w:r>
+    </w:p>
+    <w:p>
+      <w:pPr>
+        <w:numPr>
+          <w:ilvl w:val="3"/>
+          <w:numId w:val="40"/>
+        </w:numPr>
+        <w:tabs>
+          <w:tab w:val="clear" w:pos="2880"/>
+          <w:tab w:val="num" w:pos="1800"/>
+        </w:tabs>
+        <w:spacing w:after="0" w:line="240" w:lineRule="auto"/>
+        <w:ind w:left="1800"/>
+        <w:textAlignment w:val="baseline"/>
+        <w:rPr>
+          <w:rFonts w:ascii="Arial" w:eastAsia="Times New Roman" w:hAnsi="Arial" w:cs="Arial"/>
+          <w:color w:val="000000"/>
+          <w:sz w:val="18"/>
+          <w:lang w:val="en-GB" w:eastAsia="en-GB"/>
+        </w:rPr>
+      </w:pPr>
+      <w:r>
+        <w:rPr>
+          <w:rFonts w:ascii="Arial" w:eastAsia="Times New Roman" w:hAnsi="Arial" w:cs="Arial"/>
+          <w:color w:val="000000"/>
+          <w:sz w:val="18"/>
+          <w:lang w:val="en-GB" w:eastAsia="en-GB"/>
+        </w:rPr>
+        <w:t xml:space="preserve">The universal want to seek to control outcomes and experience mastery </w:t>
+      </w:r>
+      <w:r>
+        <w:rPr>
+          <w:rFonts w:ascii="Arial" w:eastAsia="Times New Roman" w:hAnsi="Arial" w:cs="Arial"/>
+          <w:color w:val="FF0000"/>
+          <w:sz w:val="18"/>
+          <w:lang w:val="en-GB" w:eastAsia="en-GB"/>
+        </w:rPr>
+        <w:t>(GDC) (official quote?)</w:t>
+      </w:r>
+    </w:p>
+    <w:p>
+      <w:pPr>
+        <w:numPr>
+          <w:ilvl w:val="3"/>
+          <w:numId w:val="40"/>
+        </w:numPr>
+        <w:tabs>
+          <w:tab w:val="clear" w:pos="2880"/>
+          <w:tab w:val="num" w:pos="1800"/>
+        </w:tabs>
+        <w:spacing w:after="0" w:line="240" w:lineRule="auto"/>
+        <w:ind w:left="1800"/>
+        <w:textAlignment w:val="baseline"/>
+        <w:rPr>
+          <w:rFonts w:ascii="Arial" w:eastAsia="Times New Roman" w:hAnsi="Arial" w:cs="Arial"/>
+          <w:color w:val="000000"/>
+          <w:sz w:val="18"/>
+          <w:lang w:val="en-GB" w:eastAsia="en-GB"/>
+        </w:rPr>
+      </w:pPr>
+      <w:r>
+        <w:rPr>
+          <w:rFonts w:ascii="Arial" w:eastAsia="Times New Roman" w:hAnsi="Arial" w:cs="Arial"/>
+          <w:color w:val="000000"/>
+          <w:sz w:val="18"/>
+          <w:lang w:val="en-GB" w:eastAsia="en-GB"/>
+        </w:rPr>
+        <w:t xml:space="preserve">Easy to learn, difficult to master </w:t>
+      </w:r>
+      <w:r>
+        <w:rPr>
+          <w:rFonts w:ascii="Arial" w:eastAsia="Times New Roman" w:hAnsi="Arial" w:cs="Arial"/>
+          <w:b/>
+          <w:color w:val="000000"/>
+          <w:sz w:val="18"/>
+          <w:lang w:val="en-GB" w:eastAsia="en-GB"/>
+        </w:rPr>
+        <w:t>PENS</w:t>
+      </w:r>
+      <w:r>
+        <w:rPr>
+          <w:rFonts w:ascii="Arial" w:eastAsia="Times New Roman" w:hAnsi="Arial" w:cs="Arial"/>
+          <w:color w:val="000000"/>
+          <w:sz w:val="18"/>
+          <w:lang w:val="en-GB" w:eastAsia="en-GB"/>
+        </w:rPr>
+        <w:t>.</w:t>
+      </w:r>
+    </w:p>
+    <w:p>
+      <w:pPr>
+        <w:numPr>
+          <w:ilvl w:val="2"/>
+          <w:numId w:val="40"/>
+        </w:numPr>
+        <w:tabs>
+          <w:tab w:val="clear" w:pos="2160"/>
+          <w:tab w:val="num" w:pos="1080"/>
+        </w:tabs>
+        <w:spacing w:after="0" w:line="240" w:lineRule="auto"/>
+        <w:ind w:left="1080"/>
+        <w:textAlignment w:val="baseline"/>
+        <w:rPr>
+          <w:rFonts w:ascii="Arial" w:eastAsia="Times New Roman" w:hAnsi="Arial" w:cs="Arial"/>
+          <w:color w:val="000000"/>
+          <w:sz w:val="18"/>
+          <w:lang w:val="en-GB" w:eastAsia="en-GB"/>
+        </w:rPr>
+      </w:pPr>
+      <w:r>
+        <w:rPr>
+          <w:rFonts w:ascii="Arial" w:eastAsia="Times New Roman" w:hAnsi="Arial" w:cs="Arial"/>
+          <w:color w:val="000000"/>
+          <w:sz w:val="18"/>
+          <w:lang w:val="en-GB" w:eastAsia="en-GB"/>
+        </w:rPr>
+        <w:t>Autonomy</w:t>
+      </w:r>
+    </w:p>
+    <w:p>
+      <w:pPr>
+        <w:numPr>
+          <w:ilvl w:val="3"/>
+          <w:numId w:val="40"/>
+        </w:numPr>
+        <w:tabs>
+          <w:tab w:val="clear" w:pos="2880"/>
+          <w:tab w:val="num" w:pos="1800"/>
+        </w:tabs>
+        <w:spacing w:after="0" w:line="240" w:lineRule="auto"/>
+        <w:ind w:left="1800"/>
+        <w:textAlignment w:val="baseline"/>
+        <w:rPr>
+          <w:rFonts w:ascii="Arial" w:eastAsia="Times New Roman" w:hAnsi="Arial" w:cs="Arial"/>
+          <w:color w:val="000000"/>
+          <w:sz w:val="18"/>
+          <w:lang w:val="en-GB" w:eastAsia="en-GB"/>
+        </w:rPr>
+      </w:pPr>
+      <w:r>
+        <w:rPr>
+          <w:rFonts w:ascii="Arial" w:eastAsia="Times New Roman" w:hAnsi="Arial" w:cs="Arial"/>
+          <w:color w:val="000000"/>
+          <w:sz w:val="18"/>
+          <w:lang w:val="en-GB" w:eastAsia="en-GB"/>
+        </w:rPr>
+        <w:t>To have control over choices and see the impact of our choices.</w:t>
+      </w:r>
+    </w:p>
+    <w:p>
+      <w:pPr>
+        <w:numPr>
+          <w:ilvl w:val="3"/>
+          <w:numId w:val="40"/>
+        </w:numPr>
+        <w:tabs>
+          <w:tab w:val="clear" w:pos="2880"/>
+          <w:tab w:val="num" w:pos="1800"/>
+        </w:tabs>
+        <w:spacing w:after="0" w:line="240" w:lineRule="auto"/>
+        <w:ind w:left="1800"/>
+        <w:textAlignment w:val="baseline"/>
+        <w:rPr>
+          <w:rFonts w:ascii="Arial" w:eastAsia="Times New Roman" w:hAnsi="Arial" w:cs="Arial"/>
+          <w:color w:val="000000"/>
+          <w:sz w:val="18"/>
+          <w:lang w:val="en-GB" w:eastAsia="en-GB"/>
+        </w:rPr>
+      </w:pPr>
+      <w:r>
+        <w:rPr>
+          <w:rFonts w:ascii="Arial" w:eastAsia="Times New Roman" w:hAnsi="Arial" w:cs="Arial"/>
+          <w:color w:val="000000"/>
+          <w:sz w:val="18"/>
+          <w:lang w:val="en-GB" w:eastAsia="en-GB"/>
+        </w:rPr>
+        <w:t xml:space="preserve">Choice, customization, &amp; agency </w:t>
+      </w:r>
+      <w:r>
+        <w:rPr>
+          <w:rFonts w:ascii="Arial" w:eastAsia="Times New Roman" w:hAnsi="Arial" w:cs="Arial"/>
+          <w:b/>
+          <w:color w:val="000000"/>
+          <w:sz w:val="18"/>
+          <w:lang w:val="en-GB" w:eastAsia="en-GB"/>
+        </w:rPr>
+        <w:t>PENS</w:t>
+      </w:r>
+    </w:p>
+    <w:p>
+      <w:pPr>
+        <w:numPr>
+          <w:ilvl w:val="2"/>
+          <w:numId w:val="40"/>
+        </w:numPr>
+        <w:tabs>
+          <w:tab w:val="clear" w:pos="2160"/>
+          <w:tab w:val="num" w:pos="1080"/>
+        </w:tabs>
+        <w:spacing w:after="0" w:line="240" w:lineRule="auto"/>
+        <w:ind w:left="1080"/>
+        <w:textAlignment w:val="baseline"/>
+        <w:rPr>
+          <w:rFonts w:ascii="Arial" w:eastAsia="Times New Roman" w:hAnsi="Arial" w:cs="Arial"/>
+          <w:color w:val="000000"/>
+          <w:sz w:val="18"/>
+          <w:lang w:val="en-GB" w:eastAsia="en-GB"/>
+        </w:rPr>
+      </w:pPr>
+      <w:r>
+        <w:rPr>
+          <w:rFonts w:ascii="Arial" w:eastAsia="Times New Roman" w:hAnsi="Arial" w:cs="Arial"/>
+          <w:color w:val="000000"/>
+          <w:sz w:val="18"/>
+          <w:lang w:val="en-GB" w:eastAsia="en-GB"/>
+        </w:rPr>
+        <w:t>Relatedness</w:t>
+      </w:r>
+    </w:p>
+    <w:p>
+      <w:pPr>
+        <w:numPr>
+          <w:ilvl w:val="3"/>
+          <w:numId w:val="40"/>
+        </w:numPr>
+        <w:tabs>
+          <w:tab w:val="clear" w:pos="2880"/>
+          <w:tab w:val="num" w:pos="1800"/>
+        </w:tabs>
+        <w:spacing w:after="0" w:line="240" w:lineRule="auto"/>
+        <w:ind w:left="1800"/>
+        <w:textAlignment w:val="baseline"/>
+        <w:rPr>
+          <w:rFonts w:ascii="Arial" w:eastAsia="Times New Roman" w:hAnsi="Arial" w:cs="Arial"/>
+          <w:color w:val="000000"/>
+          <w:sz w:val="18"/>
+          <w:lang w:val="en-GB" w:eastAsia="en-GB"/>
+        </w:rPr>
+      </w:pPr>
+      <w:r>
+        <w:rPr>
+          <w:rFonts w:ascii="Arial" w:eastAsia="Times New Roman" w:hAnsi="Arial" w:cs="Arial"/>
+          <w:color w:val="000000"/>
+          <w:sz w:val="18"/>
+          <w:lang w:val="en-GB" w:eastAsia="en-GB"/>
+        </w:rPr>
+        <w:t>The want to interact, be connected to, and experience caring for others.</w:t>
+      </w:r>
+    </w:p>
+    <w:p>
+      <w:pPr>
+        <w:numPr>
+          <w:ilvl w:val="3"/>
+          <w:numId w:val="40"/>
+        </w:numPr>
+        <w:tabs>
+          <w:tab w:val="clear" w:pos="2880"/>
+          <w:tab w:val="num" w:pos="1800"/>
+        </w:tabs>
+        <w:spacing w:after="0" w:line="240" w:lineRule="auto"/>
+        <w:ind w:left="1800"/>
+        <w:textAlignment w:val="baseline"/>
+        <w:rPr>
+          <w:rFonts w:ascii="Arial" w:eastAsia="Times New Roman" w:hAnsi="Arial" w:cs="Arial"/>
+          <w:color w:val="000000"/>
+          <w:sz w:val="18"/>
+          <w:lang w:val="en-GB" w:eastAsia="en-GB"/>
+        </w:rPr>
+      </w:pPr>
+      <w:r>
+        <w:rPr>
+          <w:rFonts w:ascii="Arial" w:eastAsia="Times New Roman" w:hAnsi="Arial" w:cs="Arial"/>
+          <w:color w:val="000000"/>
+          <w:sz w:val="18"/>
+          <w:lang w:val="en-GB" w:eastAsia="en-GB"/>
+        </w:rPr>
+        <w:t>Knowledge of our (relative rankings) compared to others.</w:t>
+      </w:r>
+    </w:p>
+    <w:p>
+      <w:pPr>
+        <w:numPr>
+          <w:ilvl w:val="3"/>
+          <w:numId w:val="40"/>
+        </w:numPr>
+        <w:tabs>
+          <w:tab w:val="clear" w:pos="2880"/>
+          <w:tab w:val="num" w:pos="1800"/>
+        </w:tabs>
+        <w:spacing w:after="0" w:line="240" w:lineRule="auto"/>
+        <w:ind w:left="1800"/>
+        <w:textAlignment w:val="baseline"/>
+        <w:rPr>
+          <w:rFonts w:ascii="Arial" w:eastAsia="Times New Roman" w:hAnsi="Arial" w:cs="Arial"/>
+          <w:color w:val="000000"/>
+          <w:sz w:val="18"/>
+          <w:lang w:val="en-GB" w:eastAsia="en-GB"/>
+        </w:rPr>
+      </w:pPr>
+      <w:r>
+        <w:rPr>
+          <w:rFonts w:ascii="Arial" w:eastAsia="Times New Roman" w:hAnsi="Arial" w:cs="Arial"/>
+          <w:color w:val="000000"/>
+          <w:sz w:val="18"/>
+          <w:lang w:val="en-GB" w:eastAsia="en-GB"/>
+        </w:rPr>
+        <w:t xml:space="preserve">Social grouping, status feedback systems </w:t>
+      </w:r>
+      <w:r>
+        <w:rPr>
+          <w:rFonts w:ascii="Arial" w:eastAsia="Times New Roman" w:hAnsi="Arial" w:cs="Arial"/>
+          <w:b/>
+          <w:color w:val="000000"/>
+          <w:sz w:val="18"/>
+          <w:lang w:val="en-GB" w:eastAsia="en-GB"/>
+        </w:rPr>
+        <w:t>PENS</w:t>
+      </w:r>
+    </w:p>
+    <w:p>
+      <w:pPr>
+        <w:pStyle w:val="Heading2"/>
+        <w:rPr>
+          <w:lang w:val="en-GB" w:eastAsia="en-GB"/>
+        </w:rPr>
+      </w:pPr>
+      <w:r>
+        <w:rPr>
+          <w:lang w:val="en-GB" w:eastAsia="en-GB"/>
+        </w:rPr>
+        <w:t>Multi User Dungeons (MUD)</w:t>
+      </w:r>
+    </w:p>
+    <w:p>
+      <w:pPr>
+        <w:rPr>
+          <w:lang w:val="en-GB" w:eastAsia="en-GB"/>
+        </w:rPr>
+      </w:pPr>
+    </w:p>
+    <w:p>
+      <w:pPr>
+        <w:pStyle w:val="Heading2"/>
+        <w:rPr>
+          <w:lang w:val="en-GB" w:eastAsia="en-GB"/>
+        </w:rPr>
+      </w:pPr>
+      <w:r>
+        <w:rPr>
+          <w:lang w:val="en-GB" w:eastAsia="en-GB"/>
+        </w:rPr>
+        <w:t>Engines of Play</w:t>
+      </w:r>
+    </w:p>
+    <w:p>
+      <w:pPr>
+        <w:spacing w:after="0" w:line="240" w:lineRule="auto"/>
+        <w:ind w:left="1440"/>
+        <w:textAlignment w:val="baseline"/>
+        <w:rPr>
+          <w:rFonts w:ascii="Arial" w:eastAsia="Times New Roman" w:hAnsi="Arial" w:cs="Arial"/>
+          <w:color w:val="000000"/>
+          <w:sz w:val="18"/>
+          <w:lang w:val="en-GB" w:eastAsia="en-GB"/>
+        </w:rPr>
+      </w:pPr>
+    </w:p>
+    <w:p>
+      <w:pPr>
+        <w:spacing w:after="0" w:line="240" w:lineRule="auto"/>
+        <w:ind w:left="1440"/>
+        <w:textAlignment w:val="baseline"/>
+        <w:rPr>
+          <w:rFonts w:ascii="Arial" w:eastAsia="Times New Roman" w:hAnsi="Arial" w:cs="Arial"/>
+          <w:color w:val="000000"/>
+          <w:sz w:val="18"/>
+          <w:lang w:val="en-GB" w:eastAsia="en-GB"/>
+        </w:rPr>
+      </w:pPr>
+    </w:p>
+    <w:p>
+      <w:pPr>
+        <w:spacing w:after="0" w:line="240" w:lineRule="auto"/>
+        <w:textAlignment w:val="baseline"/>
+        <w:rPr>
+          <w:rFonts w:ascii="Arial" w:eastAsia="Times New Roman" w:hAnsi="Arial" w:cs="Arial"/>
+          <w:color w:val="000000"/>
+          <w:sz w:val="18"/>
+          <w:lang w:val="en-GB" w:eastAsia="en-GB"/>
+        </w:rPr>
+      </w:pPr>
+    </w:p>
+    <w:p>
+      <w:pPr>
+        <w:numPr>
+          <w:ilvl w:val="0"/>
+          <w:numId w:val="40"/>
+        </w:numPr>
+        <w:tabs>
+          <w:tab w:val="clear" w:pos="720"/>
+          <w:tab w:val="num" w:pos="-360"/>
+        </w:tabs>
+        <w:spacing w:after="0" w:line="240" w:lineRule="auto"/>
+        <w:ind w:left="0"/>
+        <w:textAlignment w:val="baseline"/>
+        <w:rPr>
+          <w:rFonts w:ascii="Arial" w:eastAsia="Times New Roman" w:hAnsi="Arial" w:cs="Arial"/>
+          <w:color w:val="000000"/>
+          <w:sz w:val="18"/>
+          <w:lang w:val="en-GB" w:eastAsia="en-GB"/>
+        </w:rPr>
+      </w:pPr>
+      <w:r>
+        <w:rPr>
+          <w:rFonts w:ascii="Arial" w:eastAsia="Times New Roman" w:hAnsi="Arial" w:cs="Arial"/>
+          <w:color w:val="000000"/>
+          <w:sz w:val="18"/>
+          <w:lang w:val="en-GB" w:eastAsia="en-GB"/>
+        </w:rPr>
+        <w:t xml:space="preserve">The “Engines of Play” work together over time to map player motivation, combining these </w:t>
+      </w:r>
+      <w:proofErr w:type="gramStart"/>
+      <w:r>
+        <w:rPr>
+          <w:rFonts w:ascii="Arial" w:eastAsia="Times New Roman" w:hAnsi="Arial" w:cs="Arial"/>
+          <w:color w:val="000000"/>
+          <w:sz w:val="18"/>
+          <w:lang w:val="en-GB" w:eastAsia="en-GB"/>
+        </w:rPr>
+        <w:t>two  motivational</w:t>
+      </w:r>
+      <w:proofErr w:type="gramEnd"/>
+      <w:r>
+        <w:rPr>
+          <w:rFonts w:ascii="Arial" w:eastAsia="Times New Roman" w:hAnsi="Arial" w:cs="Arial"/>
+          <w:color w:val="000000"/>
+          <w:sz w:val="18"/>
+          <w:lang w:val="en-GB" w:eastAsia="en-GB"/>
+        </w:rPr>
+        <w:t xml:space="preserve"> theories we see the following chart.</w:t>
+      </w:r>
+    </w:p>
+    <w:p>
+      <w:pPr>
+        <w:numPr>
+          <w:ilvl w:val="0"/>
+          <w:numId w:val="40"/>
+        </w:numPr>
+        <w:spacing w:after="0" w:line="240" w:lineRule="auto"/>
+        <w:textAlignment w:val="baseline"/>
+        <w:rPr>
+          <w:rFonts w:ascii="Arial" w:eastAsia="Times New Roman" w:hAnsi="Arial" w:cs="Arial"/>
+          <w:color w:val="000000"/>
+          <w:sz w:val="18"/>
+          <w:lang w:val="en-GB" w:eastAsia="en-GB"/>
+        </w:rPr>
+      </w:pPr>
+      <w:r>
+        <w:rPr>
+          <w:noProof/>
+          <w:lang w:val="en-GB" w:eastAsia="en-GB"/>
+        </w:rPr>
+        <w:drawing>
+          <wp:inline distT="0" distB="0" distL="0" distR="0" wp14:anchorId="56B3D680" wp14:editId="07599AA9">
+            <wp:extent cx="5943600" cy="2448560"/>
+            <wp:effectExtent l="0" t="0" r="0" b="8890"/>
+            <wp:docPr id="3" name="Picture 3"/>
             <wp:cNvGraphicFramePr>
               <a:graphicFrameLocks xmlns:a="http://schemas.openxmlformats.org/drawingml/2006/main" noChangeAspect="1"/>
             </wp:cNvGraphicFramePr>
@@ -695,849 +1500,6 @@
                   <pic:spPr>
                     <a:xfrm>
                       <a:off x="0" y="0"/>
-                      <a:ext cx="2979826" cy="1679972"/>
-                    </a:xfrm>
-                    <a:prstGeom prst="rect">
-                      <a:avLst/>
-                    </a:prstGeom>
-                  </pic:spPr>
-                </pic:pic>
-              </a:graphicData>
-            </a:graphic>
-          </wp:inline>
-        </w:drawing>
-      </w:r>
-    </w:p>
-    <w:p>
-      <w:pPr>
-        <w:numPr>
-          <w:ilvl w:val="3"/>
-          <w:numId w:val="40"/>
-        </w:numPr>
-        <w:tabs>
-          <w:tab w:val="clear" w:pos="2880"/>
-          <w:tab w:val="num" w:pos="1080"/>
-        </w:tabs>
-        <w:spacing w:after="0" w:line="240" w:lineRule="auto"/>
-        <w:ind w:left="1080"/>
-        <w:textAlignment w:val="baseline"/>
-        <w:rPr>
-          <w:rFonts w:ascii="Arial" w:eastAsia="Times New Roman" w:hAnsi="Arial" w:cs="Arial"/>
-          <w:color w:val="000000"/>
-          <w:sz w:val="18"/>
-          <w:lang w:val="en-GB" w:eastAsia="en-GB"/>
-        </w:rPr>
-      </w:pPr>
-      <w:r>
-        <w:rPr>
-          <w:rFonts w:ascii="Arial" w:eastAsia="Times New Roman" w:hAnsi="Arial" w:cs="Arial"/>
-          <w:color w:val="000000"/>
-          <w:sz w:val="18"/>
-          <w:lang w:val="en-GB" w:eastAsia="en-GB"/>
-        </w:rPr>
-        <w:t>These can be mapped into the graphs seen above. This graph can be applied to the player to gauge what aspects they are most motivated initially by.</w:t>
-      </w:r>
-    </w:p>
-    <w:p>
-      <w:pPr>
-        <w:pStyle w:val="ListParagraph"/>
-        <w:numPr>
-          <w:ilvl w:val="0"/>
-          <w:numId w:val="41"/>
-        </w:numPr>
-        <w:spacing w:after="0" w:line="240" w:lineRule="auto"/>
-        <w:ind w:left="1080"/>
-        <w:textAlignment w:val="baseline"/>
-        <w:rPr>
-          <w:rFonts w:ascii="Arial" w:eastAsia="Times New Roman" w:hAnsi="Arial" w:cs="Arial"/>
-          <w:color w:val="000000"/>
-          <w:sz w:val="18"/>
-          <w:lang w:val="en-GB" w:eastAsia="en-GB"/>
-        </w:rPr>
-      </w:pPr>
-      <w:r>
-        <w:rPr>
-          <w:rFonts w:ascii="Arial" w:eastAsia="Times New Roman" w:hAnsi="Arial" w:cs="Arial"/>
-          <w:color w:val="000000"/>
-          <w:sz w:val="18"/>
-          <w:lang w:val="en-GB" w:eastAsia="en-GB"/>
-        </w:rPr>
-        <w:t>The more invested in an aspect of a game a player is, seen as further out from the centre.</w:t>
-      </w:r>
-    </w:p>
-    <w:p>
-      <w:pPr>
-        <w:spacing w:after="0" w:line="240" w:lineRule="auto"/>
-        <w:textAlignment w:val="baseline"/>
-        <w:rPr>
-          <w:rFonts w:ascii="Arial" w:eastAsia="Times New Roman" w:hAnsi="Arial" w:cs="Arial"/>
-          <w:color w:val="000000"/>
-          <w:sz w:val="18"/>
-          <w:lang w:val="en-GB" w:eastAsia="en-GB"/>
-        </w:rPr>
-      </w:pPr>
-    </w:p>
-    <w:p>
-      <w:pPr>
-        <w:rPr>
-          <w:rFonts w:ascii="Arial" w:hAnsi="Arial" w:cs="Arial"/>
-          <w:sz w:val="18"/>
-          <w:lang w:val="en-GB" w:eastAsia="en-GB"/>
-        </w:rPr>
-      </w:pPr>
-    </w:p>
-    <w:p>
-      <w:pPr>
-        <w:rPr>
-          <w:rFonts w:ascii="Arial" w:hAnsi="Arial" w:cs="Arial"/>
-          <w:sz w:val="18"/>
-          <w:lang w:val="en-GB" w:eastAsia="en-GB"/>
-        </w:rPr>
-      </w:pPr>
-    </w:p>
-    <w:p>
-      <w:pPr>
-        <w:pStyle w:val="Heading2"/>
-        <w:rPr>
-          <w:lang w:val="en-GB" w:eastAsia="en-GB"/>
-        </w:rPr>
-      </w:pPr>
-      <w:r>
-        <w:rPr>
-          <w:lang w:val="en-GB" w:eastAsia="en-GB"/>
-        </w:rPr>
-        <w:t xml:space="preserve">Maslow's </w:t>
-      </w:r>
-      <w:r>
-        <w:rPr>
-          <w:lang w:val="en-GB" w:eastAsia="en-GB"/>
-        </w:rPr>
-        <w:t>Hierarchy</w:t>
-      </w:r>
-    </w:p>
-    <w:p>
-      <w:pPr>
-        <w:rPr>
-          <w:lang w:val="en-GB" w:eastAsia="en-GB"/>
-        </w:rPr>
-      </w:pPr>
-    </w:p>
-    <w:p>
-      <w:pPr>
-        <w:rPr>
-          <w:lang w:val="en-GB" w:eastAsia="en-GB"/>
-        </w:rPr>
-      </w:pPr>
-    </w:p>
-    <w:p>
-      <w:pPr>
-        <w:pStyle w:val="Heading2"/>
-        <w:rPr>
-          <w:lang w:val="en-GB" w:eastAsia="en-GB"/>
-        </w:rPr>
-      </w:pPr>
-      <w:r>
-        <w:rPr>
-          <w:lang w:val="en-GB" w:eastAsia="en-GB"/>
-        </w:rPr>
-        <w:t>Self-Determination Theory</w:t>
-      </w:r>
-    </w:p>
-    <w:p>
-      <w:pPr>
-        <w:numPr>
-          <w:ilvl w:val="1"/>
-          <w:numId w:val="40"/>
-        </w:numPr>
-        <w:tabs>
-          <w:tab w:val="clear" w:pos="1440"/>
-          <w:tab w:val="num" w:pos="360"/>
-        </w:tabs>
-        <w:spacing w:after="0" w:line="240" w:lineRule="auto"/>
-        <w:ind w:left="360"/>
-        <w:textAlignment w:val="baseline"/>
-        <w:rPr>
-          <w:rFonts w:ascii="Arial" w:eastAsia="Times New Roman" w:hAnsi="Arial" w:cs="Arial"/>
-          <w:color w:val="000000"/>
-          <w:sz w:val="18"/>
-          <w:lang w:val="en-GB" w:eastAsia="en-GB"/>
-        </w:rPr>
-      </w:pPr>
-      <w:r>
-        <w:rPr>
-          <w:rFonts w:ascii="Arial" w:eastAsia="Times New Roman" w:hAnsi="Arial" w:cs="Arial"/>
-          <w:color w:val="000000"/>
-          <w:sz w:val="18"/>
-          <w:lang w:val="en-GB" w:eastAsia="en-GB"/>
-        </w:rPr>
-        <w:t>Self Determination Theory</w:t>
-      </w:r>
-      <w:r>
-        <w:rPr>
-          <w:rFonts w:ascii="Arial" w:eastAsia="Times New Roman" w:hAnsi="Arial" w:cs="Arial"/>
-          <w:color w:val="000000"/>
-          <w:sz w:val="18"/>
-          <w:lang w:val="en-GB" w:eastAsia="en-GB"/>
-        </w:rPr>
-        <w:t xml:space="preserve"> – </w:t>
-      </w:r>
-      <w:r>
-        <w:rPr>
-          <w:rFonts w:ascii="Arial" w:eastAsia="Times New Roman" w:hAnsi="Arial" w:cs="Arial"/>
-          <w:b/>
-          <w:color w:val="000000"/>
-          <w:sz w:val="18"/>
-          <w:lang w:val="en-GB" w:eastAsia="en-GB"/>
-        </w:rPr>
-        <w:t xml:space="preserve">Player </w:t>
-      </w:r>
-      <w:r>
-        <w:rPr>
-          <w:rFonts w:ascii="Arial" w:eastAsia="Times New Roman" w:hAnsi="Arial" w:cs="Arial"/>
-          <w:b/>
-          <w:color w:val="000000"/>
-          <w:sz w:val="18"/>
-          <w:lang w:val="en-GB" w:eastAsia="en-GB"/>
-        </w:rPr>
-        <w:t>E</w:t>
-      </w:r>
-      <w:r>
-        <w:rPr>
-          <w:rFonts w:ascii="Arial" w:eastAsia="Times New Roman" w:hAnsi="Arial" w:cs="Arial"/>
-          <w:b/>
-          <w:color w:val="000000"/>
-          <w:sz w:val="18"/>
-          <w:lang w:val="en-GB" w:eastAsia="en-GB"/>
-        </w:rPr>
-        <w:t xml:space="preserve">xperience of </w:t>
-      </w:r>
-      <w:r>
-        <w:rPr>
-          <w:rFonts w:ascii="Arial" w:eastAsia="Times New Roman" w:hAnsi="Arial" w:cs="Arial"/>
-          <w:b/>
-          <w:color w:val="000000"/>
-          <w:sz w:val="18"/>
-          <w:lang w:val="en-GB" w:eastAsia="en-GB"/>
-        </w:rPr>
-        <w:t>N</w:t>
-      </w:r>
-      <w:r>
-        <w:rPr>
-          <w:rFonts w:ascii="Arial" w:eastAsia="Times New Roman" w:hAnsi="Arial" w:cs="Arial"/>
-          <w:b/>
-          <w:color w:val="000000"/>
-          <w:sz w:val="18"/>
-          <w:lang w:val="en-GB" w:eastAsia="en-GB"/>
-        </w:rPr>
-        <w:t xml:space="preserve">eed </w:t>
-      </w:r>
-      <w:r>
-        <w:rPr>
-          <w:rFonts w:ascii="Arial" w:eastAsia="Times New Roman" w:hAnsi="Arial" w:cs="Arial"/>
-          <w:b/>
-          <w:color w:val="000000"/>
-          <w:sz w:val="18"/>
-          <w:lang w:val="en-GB" w:eastAsia="en-GB"/>
-        </w:rPr>
-        <w:t>S</w:t>
-      </w:r>
-      <w:r>
-        <w:rPr>
-          <w:rFonts w:ascii="Arial" w:eastAsia="Times New Roman" w:hAnsi="Arial" w:cs="Arial"/>
-          <w:b/>
-          <w:color w:val="000000"/>
-          <w:sz w:val="18"/>
-          <w:lang w:val="en-GB" w:eastAsia="en-GB"/>
-        </w:rPr>
-        <w:t xml:space="preserve">atisfaction </w:t>
-      </w:r>
-      <w:r>
-        <w:rPr>
-          <w:rFonts w:ascii="Arial" w:eastAsia="Times New Roman" w:hAnsi="Arial" w:cs="Arial"/>
-          <w:color w:val="000000"/>
-          <w:sz w:val="18"/>
-          <w:lang w:val="en-GB" w:eastAsia="en-GB"/>
-        </w:rPr>
-        <w:t>theory, created by Scott Rigby (</w:t>
-      </w:r>
-      <w:r>
-        <w:rPr>
-          <w:rFonts w:ascii="Arial" w:eastAsia="Times New Roman" w:hAnsi="Arial" w:cs="Arial"/>
-          <w:color w:val="FF0000"/>
-          <w:sz w:val="18"/>
-          <w:lang w:val="en-GB" w:eastAsia="en-GB"/>
-        </w:rPr>
-        <w:t>Check Document</w:t>
-      </w:r>
-      <w:r>
-        <w:rPr>
-          <w:rFonts w:ascii="Arial" w:eastAsia="Times New Roman" w:hAnsi="Arial" w:cs="Arial"/>
-          <w:color w:val="000000"/>
-          <w:sz w:val="18"/>
-          <w:lang w:val="en-GB" w:eastAsia="en-GB"/>
-        </w:rPr>
-        <w:t xml:space="preserve">)   </w:t>
-      </w:r>
-      <w:r>
-        <w:rPr>
-          <w:rFonts w:ascii="Arial" w:eastAsia="Times New Roman" w:hAnsi="Arial" w:cs="Arial"/>
-          <w:b/>
-          <w:color w:val="000000"/>
-          <w:sz w:val="18"/>
-          <w:lang w:val="en-GB" w:eastAsia="en-GB"/>
-        </w:rPr>
-        <w:t>2</w:t>
-      </w:r>
-      <w:r>
-        <w:rPr>
-          <w:rFonts w:ascii="Arial" w:eastAsia="Times New Roman" w:hAnsi="Arial" w:cs="Arial"/>
-          <w:b/>
-          <w:color w:val="000000"/>
-          <w:sz w:val="18"/>
-          <w:vertAlign w:val="superscript"/>
-          <w:lang w:val="en-GB" w:eastAsia="en-GB"/>
-        </w:rPr>
-        <w:t>nd</w:t>
-      </w:r>
-      <w:r>
-        <w:rPr>
-          <w:rFonts w:ascii="Arial" w:eastAsia="Times New Roman" w:hAnsi="Arial" w:cs="Arial"/>
-          <w:b/>
-          <w:color w:val="000000"/>
-          <w:sz w:val="18"/>
-          <w:lang w:val="en-GB" w:eastAsia="en-GB"/>
-        </w:rPr>
-        <w:t xml:space="preserve"> Engine of Play: Satisfaction</w:t>
-      </w:r>
-    </w:p>
-    <w:p>
-      <w:pPr>
-        <w:spacing w:after="0" w:line="240" w:lineRule="auto"/>
-        <w:ind w:left="360"/>
-        <w:textAlignment w:val="baseline"/>
-        <w:rPr>
-          <w:rFonts w:ascii="Arial" w:eastAsia="Times New Roman" w:hAnsi="Arial" w:cs="Arial"/>
-          <w:color w:val="000000"/>
-          <w:sz w:val="18"/>
-          <w:lang w:val="en-GB" w:eastAsia="en-GB"/>
-        </w:rPr>
-      </w:pPr>
-    </w:p>
-    <w:p>
-      <w:pPr>
-        <w:numPr>
-          <w:ilvl w:val="2"/>
-          <w:numId w:val="40"/>
-        </w:numPr>
-        <w:tabs>
-          <w:tab w:val="clear" w:pos="2160"/>
-          <w:tab w:val="num" w:pos="1080"/>
-        </w:tabs>
-        <w:spacing w:after="0" w:line="240" w:lineRule="auto"/>
-        <w:ind w:left="1080"/>
-        <w:textAlignment w:val="baseline"/>
-        <w:rPr>
-          <w:rFonts w:ascii="Arial" w:eastAsia="Times New Roman" w:hAnsi="Arial" w:cs="Arial"/>
-          <w:color w:val="000000"/>
-          <w:sz w:val="18"/>
-          <w:lang w:val="en-GB" w:eastAsia="en-GB"/>
-        </w:rPr>
-      </w:pPr>
-      <w:r>
-        <w:rPr>
-          <w:rFonts w:ascii="Arial" w:eastAsia="Times New Roman" w:hAnsi="Arial" w:cs="Arial"/>
-          <w:color w:val="000000"/>
-          <w:sz w:val="18"/>
-          <w:lang w:val="en-GB" w:eastAsia="en-GB"/>
-        </w:rPr>
-        <w:t>Competence</w:t>
-      </w:r>
-    </w:p>
-    <w:p>
-      <w:pPr>
-        <w:numPr>
-          <w:ilvl w:val="3"/>
-          <w:numId w:val="40"/>
-        </w:numPr>
-        <w:tabs>
-          <w:tab w:val="clear" w:pos="2880"/>
-          <w:tab w:val="num" w:pos="1800"/>
-        </w:tabs>
-        <w:spacing w:after="0" w:line="240" w:lineRule="auto"/>
-        <w:ind w:left="1800"/>
-        <w:textAlignment w:val="baseline"/>
-        <w:rPr>
-          <w:rFonts w:ascii="Arial" w:eastAsia="Times New Roman" w:hAnsi="Arial" w:cs="Arial"/>
-          <w:color w:val="000000"/>
-          <w:sz w:val="18"/>
-          <w:lang w:val="en-GB" w:eastAsia="en-GB"/>
-        </w:rPr>
-      </w:pPr>
-      <w:r>
-        <w:rPr>
-          <w:rFonts w:ascii="Arial" w:eastAsia="Times New Roman" w:hAnsi="Arial" w:cs="Arial"/>
-          <w:color w:val="000000"/>
-          <w:sz w:val="18"/>
-          <w:lang w:val="en-GB" w:eastAsia="en-GB"/>
-        </w:rPr>
-        <w:t xml:space="preserve">The universal want to seek to control outcomes and experience mastery </w:t>
-      </w:r>
-      <w:r>
-        <w:rPr>
-          <w:rFonts w:ascii="Arial" w:eastAsia="Times New Roman" w:hAnsi="Arial" w:cs="Arial"/>
-          <w:color w:val="FF0000"/>
-          <w:sz w:val="18"/>
-          <w:lang w:val="en-GB" w:eastAsia="en-GB"/>
-        </w:rPr>
-        <w:t>(GDC) (official quote?)</w:t>
-      </w:r>
-    </w:p>
-    <w:p>
-      <w:pPr>
-        <w:numPr>
-          <w:ilvl w:val="3"/>
-          <w:numId w:val="40"/>
-        </w:numPr>
-        <w:tabs>
-          <w:tab w:val="clear" w:pos="2880"/>
-          <w:tab w:val="num" w:pos="1800"/>
-        </w:tabs>
-        <w:spacing w:after="0" w:line="240" w:lineRule="auto"/>
-        <w:ind w:left="1800"/>
-        <w:textAlignment w:val="baseline"/>
-        <w:rPr>
-          <w:rFonts w:ascii="Arial" w:eastAsia="Times New Roman" w:hAnsi="Arial" w:cs="Arial"/>
-          <w:color w:val="000000"/>
-          <w:sz w:val="18"/>
-          <w:lang w:val="en-GB" w:eastAsia="en-GB"/>
-        </w:rPr>
-      </w:pPr>
-      <w:r>
-        <w:rPr>
-          <w:rFonts w:ascii="Arial" w:eastAsia="Times New Roman" w:hAnsi="Arial" w:cs="Arial"/>
-          <w:color w:val="000000"/>
-          <w:sz w:val="18"/>
-          <w:lang w:val="en-GB" w:eastAsia="en-GB"/>
-        </w:rPr>
-        <w:t xml:space="preserve">Easy to learn, difficult to master </w:t>
-      </w:r>
-      <w:r>
-        <w:rPr>
-          <w:rFonts w:ascii="Arial" w:eastAsia="Times New Roman" w:hAnsi="Arial" w:cs="Arial"/>
-          <w:b/>
-          <w:color w:val="000000"/>
-          <w:sz w:val="18"/>
-          <w:lang w:val="en-GB" w:eastAsia="en-GB"/>
-        </w:rPr>
-        <w:t>PENS</w:t>
-      </w:r>
-      <w:r>
-        <w:rPr>
-          <w:rFonts w:ascii="Arial" w:eastAsia="Times New Roman" w:hAnsi="Arial" w:cs="Arial"/>
-          <w:color w:val="000000"/>
-          <w:sz w:val="18"/>
-          <w:lang w:val="en-GB" w:eastAsia="en-GB"/>
-        </w:rPr>
-        <w:t>.</w:t>
-      </w:r>
-    </w:p>
-    <w:p>
-      <w:pPr>
-        <w:numPr>
-          <w:ilvl w:val="2"/>
-          <w:numId w:val="40"/>
-        </w:numPr>
-        <w:tabs>
-          <w:tab w:val="clear" w:pos="2160"/>
-          <w:tab w:val="num" w:pos="1080"/>
-        </w:tabs>
-        <w:spacing w:after="0" w:line="240" w:lineRule="auto"/>
-        <w:ind w:left="1080"/>
-        <w:textAlignment w:val="baseline"/>
-        <w:rPr>
-          <w:rFonts w:ascii="Arial" w:eastAsia="Times New Roman" w:hAnsi="Arial" w:cs="Arial"/>
-          <w:color w:val="000000"/>
-          <w:sz w:val="18"/>
-          <w:lang w:val="en-GB" w:eastAsia="en-GB"/>
-        </w:rPr>
-      </w:pPr>
-      <w:r>
-        <w:rPr>
-          <w:rFonts w:ascii="Arial" w:eastAsia="Times New Roman" w:hAnsi="Arial" w:cs="Arial"/>
-          <w:color w:val="000000"/>
-          <w:sz w:val="18"/>
-          <w:lang w:val="en-GB" w:eastAsia="en-GB"/>
-        </w:rPr>
-        <w:t>Autonomy</w:t>
-      </w:r>
-    </w:p>
-    <w:p>
-      <w:pPr>
-        <w:numPr>
-          <w:ilvl w:val="3"/>
-          <w:numId w:val="40"/>
-        </w:numPr>
-        <w:tabs>
-          <w:tab w:val="clear" w:pos="2880"/>
-          <w:tab w:val="num" w:pos="1800"/>
-        </w:tabs>
-        <w:spacing w:after="0" w:line="240" w:lineRule="auto"/>
-        <w:ind w:left="1800"/>
-        <w:textAlignment w:val="baseline"/>
-        <w:rPr>
-          <w:rFonts w:ascii="Arial" w:eastAsia="Times New Roman" w:hAnsi="Arial" w:cs="Arial"/>
-          <w:color w:val="000000"/>
-          <w:sz w:val="18"/>
-          <w:lang w:val="en-GB" w:eastAsia="en-GB"/>
-        </w:rPr>
-      </w:pPr>
-      <w:r>
-        <w:rPr>
-          <w:rFonts w:ascii="Arial" w:eastAsia="Times New Roman" w:hAnsi="Arial" w:cs="Arial"/>
-          <w:color w:val="000000"/>
-          <w:sz w:val="18"/>
-          <w:lang w:val="en-GB" w:eastAsia="en-GB"/>
-        </w:rPr>
-        <w:t>To have control over choices and see the impact of our choices.</w:t>
-      </w:r>
-    </w:p>
-    <w:p>
-      <w:pPr>
-        <w:numPr>
-          <w:ilvl w:val="3"/>
-          <w:numId w:val="40"/>
-        </w:numPr>
-        <w:tabs>
-          <w:tab w:val="clear" w:pos="2880"/>
-          <w:tab w:val="num" w:pos="1800"/>
-        </w:tabs>
-        <w:spacing w:after="0" w:line="240" w:lineRule="auto"/>
-        <w:ind w:left="1800"/>
-        <w:textAlignment w:val="baseline"/>
-        <w:rPr>
-          <w:rFonts w:ascii="Arial" w:eastAsia="Times New Roman" w:hAnsi="Arial" w:cs="Arial"/>
-          <w:color w:val="000000"/>
-          <w:sz w:val="18"/>
-          <w:lang w:val="en-GB" w:eastAsia="en-GB"/>
-        </w:rPr>
-      </w:pPr>
-      <w:r>
-        <w:rPr>
-          <w:rFonts w:ascii="Arial" w:eastAsia="Times New Roman" w:hAnsi="Arial" w:cs="Arial"/>
-          <w:color w:val="000000"/>
-          <w:sz w:val="18"/>
-          <w:lang w:val="en-GB" w:eastAsia="en-GB"/>
-        </w:rPr>
-        <w:t xml:space="preserve">Choice, customization, &amp; agency </w:t>
-      </w:r>
-      <w:r>
-        <w:rPr>
-          <w:rFonts w:ascii="Arial" w:eastAsia="Times New Roman" w:hAnsi="Arial" w:cs="Arial"/>
-          <w:b/>
-          <w:color w:val="000000"/>
-          <w:sz w:val="18"/>
-          <w:lang w:val="en-GB" w:eastAsia="en-GB"/>
-        </w:rPr>
-        <w:t>PENS</w:t>
-      </w:r>
-    </w:p>
-    <w:p>
-      <w:pPr>
-        <w:numPr>
-          <w:ilvl w:val="2"/>
-          <w:numId w:val="40"/>
-        </w:numPr>
-        <w:tabs>
-          <w:tab w:val="clear" w:pos="2160"/>
-          <w:tab w:val="num" w:pos="1080"/>
-        </w:tabs>
-        <w:spacing w:after="0" w:line="240" w:lineRule="auto"/>
-        <w:ind w:left="1080"/>
-        <w:textAlignment w:val="baseline"/>
-        <w:rPr>
-          <w:rFonts w:ascii="Arial" w:eastAsia="Times New Roman" w:hAnsi="Arial" w:cs="Arial"/>
-          <w:color w:val="000000"/>
-          <w:sz w:val="18"/>
-          <w:lang w:val="en-GB" w:eastAsia="en-GB"/>
-        </w:rPr>
-      </w:pPr>
-      <w:r>
-        <w:rPr>
-          <w:rFonts w:ascii="Arial" w:eastAsia="Times New Roman" w:hAnsi="Arial" w:cs="Arial"/>
-          <w:color w:val="000000"/>
-          <w:sz w:val="18"/>
-          <w:lang w:val="en-GB" w:eastAsia="en-GB"/>
-        </w:rPr>
-        <w:t>Relatedness</w:t>
-      </w:r>
-    </w:p>
-    <w:p>
-      <w:pPr>
-        <w:numPr>
-          <w:ilvl w:val="3"/>
-          <w:numId w:val="40"/>
-        </w:numPr>
-        <w:tabs>
-          <w:tab w:val="clear" w:pos="2880"/>
-          <w:tab w:val="num" w:pos="1800"/>
-        </w:tabs>
-        <w:spacing w:after="0" w:line="240" w:lineRule="auto"/>
-        <w:ind w:left="1800"/>
-        <w:textAlignment w:val="baseline"/>
-        <w:rPr>
-          <w:rFonts w:ascii="Arial" w:eastAsia="Times New Roman" w:hAnsi="Arial" w:cs="Arial"/>
-          <w:color w:val="000000"/>
-          <w:sz w:val="18"/>
-          <w:lang w:val="en-GB" w:eastAsia="en-GB"/>
-        </w:rPr>
-      </w:pPr>
-      <w:r>
-        <w:rPr>
-          <w:rFonts w:ascii="Arial" w:eastAsia="Times New Roman" w:hAnsi="Arial" w:cs="Arial"/>
-          <w:color w:val="000000"/>
-          <w:sz w:val="18"/>
-          <w:lang w:val="en-GB" w:eastAsia="en-GB"/>
-        </w:rPr>
-        <w:t>The want to interact, be connected to, and experience caring for others.</w:t>
-      </w:r>
-    </w:p>
-    <w:p>
-      <w:pPr>
-        <w:numPr>
-          <w:ilvl w:val="3"/>
-          <w:numId w:val="40"/>
-        </w:numPr>
-        <w:tabs>
-          <w:tab w:val="clear" w:pos="2880"/>
-          <w:tab w:val="num" w:pos="1800"/>
-        </w:tabs>
-        <w:spacing w:after="0" w:line="240" w:lineRule="auto"/>
-        <w:ind w:left="1800"/>
-        <w:textAlignment w:val="baseline"/>
-        <w:rPr>
-          <w:rFonts w:ascii="Arial" w:eastAsia="Times New Roman" w:hAnsi="Arial" w:cs="Arial"/>
-          <w:color w:val="000000"/>
-          <w:sz w:val="18"/>
-          <w:lang w:val="en-GB" w:eastAsia="en-GB"/>
-        </w:rPr>
-      </w:pPr>
-      <w:r>
-        <w:rPr>
-          <w:rFonts w:ascii="Arial" w:eastAsia="Times New Roman" w:hAnsi="Arial" w:cs="Arial"/>
-          <w:color w:val="000000"/>
-          <w:sz w:val="18"/>
-          <w:lang w:val="en-GB" w:eastAsia="en-GB"/>
-        </w:rPr>
-        <w:t>Knowledge of our (relative rankings) compared to others.</w:t>
-      </w:r>
-    </w:p>
-    <w:p>
-      <w:pPr>
-        <w:numPr>
-          <w:ilvl w:val="3"/>
-          <w:numId w:val="40"/>
-        </w:numPr>
-        <w:tabs>
-          <w:tab w:val="clear" w:pos="2880"/>
-          <w:tab w:val="num" w:pos="1800"/>
-        </w:tabs>
-        <w:spacing w:after="0" w:line="240" w:lineRule="auto"/>
-        <w:ind w:left="1800"/>
-        <w:textAlignment w:val="baseline"/>
-        <w:rPr>
-          <w:rFonts w:ascii="Arial" w:eastAsia="Times New Roman" w:hAnsi="Arial" w:cs="Arial"/>
-          <w:color w:val="000000"/>
-          <w:sz w:val="18"/>
-          <w:lang w:val="en-GB" w:eastAsia="en-GB"/>
-        </w:rPr>
-      </w:pPr>
-      <w:r>
-        <w:rPr>
-          <w:rFonts w:ascii="Arial" w:eastAsia="Times New Roman" w:hAnsi="Arial" w:cs="Arial"/>
-          <w:color w:val="000000"/>
-          <w:sz w:val="18"/>
-          <w:lang w:val="en-GB" w:eastAsia="en-GB"/>
-        </w:rPr>
-        <w:t xml:space="preserve">Social grouping, status feedback systems </w:t>
-      </w:r>
-      <w:r>
-        <w:rPr>
-          <w:rFonts w:ascii="Arial" w:eastAsia="Times New Roman" w:hAnsi="Arial" w:cs="Arial"/>
-          <w:b/>
-          <w:color w:val="000000"/>
-          <w:sz w:val="18"/>
-          <w:lang w:val="en-GB" w:eastAsia="en-GB"/>
-        </w:rPr>
-        <w:t>PENS</w:t>
-      </w:r>
-    </w:p>
-    <w:p>
-      <w:pPr>
-        <w:pStyle w:val="Heading2"/>
-        <w:rPr>
-          <w:lang w:val="en-GB" w:eastAsia="en-GB"/>
-        </w:rPr>
-      </w:pPr>
-      <w:r>
-        <w:rPr>
-          <w:lang w:val="en-GB" w:eastAsia="en-GB"/>
-        </w:rPr>
-        <w:t>Multi User Dungeons (MUD)</w:t>
-      </w:r>
-    </w:p>
-    <w:p>
-      <w:pPr>
-        <w:rPr>
-          <w:lang w:val="en-GB" w:eastAsia="en-GB"/>
-        </w:rPr>
-      </w:pPr>
-    </w:p>
-    <w:p>
-      <w:pPr>
-        <w:pStyle w:val="Heading2"/>
-        <w:rPr>
-          <w:lang w:val="en-GB" w:eastAsia="en-GB"/>
-        </w:rPr>
-      </w:pPr>
-      <w:r>
-        <w:rPr>
-          <w:lang w:val="en-GB" w:eastAsia="en-GB"/>
-        </w:rPr>
-        <w:t>Engines of Play</w:t>
-      </w:r>
-    </w:p>
-    <w:p>
-      <w:pPr>
-        <w:spacing w:after="0" w:line="240" w:lineRule="auto"/>
-        <w:ind w:left="1440"/>
-        <w:textAlignment w:val="baseline"/>
-        <w:rPr>
-          <w:rFonts w:ascii="Arial" w:eastAsia="Times New Roman" w:hAnsi="Arial" w:cs="Arial"/>
-          <w:color w:val="000000"/>
-          <w:sz w:val="18"/>
-          <w:lang w:val="en-GB" w:eastAsia="en-GB"/>
-        </w:rPr>
-      </w:pPr>
-    </w:p>
-    <w:p>
-      <w:pPr>
-        <w:spacing w:after="0" w:line="240" w:lineRule="auto"/>
-        <w:ind w:left="1440"/>
-        <w:textAlignment w:val="baseline"/>
-        <w:rPr>
-          <w:rFonts w:ascii="Arial" w:eastAsia="Times New Roman" w:hAnsi="Arial" w:cs="Arial"/>
-          <w:color w:val="000000"/>
-          <w:sz w:val="18"/>
-          <w:lang w:val="en-GB" w:eastAsia="en-GB"/>
-        </w:rPr>
-      </w:pPr>
-    </w:p>
-    <w:p>
-      <w:pPr>
-        <w:spacing w:after="0" w:line="240" w:lineRule="auto"/>
-        <w:textAlignment w:val="baseline"/>
-        <w:rPr>
-          <w:rFonts w:ascii="Arial" w:eastAsia="Times New Roman" w:hAnsi="Arial" w:cs="Arial"/>
-          <w:color w:val="000000"/>
-          <w:sz w:val="18"/>
-          <w:lang w:val="en-GB" w:eastAsia="en-GB"/>
-        </w:rPr>
-      </w:pPr>
-    </w:p>
-    <w:p>
-      <w:pPr>
-        <w:numPr>
-          <w:ilvl w:val="0"/>
-          <w:numId w:val="40"/>
-        </w:numPr>
-        <w:tabs>
-          <w:tab w:val="clear" w:pos="720"/>
-          <w:tab w:val="num" w:pos="-360"/>
-        </w:tabs>
-        <w:spacing w:after="0" w:line="240" w:lineRule="auto"/>
-        <w:ind w:left="0"/>
-        <w:textAlignment w:val="baseline"/>
-        <w:rPr>
-          <w:rFonts w:ascii="Arial" w:eastAsia="Times New Roman" w:hAnsi="Arial" w:cs="Arial"/>
-          <w:color w:val="000000"/>
-          <w:sz w:val="18"/>
-          <w:lang w:val="en-GB" w:eastAsia="en-GB"/>
-        </w:rPr>
-      </w:pPr>
-      <w:r>
-        <w:rPr>
-          <w:rFonts w:ascii="Arial" w:eastAsia="Times New Roman" w:hAnsi="Arial" w:cs="Arial"/>
-          <w:color w:val="000000"/>
-          <w:sz w:val="18"/>
-          <w:lang w:val="en-GB" w:eastAsia="en-GB"/>
-        </w:rPr>
-        <w:t xml:space="preserve">The “Engines of Play” work together over time to map player motivation, combining these </w:t>
-      </w:r>
-      <w:proofErr w:type="gramStart"/>
-      <w:r>
-        <w:rPr>
-          <w:rFonts w:ascii="Arial" w:eastAsia="Times New Roman" w:hAnsi="Arial" w:cs="Arial"/>
-          <w:color w:val="000000"/>
-          <w:sz w:val="18"/>
-          <w:lang w:val="en-GB" w:eastAsia="en-GB"/>
-        </w:rPr>
-        <w:t>two  motivational</w:t>
-      </w:r>
-      <w:proofErr w:type="gramEnd"/>
-      <w:r>
-        <w:rPr>
-          <w:rFonts w:ascii="Arial" w:eastAsia="Times New Roman" w:hAnsi="Arial" w:cs="Arial"/>
-          <w:color w:val="000000"/>
-          <w:sz w:val="18"/>
-          <w:lang w:val="en-GB" w:eastAsia="en-GB"/>
-        </w:rPr>
-        <w:t xml:space="preserve"> theories we see the following chart.</w:t>
-      </w:r>
-    </w:p>
-    <w:p>
-      <w:pPr>
-        <w:numPr>
-          <w:ilvl w:val="0"/>
-          <w:numId w:val="40"/>
-        </w:numPr>
-        <w:spacing w:after="0" w:line="240" w:lineRule="auto"/>
-        <w:textAlignment w:val="baseline"/>
-        <w:rPr>
-          <w:rFonts w:ascii="Arial" w:eastAsia="Times New Roman" w:hAnsi="Arial" w:cs="Arial"/>
-          <w:color w:val="000000"/>
-          <w:sz w:val="18"/>
-          <w:lang w:val="en-GB" w:eastAsia="en-GB"/>
-        </w:rPr>
-      </w:pPr>
-      <w:r>
-        <w:rPr>
-          <w:noProof/>
-          <w:lang w:val="en-GB" w:eastAsia="en-GB"/>
-        </w:rPr>
-        <w:drawing>
-          <wp:inline distT="0" distB="0" distL="0" distR="0" wp14:anchorId="56B3D680" wp14:editId="07599AA9">
-            <wp:extent cx="5943600" cy="2448560"/>
-            <wp:effectExtent l="0" t="0" r="0" b="8890"/>
-            <wp:docPr id="3" name="Picture 3"/>
-            <wp:cNvGraphicFramePr>
-              <a:graphicFrameLocks xmlns:a="http://schemas.openxmlformats.org/drawingml/2006/main" noChangeAspect="1"/>
-            </wp:cNvGraphicFramePr>
-            <a:graphic xmlns:a="http://schemas.openxmlformats.org/drawingml/2006/main">
-              <a:graphicData uri="http://schemas.openxmlformats.org/drawingml/2006/picture">
-                <pic:pic xmlns:pic="http://schemas.openxmlformats.org/drawingml/2006/picture">
-                  <pic:nvPicPr>
-                    <pic:cNvPr id="1" name=""/>
-                    <pic:cNvPicPr/>
-                  </pic:nvPicPr>
-                  <pic:blipFill>
-                    <a:blip r:embed="rId12"/>
-                    <a:stretch>
-                      <a:fillRect/>
-                    </a:stretch>
-                  </pic:blipFill>
-                  <pic:spPr>
-                    <a:xfrm>
-                      <a:off x="0" y="0"/>
                       <a:ext cx="5943600" cy="2448560"/>
                     </a:xfrm>
                     <a:prstGeom prst="rect">
@@ -1835,6 +1797,33 @@
     </w:p>
     <w:p>
       <w:pPr>
+        <w:pStyle w:val="Heading2"/>
+        <w:rPr>
+          <w:lang w:val="en-GB" w:eastAsia="en-GB"/>
+        </w:rPr>
+      </w:pPr>
+      <w:r>
+        <w:rPr>
+          <w:lang w:val="en-GB" w:eastAsia="en-GB"/>
+        </w:rPr>
+        <w:t>Conclusion</w:t>
+      </w:r>
+    </w:p>
+    <w:p>
+      <w:pPr>
+        <w:spacing w:after="0" w:line="240" w:lineRule="auto"/>
+        <w:ind w:left="720"/>
+        <w:textAlignment w:val="baseline"/>
+        <w:rPr>
+          <w:rFonts w:ascii="Arial" w:eastAsia="Times New Roman" w:hAnsi="Arial" w:cs="Arial"/>
+          <w:color w:val="000000"/>
+          <w:sz w:val="18"/>
+          <w:lang w:val="en-GB" w:eastAsia="en-GB"/>
+        </w:rPr>
+      </w:pPr>
+    </w:p>
+    <w:p>
+      <w:pPr>
         <w:spacing w:after="0" w:line="240" w:lineRule="auto"/>
         <w:ind w:left="720"/>
         <w:textAlignment w:val="baseline"/>
@@ -2107,6 +2096,43 @@
     </w:p>
     <w:p>
       <w:pPr>
+        <w:rPr>
+          <w:lang w:val="en-GB" w:eastAsia="en-GB"/>
+        </w:rPr>
+      </w:pPr>
+    </w:p>
+    <w:p>
+      <w:pPr>
+        <w:rPr>
+          <w:lang w:val="en-GB" w:eastAsia="en-GB"/>
+        </w:rPr>
+      </w:pPr>
+    </w:p>
+    <w:p>
+      <w:pPr>
+        <w:rPr>
+          <w:lang w:val="en-GB" w:eastAsia="en-GB"/>
+        </w:rPr>
+      </w:pPr>
+      <w:bookmarkStart w:id="0" w:name="_GoBack"/>
+      <w:bookmarkEnd w:id="0"/>
+    </w:p>
+    <w:p>
+      <w:pPr>
+        <w:rPr>
+          <w:lang w:val="en-GB" w:eastAsia="en-GB"/>
+        </w:rPr>
+      </w:pPr>
+    </w:p>
+    <w:p>
+      <w:pPr>
+        <w:rPr>
+          <w:lang w:val="en-GB" w:eastAsia="en-GB"/>
+        </w:rPr>
+      </w:pPr>
+    </w:p>
+    <w:p>
+      <w:pPr>
         <w:pStyle w:val="Heading1"/>
         <w:rPr>
           <w:rFonts w:ascii="Arial" w:hAnsi="Arial" w:cs="Arial"/>
@@ -2120,6 +2146,7 @@
           <w:sz w:val="28"/>
           <w:lang w:val="en-GB" w:eastAsia="en-GB"/>
         </w:rPr>
+        <w:lastRenderedPageBreak/>
         <w:t>Tools, Techniques, Technologies</w:t>
       </w:r>
     </w:p>
@@ -2189,20 +2216,6 @@
       <w:pPr>
         <w:pStyle w:val="Heading2"/>
         <w:rPr>
-          <w:rFonts w:asciiTheme="minorHAnsi" w:eastAsiaTheme="minorEastAsia" w:hAnsiTheme="minorHAnsi" w:cstheme="minorBidi"/>
-          <w:b w:val="0"/>
-          <w:bCs w:val="0"/>
-          <w:smallCaps w:val="0"/>
-          <w:sz w:val="22"/>
-          <w:szCs w:val="22"/>
-          <w:lang w:val="en-GB" w:eastAsia="en-GB"/>
-        </w:rPr>
-      </w:pPr>
-    </w:p>
-    <w:p>
-      <w:pPr>
-        <w:pStyle w:val="Heading2"/>
-        <w:rPr>
           <w:lang w:val="en-GB" w:eastAsia="en-GB"/>
         </w:rPr>
       </w:pPr>
@@ -2229,11 +2242,75 @@
     </w:p>
     <w:p>
       <w:pPr>
+        <w:pStyle w:val="ListParagraph"/>
+        <w:numPr>
+          <w:ilvl w:val="0"/>
+          <w:numId w:val="43"/>
+        </w:numPr>
+        <w:rPr>
+          <w:lang w:val="en-GB" w:eastAsia="en-GB"/>
+        </w:rPr>
+      </w:pPr>
+      <w:r>
+        <w:rPr>
+          <w:lang w:val="en-GB" w:eastAsia="en-GB"/>
+        </w:rPr>
+        <w:t>Why the method was chosen for the project</w:t>
+      </w:r>
+    </w:p>
+    <w:p>
+      <w:pPr>
+        <w:pStyle w:val="ListParagraph"/>
+        <w:numPr>
+          <w:ilvl w:val="0"/>
+          <w:numId w:val="43"/>
+        </w:numPr>
+        <w:rPr>
+          <w:lang w:val="en-GB" w:eastAsia="en-GB"/>
+        </w:rPr>
+      </w:pPr>
+      <w:r>
+        <w:rPr>
+          <w:lang w:val="en-GB" w:eastAsia="en-GB"/>
+        </w:rPr>
+        <w:t>The data needed from the player</w:t>
+      </w:r>
+    </w:p>
+    <w:p>
+      <w:pPr>
+        <w:pStyle w:val="ListParagraph"/>
+        <w:numPr>
+          <w:ilvl w:val="0"/>
+          <w:numId w:val="43"/>
+        </w:numPr>
+        <w:rPr>
+          <w:lang w:val="en-GB" w:eastAsia="en-GB"/>
+        </w:rPr>
+      </w:pPr>
+      <w:r>
+        <w:rPr>
+          <w:lang w:val="en-GB" w:eastAsia="en-GB"/>
+        </w:rPr>
+        <w:t xml:space="preserve">The data needed from the </w:t>
+      </w:r>
+      <w:r>
+        <w:rPr>
+          <w:lang w:val="en-GB" w:eastAsia="en-GB"/>
+        </w:rPr>
+        <w:t>deliverable</w:t>
+      </w:r>
+    </w:p>
+    <w:p>
+      <w:pPr>
+        <w:rPr>
+          <w:lang w:val="en-GB" w:eastAsia="en-GB"/>
+        </w:rPr>
+      </w:pPr>
+    </w:p>
+    <w:p>
+      <w:pPr>
         <w:pStyle w:val="Heading3"/>
         <w:rPr>
-          <w:rFonts w:ascii="Arial" w:eastAsia="Times New Roman" w:hAnsi="Arial" w:cs="Arial"/>
-          <w:color w:val="000000"/>
-          <w:sz w:val="18"/>
           <w:lang w:val="en-GB" w:eastAsia="en-GB"/>
         </w:rPr>
       </w:pPr>
@@ -2353,7 +2430,6 @@
           <w:sz w:val="18"/>
           <w:lang w:val="en-GB" w:eastAsia="en-GB"/>
         </w:rPr>
-        <w:lastRenderedPageBreak/>
         <w:t>How to get accurate information?</w:t>
       </w:r>
     </w:p>
@@ -2429,27 +2505,7 @@
           <w:sz w:val="18"/>
           <w:lang w:val="en-GB" w:eastAsia="en-GB"/>
         </w:rPr>
-        <w:t xml:space="preserve">Why are </w:t>
-      </w:r>
-      <w:proofErr w:type="gramStart"/>
-      <w:r>
-        <w:rPr>
-          <w:rFonts w:ascii="Arial" w:eastAsia="Times New Roman" w:hAnsi="Arial" w:cs="Arial"/>
-          <w:color w:val="000000"/>
-          <w:sz w:val="18"/>
-          <w:lang w:val="en-GB" w:eastAsia="en-GB"/>
-        </w:rPr>
-        <w:t>these the</w:t>
-      </w:r>
-      <w:proofErr w:type="gramEnd"/>
-      <w:r>
-        <w:rPr>
-          <w:rFonts w:ascii="Arial" w:eastAsia="Times New Roman" w:hAnsi="Arial" w:cs="Arial"/>
-          <w:color w:val="000000"/>
-          <w:sz w:val="18"/>
-          <w:lang w:val="en-GB" w:eastAsia="en-GB"/>
-        </w:rPr>
-        <w:t xml:space="preserve"> correct ways to analyse?</w:t>
+        <w:t>Why are these the correct ways to analyse?</w:t>
       </w:r>
     </w:p>
     <w:p>
@@ -2584,6 +2640,7 @@
         <w:rPr>
           <w:lang w:val="en-GB" w:eastAsia="en-GB"/>
         </w:rPr>
+        <w:lastRenderedPageBreak/>
         <w:t>Data Storage</w:t>
       </w:r>
     </w:p>
@@ -2731,8 +2788,6 @@
           <w:lang w:val="en-GB" w:eastAsia="en-GB"/>
         </w:rPr>
       </w:pPr>
-      <w:bookmarkStart w:id="0" w:name="_GoBack"/>
-      <w:bookmarkEnd w:id="0"/>
       <w:r>
         <w:rPr>
           <w:lang w:val="en-GB" w:eastAsia="en-GB"/>
@@ -2800,7 +2855,6 @@
         <w:rPr>
           <w:lang w:val="en-GB" w:eastAsia="en-GB"/>
         </w:rPr>
-        <w:lastRenderedPageBreak/>
         <w:t>Challenge 3</w:t>
       </w:r>
     </w:p>
@@ -2843,14 +2897,71 @@
         <w:rPr>
           <w:lang w:val="en-GB" w:eastAsia="en-GB"/>
         </w:rPr>
-        <w:t xml:space="preserve">Challenge </w:t>
-      </w:r>
-      <w:r>
-        <w:rPr>
-          <w:lang w:val="en-GB" w:eastAsia="en-GB"/>
-        </w:rPr>
-        <w:t>5</w:t>
-      </w:r>
+        <w:t>Challenge 5</w:t>
+      </w:r>
+    </w:p>
+    <w:p>
+      <w:pPr>
+        <w:rPr>
+          <w:lang w:val="en-GB" w:eastAsia="en-GB"/>
+        </w:rPr>
+      </w:pPr>
+    </w:p>
+    <w:p>
+      <w:pPr>
+        <w:rPr>
+          <w:lang w:val="en-GB" w:eastAsia="en-GB"/>
+        </w:rPr>
+      </w:pPr>
+    </w:p>
+    <w:p>
+      <w:pPr>
+        <w:rPr>
+          <w:lang w:val="en-GB" w:eastAsia="en-GB"/>
+        </w:rPr>
+      </w:pPr>
+    </w:p>
+    <w:p>
+      <w:pPr>
+        <w:rPr>
+          <w:lang w:val="en-GB" w:eastAsia="en-GB"/>
+        </w:rPr>
+      </w:pPr>
+    </w:p>
+    <w:p>
+      <w:pPr>
+        <w:rPr>
+          <w:lang w:val="en-GB" w:eastAsia="en-GB"/>
+        </w:rPr>
+      </w:pPr>
+    </w:p>
+    <w:p>
+      <w:pPr>
+        <w:rPr>
+          <w:lang w:val="en-GB" w:eastAsia="en-GB"/>
+        </w:rPr>
+      </w:pPr>
+    </w:p>
+    <w:p>
+      <w:pPr>
+        <w:rPr>
+          <w:lang w:val="en-GB" w:eastAsia="en-GB"/>
+        </w:rPr>
+      </w:pPr>
+    </w:p>
+    <w:p>
+      <w:pPr>
+        <w:rPr>
+          <w:lang w:val="en-GB" w:eastAsia="en-GB"/>
+        </w:rPr>
+      </w:pPr>
+    </w:p>
+    <w:p>
+      <w:pPr>
+        <w:rPr>
+          <w:lang w:val="en-GB" w:eastAsia="en-GB"/>
+        </w:rPr>
+      </w:pPr>
     </w:p>
     <w:p>
       <w:pPr>
@@ -3311,7 +3422,6 @@
           <w:lang w:val="it-IT" w:eastAsia="en-GB"/>
         </w:rPr>
       </w:pPr>
-      <w:proofErr w:type="spellStart"/>
       <w:r>
         <w:rPr>
           <w:rFonts w:ascii="Arial" w:hAnsi="Arial" w:cs="Arial"/>
@@ -3320,7 +3430,6 @@
         </w:rPr>
         <w:t>Bibliography</w:t>
       </w:r>
-      <w:proofErr w:type="spellEnd"/>
     </w:p>
     <w:p>
       <w:pPr>
@@ -3334,7 +3443,6 @@
         </w:rPr>
       </w:pPr>
       <w:bookmarkStart w:id="1" w:name="_Hlk530559220"/>
-      <w:proofErr w:type="spellStart"/>
       <w:r>
         <w:rPr>
           <w:rFonts w:ascii="Arial" w:hAnsi="Arial" w:cs="Arial"/>
@@ -3344,43 +3452,7 @@
           <w:shd w:val="clear" w:color="auto" w:fill="FFFFFF"/>
           <w:lang w:val="it-IT"/>
         </w:rPr>
-        <w:t>McCrae</w:t>
-      </w:r>
-      <w:proofErr w:type="spellEnd"/>
-      <w:r>
-        <w:rPr>
-          <w:rFonts w:ascii="Arial" w:hAnsi="Arial" w:cs="Arial"/>
-          <w:color w:val="333333"/>
-          <w:sz w:val="16"/>
-          <w:szCs w:val="21"/>
-          <w:shd w:val="clear" w:color="auto" w:fill="FFFFFF"/>
-          <w:lang w:val="it-IT"/>
-        </w:rPr>
-        <w:t xml:space="preserve">, R. R., &amp; Costa, P. </w:t>
-      </w:r>
-      <w:proofErr w:type="gramStart"/>
-      <w:r>
-        <w:rPr>
-          <w:rFonts w:ascii="Arial" w:hAnsi="Arial" w:cs="Arial"/>
-          <w:color w:val="333333"/>
-          <w:sz w:val="16"/>
-          <w:szCs w:val="21"/>
-          <w:shd w:val="clear" w:color="auto" w:fill="FFFFFF"/>
-          <w:lang w:val="it-IT"/>
-        </w:rPr>
-        <w:t>T.</w:t>
-      </w:r>
-      <w:proofErr w:type="gramEnd"/>
-      <w:r>
-        <w:rPr>
-          <w:rFonts w:ascii="Arial" w:hAnsi="Arial" w:cs="Arial"/>
-          <w:color w:val="333333"/>
-          <w:sz w:val="16"/>
-          <w:szCs w:val="21"/>
-          <w:shd w:val="clear" w:color="auto" w:fill="FFFFFF"/>
-          <w:lang w:val="it-IT"/>
-        </w:rPr>
-        <w:t xml:space="preserve">, Jr. </w:t>
+        <w:t xml:space="preserve">McCrae, R. R., &amp; Costa, P. T., Jr. </w:t>
       </w:r>
       <w:r>
         <w:rPr>
@@ -3516,7 +3588,6 @@
           <w:lang w:val="en-GB" w:eastAsia="en-GB"/>
         </w:rPr>
       </w:pPr>
-      <w:proofErr w:type="spellStart"/>
       <w:r>
         <w:rPr>
           <w:rFonts w:ascii="Arial" w:eastAsia="Times New Roman" w:hAnsi="Arial" w:cs="Arial"/>
@@ -3524,8 +3595,26 @@
           <w:sz w:val="16"/>
           <w:lang w:val="de-DE" w:eastAsia="en-GB"/>
         </w:rPr>
-        <w:lastRenderedPageBreak/>
-        <w:t>Pytlik</w:t>
+        <w:t xml:space="preserve">Pytlik Zillig, L. M., Hemenover, S. H., &amp; Dienstbier, R. A. (2002). </w:t>
+      </w:r>
+      <w:r>
+        <w:rPr>
+          <w:rFonts w:ascii="Arial" w:eastAsia="Times New Roman" w:hAnsi="Arial" w:cs="Arial"/>
+          <w:color w:val="000000"/>
+          <w:sz w:val="16"/>
+          <w:lang w:val="en-GB" w:eastAsia="en-GB"/>
+        </w:rPr>
+        <w:t xml:space="preserve">What Do We Assess when We Assess a Big 5 Trait? A Content Analysis of the Affective, </w:t>
+      </w:r>
+      <w:proofErr w:type="spellStart"/>
+      <w:r>
+        <w:rPr>
+          <w:rFonts w:ascii="Arial" w:eastAsia="Times New Roman" w:hAnsi="Arial" w:cs="Arial"/>
+          <w:color w:val="000000"/>
+          <w:sz w:val="16"/>
+          <w:lang w:val="en-GB" w:eastAsia="en-GB"/>
+        </w:rPr>
+        <w:t>Behavioral</w:t>
       </w:r>
       <w:proofErr w:type="spellEnd"/>
       <w:r>
@@ -3533,60 +3622,11 @@
           <w:rFonts w:ascii="Arial" w:eastAsia="Times New Roman" w:hAnsi="Arial" w:cs="Arial"/>
           <w:color w:val="000000"/>
           <w:sz w:val="16"/>
-          <w:lang w:val="de-DE" w:eastAsia="en-GB"/>
-        </w:rPr>
-        <w:t xml:space="preserve"> Zillig, L. M., </w:t>
-      </w:r>
-      <w:proofErr w:type="spellStart"/>
-      <w:r>
-        <w:rPr>
-          <w:rFonts w:ascii="Arial" w:eastAsia="Times New Roman" w:hAnsi="Arial" w:cs="Arial"/>
-          <w:color w:val="000000"/>
-          <w:sz w:val="16"/>
-          <w:lang w:val="de-DE" w:eastAsia="en-GB"/>
-        </w:rPr>
-        <w:t>Hemenover</w:t>
-      </w:r>
-      <w:proofErr w:type="spellEnd"/>
-      <w:r>
-        <w:rPr>
-          <w:rFonts w:ascii="Arial" w:eastAsia="Times New Roman" w:hAnsi="Arial" w:cs="Arial"/>
-          <w:color w:val="000000"/>
-          <w:sz w:val="16"/>
-          <w:lang w:val="de-DE" w:eastAsia="en-GB"/>
-        </w:rPr>
-        <w:t xml:space="preserve">, S. H., &amp; Dienstbier, R. A. (2002). </w:t>
-      </w:r>
-      <w:r>
-        <w:rPr>
-          <w:rFonts w:ascii="Arial" w:eastAsia="Times New Roman" w:hAnsi="Arial" w:cs="Arial"/>
-          <w:color w:val="000000"/>
-          <w:sz w:val="16"/>
-          <w:lang w:val="en-GB" w:eastAsia="en-GB"/>
-        </w:rPr>
-        <w:t xml:space="preserve">What Do We Assess when We Assess a Big 5 Trait? A Content Analysis of the Affective, </w:t>
-      </w:r>
-      <w:proofErr w:type="spellStart"/>
-      <w:r>
-        <w:rPr>
-          <w:rFonts w:ascii="Arial" w:eastAsia="Times New Roman" w:hAnsi="Arial" w:cs="Arial"/>
-          <w:color w:val="000000"/>
-          <w:sz w:val="16"/>
-          <w:lang w:val="en-GB" w:eastAsia="en-GB"/>
-        </w:rPr>
-        <w:t>Behavioral</w:t>
-      </w:r>
-      <w:proofErr w:type="spellEnd"/>
-      <w:r>
-        <w:rPr>
-          <w:rFonts w:ascii="Arial" w:eastAsia="Times New Roman" w:hAnsi="Arial" w:cs="Arial"/>
-          <w:color w:val="000000"/>
-          <w:sz w:val="16"/>
           <w:lang w:val="en-GB" w:eastAsia="en-GB"/>
         </w:rPr>
         <w:t xml:space="preserve">, and Cognitive Processes Represented in Big 5 Personality Inventories. Personality and Social Psychology Bulletin, 28(6), 847–858. </w:t>
       </w:r>
-      <w:hyperlink r:id="rId13" w:history="1">
+      <w:hyperlink r:id="rId12" w:history="1">
         <w:r>
           <w:rPr>
             <w:rStyle w:val="Hyperlink"/>
@@ -3634,7 +3674,7 @@
           <w:lang w:val="en-GB" w:eastAsia="en-GB"/>
         </w:rPr>
       </w:pPr>
-      <w:hyperlink r:id="rId14" w:history="1">
+      <w:hyperlink r:id="rId13" w:history="1">
         <w:r>
           <w:rPr>
             <w:rStyle w:val="Hyperlink"/>
@@ -4096,7 +4136,7 @@
       </w:pPr>
     </w:p>
     <w:sectPr>
-      <w:footerReference w:type="default" r:id="rId15"/>
+      <w:footerReference w:type="default" r:id="rId14"/>
       <w:pgSz w:w="12240" w:h="15840"/>
       <w:pgMar w:top="1135" w:right="1440" w:bottom="1440" w:left="1440" w:header="720" w:footer="720" w:gutter="0"/>
       <w:cols w:space="720"/>
@@ -4107,20 +4147,8 @@
 </w:document>
 </file>
 
-<file path=word/commentsExtended.xml><?xml version="1.0" encoding="utf-8"?>
-<w15:commentsEx xmlns:wpc="http://schemas.microsoft.com/office/word/2010/wordprocessingCanvas" xmlns:cx="http://schemas.microsoft.com/office/drawing/2014/chartex" xmlns:cx1="http://schemas.microsoft.com/office/drawing/2015/9/8/chartex" xmlns:cx2="http://schemas.microsoft.com/office/drawing/2015/10/21/chartex" xmlns:cx3="http://schemas.microsoft.com/office/drawing/2016/5/9/chartex" xmlns:cx4="http://schemas.microsoft.com/office/drawing/2016/5/10/chartex" xmlns:cx5="http://schemas.microsoft.com/office/drawing/2016/5/11/chartex" xmlns:cx6="http://schemas.microsoft.com/office/drawing/2016/5/12/chartex" xmlns:cx7="http://schemas.microsoft.com/office/drawing/2016/5/13/chartex" xmlns:cx8="http://schemas.microsoft.com/office/drawing/2016/5/14/chartex" xmlns:mc="http://schemas.openxmlformats.org/markup-compatibility/2006" xmlns:aink="http://schemas.microsoft.com/office/drawing/2016/ink" xmlns:am3d="http://schemas.microsoft.com/office/drawing/2017/model3d" xmlns:o="urn:schemas-microsoft-com:office:office" xmlns:r="http://schemas.openxmlformats.org/officeDocument/2006/relationships" xmlns:m="http://schemas.openxmlformats.org/officeDocument/2006/math" xmlns:v="urn:schemas-microsoft-com:vml" xmlns:wp14="http://schemas.microsoft.com/office/word/2010/wordprocessingDrawing" xmlns:wp="http://schemas.openxmlformats.org/drawingml/2006/wordprocessingDrawing" xmlns:w10="urn:schemas-microsoft-com:office:word" xmlns:w="http://schemas.openxmlformats.org/wordprocessingml/2006/main" xmlns:w14="http://schemas.microsoft.com/office/word/2010/wordml" xmlns:w15="http://schemas.microsoft.com/office/word/2012/wordml" xmlns:w16cid="http://schemas.microsoft.com/office/word/2016/wordml/cid" xmlns:w16se="http://schemas.microsoft.com/office/word/2015/wordml/symex" xmlns:wpg="http://schemas.microsoft.com/office/word/2010/wordprocessingGroup" xmlns:wpi="http://schemas.microsoft.com/office/word/2010/wordprocessingInk" xmlns:wne="http://schemas.microsoft.com/office/word/2006/wordml" xmlns:wps="http://schemas.microsoft.com/office/word/2010/wordprocessingShape" mc:Ignorable="w14 w15 w16se w16cid wp14">
-  <w15:commentEx w15:paraId="61788799" w15:done="0"/>
-</w15:commentsEx>
-</file>
-
-<file path=word/commentsIds.xml><?xml version="1.0" encoding="utf-8"?>
-<w16cid:commentsIds xmlns:wpc="http://schemas.microsoft.com/office/word/2010/wordprocessingCanvas" xmlns:cx="http://schemas.microsoft.com/office/drawing/2014/chartex" xmlns:cx1="http://schemas.microsoft.com/office/drawing/2015/9/8/chartex" xmlns:cx2="http://schemas.microsoft.com/office/drawing/2015/10/21/chartex" xmlns:cx3="http://schemas.microsoft.com/office/drawing/2016/5/9/chartex" xmlns:cx4="http://schemas.microsoft.com/office/drawing/2016/5/10/chartex" xmlns:cx5="http://schemas.microsoft.com/office/drawing/2016/5/11/chartex" xmlns:cx6="http://schemas.microsoft.com/office/drawing/2016/5/12/chartex" xmlns:cx7="http://schemas.microsoft.com/office/drawing/2016/5/13/chartex" xmlns:cx8="http://schemas.microsoft.com/office/drawing/2016/5/14/chartex" xmlns:mc="http://schemas.openxmlformats.org/markup-compatibility/2006" xmlns:aink="http://schemas.microsoft.com/office/drawing/2016/ink" xmlns:am3d="http://schemas.microsoft.com/office/drawing/2017/model3d" xmlns:o="urn:schemas-microsoft-com:office:office" xmlns:r="http://schemas.openxmlformats.org/officeDocument/2006/relationships" xmlns:m="http://schemas.openxmlformats.org/officeDocument/2006/math" xmlns:v="urn:schemas-microsoft-com:vml" xmlns:wp14="http://schemas.microsoft.com/office/word/2010/wordprocessingDrawing" xmlns:wp="http://schemas.openxmlformats.org/drawingml/2006/wordprocessingDrawing" xmlns:w10="urn:schemas-microsoft-com:office:word" xmlns:w="http://schemas.openxmlformats.org/wordprocessingml/2006/main" xmlns:w14="http://schemas.microsoft.com/office/word/2010/wordml" xmlns:w15="http://schemas.microsoft.com/office/word/2012/wordml" xmlns:w16cid="http://schemas.microsoft.com/office/word/2016/wordml/cid" xmlns:w16se="http://schemas.microsoft.com/office/word/2015/wordml/symex" xmlns:wpg="http://schemas.microsoft.com/office/word/2010/wordprocessingGroup" xmlns:wpi="http://schemas.microsoft.com/office/word/2010/wordprocessingInk" xmlns:wne="http://schemas.microsoft.com/office/word/2006/wordml" xmlns:wps="http://schemas.microsoft.com/office/word/2010/wordprocessingShape" mc:Ignorable="w14 w15 w16se w16cid wp14">
-  <w16cid:commentId w16cid:paraId="61788799" w16cid:durableId="1FC4AC2D"/>
-</w16cid:commentsIds>
-</file>
-
 <file path=word/endnotes.xml><?xml version="1.0" encoding="utf-8"?>
-<w:endnotes xmlns:wpc="http://schemas.microsoft.com/office/word/2010/wordprocessingCanvas" xmlns:mc="http://schemas.openxmlformats.org/markup-compatibility/2006" xmlns:o="urn:schemas-microsoft-com:office:office" xmlns:r="http://schemas.openxmlformats.org/officeDocument/2006/relationships" xmlns:m="http://schemas.openxmlformats.org/officeDocument/2006/math" xmlns:v="urn:schemas-microsoft-com:vml" xmlns:wp14="http://schemas.microsoft.com/office/word/2010/wordprocessingDrawing" xmlns:wp="http://schemas.openxmlformats.org/drawingml/2006/wordprocessingDrawing" xmlns:w10="urn:schemas-microsoft-com:office:word" xmlns:w="http://schemas.openxmlformats.org/wordprocessingml/2006/main" xmlns:w14="http://schemas.microsoft.com/office/word/2010/wordml" xmlns:wpg="http://schemas.microsoft.com/office/word/2010/wordprocessingGroup" xmlns:wpi="http://schemas.microsoft.com/office/word/2010/wordprocessingInk" xmlns:wne="http://schemas.microsoft.com/office/word/2006/wordml" xmlns:wps="http://schemas.microsoft.com/office/word/2010/wordprocessingShape" mc:Ignorable="w14 wp14">
+<w:endnotes xmlns:wpc="http://schemas.microsoft.com/office/word/2010/wordprocessingCanvas" xmlns:cx="http://schemas.microsoft.com/office/drawing/2014/chartex" xmlns:cx1="http://schemas.microsoft.com/office/drawing/2015/9/8/chartex" xmlns:cx2="http://schemas.microsoft.com/office/drawing/2015/10/21/chartex" xmlns:cx3="http://schemas.microsoft.com/office/drawing/2016/5/9/chartex" xmlns:cx4="http://schemas.microsoft.com/office/drawing/2016/5/10/chartex" xmlns:cx5="http://schemas.microsoft.com/office/drawing/2016/5/11/chartex" xmlns:cx6="http://schemas.microsoft.com/office/drawing/2016/5/12/chartex" xmlns:cx7="http://schemas.microsoft.com/office/drawing/2016/5/13/chartex" xmlns:cx8="http://schemas.microsoft.com/office/drawing/2016/5/14/chartex" xmlns:mc="http://schemas.openxmlformats.org/markup-compatibility/2006" xmlns:aink="http://schemas.microsoft.com/office/drawing/2016/ink" xmlns:am3d="http://schemas.microsoft.com/office/drawing/2017/model3d" xmlns:o="urn:schemas-microsoft-com:office:office" xmlns:r="http://schemas.openxmlformats.org/officeDocument/2006/relationships" xmlns:m="http://schemas.openxmlformats.org/officeDocument/2006/math" xmlns:v="urn:schemas-microsoft-com:vml" xmlns:wp14="http://schemas.microsoft.com/office/word/2010/wordprocessingDrawing" xmlns:wp="http://schemas.openxmlformats.org/drawingml/2006/wordprocessingDrawing" xmlns:w10="urn:schemas-microsoft-com:office:word" xmlns:w="http://schemas.openxmlformats.org/wordprocessingml/2006/main" xmlns:w14="http://schemas.microsoft.com/office/word/2010/wordml" xmlns:w15="http://schemas.microsoft.com/office/word/2012/wordml" xmlns:w16cid="http://schemas.microsoft.com/office/word/2016/wordml/cid" xmlns:w16se="http://schemas.microsoft.com/office/word/2015/wordml/symex" xmlns:wpg="http://schemas.microsoft.com/office/word/2010/wordprocessingGroup" xmlns:wpi="http://schemas.microsoft.com/office/word/2010/wordprocessingInk" xmlns:wne="http://schemas.microsoft.com/office/word/2006/wordml" xmlns:wps="http://schemas.microsoft.com/office/word/2010/wordprocessingShape" mc:Ignorable="w14 w15 w16se w16cid wp14">
   <w:endnote w:type="separator" w:id="-1">
     <w:p>
       <w:pPr>
@@ -4145,7 +4173,7 @@
 </file>
 
 <file path=word/footer1.xml><?xml version="1.0" encoding="utf-8"?>
-<w:ftr xmlns:wpc="http://schemas.microsoft.com/office/word/2010/wordprocessingCanvas" xmlns:mc="http://schemas.openxmlformats.org/markup-compatibility/2006" xmlns:o="urn:schemas-microsoft-com:office:office" xmlns:r="http://schemas.openxmlformats.org/officeDocument/2006/relationships" xmlns:m="http://schemas.openxmlformats.org/officeDocument/2006/math" xmlns:v="urn:schemas-microsoft-com:vml" xmlns:wp14="http://schemas.microsoft.com/office/word/2010/wordprocessingDrawing" xmlns:wp="http://schemas.openxmlformats.org/drawingml/2006/wordprocessingDrawing" xmlns:w10="urn:schemas-microsoft-com:office:word" xmlns:w="http://schemas.openxmlformats.org/wordprocessingml/2006/main" xmlns:w14="http://schemas.microsoft.com/office/word/2010/wordml" xmlns:wpg="http://schemas.microsoft.com/office/word/2010/wordprocessingGroup" xmlns:wpi="http://schemas.microsoft.com/office/word/2010/wordprocessingInk" xmlns:wne="http://schemas.microsoft.com/office/word/2006/wordml" xmlns:wps="http://schemas.microsoft.com/office/word/2010/wordprocessingShape" mc:Ignorable="w14 wp14">
+<w:ftr xmlns:wpc="http://schemas.microsoft.com/office/word/2010/wordprocessingCanvas" xmlns:cx="http://schemas.microsoft.com/office/drawing/2014/chartex" xmlns:cx1="http://schemas.microsoft.com/office/drawing/2015/9/8/chartex" xmlns:cx2="http://schemas.microsoft.com/office/drawing/2015/10/21/chartex" xmlns:cx3="http://schemas.microsoft.com/office/drawing/2016/5/9/chartex" xmlns:cx4="http://schemas.microsoft.com/office/drawing/2016/5/10/chartex" xmlns:cx5="http://schemas.microsoft.com/office/drawing/2016/5/11/chartex" xmlns:cx6="http://schemas.microsoft.com/office/drawing/2016/5/12/chartex" xmlns:cx7="http://schemas.microsoft.com/office/drawing/2016/5/13/chartex" xmlns:cx8="http://schemas.microsoft.com/office/drawing/2016/5/14/chartex" xmlns:mc="http://schemas.openxmlformats.org/markup-compatibility/2006" xmlns:aink="http://schemas.microsoft.com/office/drawing/2016/ink" xmlns:am3d="http://schemas.microsoft.com/office/drawing/2017/model3d" xmlns:o="urn:schemas-microsoft-com:office:office" xmlns:r="http://schemas.openxmlformats.org/officeDocument/2006/relationships" xmlns:m="http://schemas.openxmlformats.org/officeDocument/2006/math" xmlns:v="urn:schemas-microsoft-com:vml" xmlns:wp14="http://schemas.microsoft.com/office/word/2010/wordprocessingDrawing" xmlns:wp="http://schemas.openxmlformats.org/drawingml/2006/wordprocessingDrawing" xmlns:w10="urn:schemas-microsoft-com:office:word" xmlns:w="http://schemas.openxmlformats.org/wordprocessingml/2006/main" xmlns:w14="http://schemas.microsoft.com/office/word/2010/wordml" xmlns:w15="http://schemas.microsoft.com/office/word/2012/wordml" xmlns:w16cid="http://schemas.microsoft.com/office/word/2016/wordml/cid" xmlns:w16se="http://schemas.microsoft.com/office/word/2015/wordml/symex" xmlns:wpg="http://schemas.microsoft.com/office/word/2010/wordprocessingGroup" xmlns:wpi="http://schemas.microsoft.com/office/word/2010/wordprocessingInk" xmlns:wne="http://schemas.microsoft.com/office/word/2006/wordml" xmlns:wps="http://schemas.microsoft.com/office/word/2010/wordprocessingShape" mc:Ignorable="w14 w15 w16se w16cid wp14">
   <w:sdt>
     <w:sdtPr>
       <w:id w:val="97759961"/>
@@ -4192,7 +4220,7 @@
 </file>
 
 <file path=word/footnotes.xml><?xml version="1.0" encoding="utf-8"?>
-<w:footnotes xmlns:wpc="http://schemas.microsoft.com/office/word/2010/wordprocessingCanvas" xmlns:mc="http://schemas.openxmlformats.org/markup-compatibility/2006" xmlns:o="urn:schemas-microsoft-com:office:office" xmlns:r="http://schemas.openxmlformats.org/officeDocument/2006/relationships" xmlns:m="http://schemas.openxmlformats.org/officeDocument/2006/math" xmlns:v="urn:schemas-microsoft-com:vml" xmlns:wp14="http://schemas.microsoft.com/office/word/2010/wordprocessingDrawing" xmlns:wp="http://schemas.openxmlformats.org/drawingml/2006/wordprocessingDrawing" xmlns:w10="urn:schemas-microsoft-com:office:word" xmlns:w="http://schemas.openxmlformats.org/wordprocessingml/2006/main" xmlns:w14="http://schemas.microsoft.com/office/word/2010/wordml" xmlns:wpg="http://schemas.microsoft.com/office/word/2010/wordprocessingGroup" xmlns:wpi="http://schemas.microsoft.com/office/word/2010/wordprocessingInk" xmlns:wne="http://schemas.microsoft.com/office/word/2006/wordml" xmlns:wps="http://schemas.microsoft.com/office/word/2010/wordprocessingShape" mc:Ignorable="w14 wp14">
+<w:footnotes xmlns:wpc="http://schemas.microsoft.com/office/word/2010/wordprocessingCanvas" xmlns:cx="http://schemas.microsoft.com/office/drawing/2014/chartex" xmlns:cx1="http://schemas.microsoft.com/office/drawing/2015/9/8/chartex" xmlns:cx2="http://schemas.microsoft.com/office/drawing/2015/10/21/chartex" xmlns:cx3="http://schemas.microsoft.com/office/drawing/2016/5/9/chartex" xmlns:cx4="http://schemas.microsoft.com/office/drawing/2016/5/10/chartex" xmlns:cx5="http://schemas.microsoft.com/office/drawing/2016/5/11/chartex" xmlns:cx6="http://schemas.microsoft.com/office/drawing/2016/5/12/chartex" xmlns:cx7="http://schemas.microsoft.com/office/drawing/2016/5/13/chartex" xmlns:cx8="http://schemas.microsoft.com/office/drawing/2016/5/14/chartex" xmlns:mc="http://schemas.openxmlformats.org/markup-compatibility/2006" xmlns:aink="http://schemas.microsoft.com/office/drawing/2016/ink" xmlns:am3d="http://schemas.microsoft.com/office/drawing/2017/model3d" xmlns:o="urn:schemas-microsoft-com:office:office" xmlns:r="http://schemas.openxmlformats.org/officeDocument/2006/relationships" xmlns:m="http://schemas.openxmlformats.org/officeDocument/2006/math" xmlns:v="urn:schemas-microsoft-com:vml" xmlns:wp14="http://schemas.microsoft.com/office/word/2010/wordprocessingDrawing" xmlns:wp="http://schemas.openxmlformats.org/drawingml/2006/wordprocessingDrawing" xmlns:w10="urn:schemas-microsoft-com:office:word" xmlns:w="http://schemas.openxmlformats.org/wordprocessingml/2006/main" xmlns:w14="http://schemas.microsoft.com/office/word/2010/wordml" xmlns:w15="http://schemas.microsoft.com/office/word/2012/wordml" xmlns:w16cid="http://schemas.microsoft.com/office/word/2016/wordml/cid" xmlns:w16se="http://schemas.microsoft.com/office/word/2015/wordml/symex" xmlns:wpg="http://schemas.microsoft.com/office/word/2010/wordprocessingGroup" xmlns:wpi="http://schemas.microsoft.com/office/word/2010/wordprocessingInk" xmlns:wne="http://schemas.microsoft.com/office/word/2006/wordml" xmlns:wps="http://schemas.microsoft.com/office/word/2010/wordprocessingShape" mc:Ignorable="w14 w15 w16se w16cid wp14">
   <w:footnote w:type="separator" w:id="-1">
     <w:p>
       <w:pPr>
@@ -4217,8 +4245,8 @@
 </file>
 
 <file path=word/numbering.xml><?xml version="1.0" encoding="utf-8"?>
-<w:numbering xmlns:wpc="http://schemas.microsoft.com/office/word/2010/wordprocessingCanvas" xmlns:mc="http://schemas.openxmlformats.org/markup-compatibility/2006" xmlns:o="urn:schemas-microsoft-com:office:office" xmlns:r="http://schemas.openxmlformats.org/officeDocument/2006/relationships" xmlns:m="http://schemas.openxmlformats.org/officeDocument/2006/math" xmlns:v="urn:schemas-microsoft-com:vml" xmlns:wp14="http://schemas.microsoft.com/office/word/2010/wordprocessingDrawing" xmlns:wp="http://schemas.openxmlformats.org/drawingml/2006/wordprocessingDrawing" xmlns:w10="urn:schemas-microsoft-com:office:word" xmlns:w="http://schemas.openxmlformats.org/wordprocessingml/2006/main" xmlns:w14="http://schemas.microsoft.com/office/word/2010/wordml" xmlns:wpg="http://schemas.microsoft.com/office/word/2010/wordprocessingGroup" xmlns:wpi="http://schemas.microsoft.com/office/word/2010/wordprocessingInk" xmlns:wne="http://schemas.microsoft.com/office/word/2006/wordml" xmlns:wps="http://schemas.microsoft.com/office/word/2010/wordprocessingShape" mc:Ignorable="w14 wp14">
-  <w:abstractNum w:abstractNumId="0">
+<w:numbering xmlns:wpc="http://schemas.microsoft.com/office/word/2010/wordprocessingCanvas" xmlns:cx="http://schemas.microsoft.com/office/drawing/2014/chartex" xmlns:cx1="http://schemas.microsoft.com/office/drawing/2015/9/8/chartex" xmlns:cx2="http://schemas.microsoft.com/office/drawing/2015/10/21/chartex" xmlns:cx3="http://schemas.microsoft.com/office/drawing/2016/5/9/chartex" xmlns:cx4="http://schemas.microsoft.com/office/drawing/2016/5/10/chartex" xmlns:cx5="http://schemas.microsoft.com/office/drawing/2016/5/11/chartex" xmlns:cx6="http://schemas.microsoft.com/office/drawing/2016/5/12/chartex" xmlns:cx7="http://schemas.microsoft.com/office/drawing/2016/5/13/chartex" xmlns:cx8="http://schemas.microsoft.com/office/drawing/2016/5/14/chartex" xmlns:mc="http://schemas.openxmlformats.org/markup-compatibility/2006" xmlns:aink="http://schemas.microsoft.com/office/drawing/2016/ink" xmlns:am3d="http://schemas.microsoft.com/office/drawing/2017/model3d" xmlns:o="urn:schemas-microsoft-com:office:office" xmlns:r="http://schemas.openxmlformats.org/officeDocument/2006/relationships" xmlns:m="http://schemas.openxmlformats.org/officeDocument/2006/math" xmlns:v="urn:schemas-microsoft-com:vml" xmlns:wp14="http://schemas.microsoft.com/office/word/2010/wordprocessingDrawing" xmlns:wp="http://schemas.openxmlformats.org/drawingml/2006/wordprocessingDrawing" xmlns:w10="urn:schemas-microsoft-com:office:word" xmlns:w="http://schemas.openxmlformats.org/wordprocessingml/2006/main" xmlns:w14="http://schemas.microsoft.com/office/word/2010/wordml" xmlns:w15="http://schemas.microsoft.com/office/word/2012/wordml" xmlns:w16cid="http://schemas.microsoft.com/office/word/2016/wordml/cid" xmlns:w16se="http://schemas.microsoft.com/office/word/2015/wordml/symex" xmlns:wpg="http://schemas.microsoft.com/office/word/2010/wordprocessingGroup" xmlns:wpi="http://schemas.microsoft.com/office/word/2010/wordprocessingInk" xmlns:wne="http://schemas.microsoft.com/office/word/2006/wordml" xmlns:wps="http://schemas.microsoft.com/office/word/2010/wordprocessingShape" mc:Ignorable="w14 w15 w16se w16cid wp14">
+  <w:abstractNum w:abstractNumId="0" w15:restartNumberingAfterBreak="0">
     <w:nsid w:val="FFFFFF7C"/>
     <w:multiLevelType w:val="singleLevel"/>
     <w:tmpl w:val="C4986F66"/>
@@ -4235,7 +4263,7 @@
       </w:pPr>
     </w:lvl>
   </w:abstractNum>
-  <w:abstractNum w:abstractNumId="1">
+  <w:abstractNum w:abstractNumId="1" w15:restartNumberingAfterBreak="0">
     <w:nsid w:val="FFFFFF7D"/>
     <w:multiLevelType w:val="singleLevel"/>
     <w:tmpl w:val="A8763C0C"/>
@@ -4252,7 +4280,7 @@
       </w:pPr>
     </w:lvl>
   </w:abstractNum>
-  <w:abstractNum w:abstractNumId="2">
+  <w:abstractNum w:abstractNumId="2" w15:restartNumberingAfterBreak="0">
     <w:nsid w:val="FFFFFF7E"/>
     <w:multiLevelType w:val="singleLevel"/>
     <w:tmpl w:val="26D2C1D4"/>
@@ -4269,7 +4297,7 @@
       </w:pPr>
     </w:lvl>
   </w:abstractNum>
-  <w:abstractNum w:abstractNumId="3">
+  <w:abstractNum w:abstractNumId="3" w15:restartNumberingAfterBreak="0">
     <w:nsid w:val="FFFFFF7F"/>
     <w:multiLevelType w:val="singleLevel"/>
     <w:tmpl w:val="9AF4021C"/>
@@ -4286,7 +4314,7 @@
       </w:pPr>
     </w:lvl>
   </w:abstractNum>
-  <w:abstractNum w:abstractNumId="4">
+  <w:abstractNum w:abstractNumId="4" w15:restartNumberingAfterBreak="0">
     <w:nsid w:val="FFFFFF80"/>
     <w:multiLevelType w:val="singleLevel"/>
     <w:tmpl w:val="6FA68F66"/>
@@ -4306,7 +4334,7 @@
       </w:rPr>
     </w:lvl>
   </w:abstractNum>
-  <w:abstractNum w:abstractNumId="5">
+  <w:abstractNum w:abstractNumId="5" w15:restartNumberingAfterBreak="0">
     <w:nsid w:val="FFFFFF81"/>
     <w:multiLevelType w:val="singleLevel"/>
     <w:tmpl w:val="A580A6C0"/>
@@ -4326,7 +4354,7 @@
       </w:rPr>
     </w:lvl>
   </w:abstractNum>
-  <w:abstractNum w:abstractNumId="6">
+  <w:abstractNum w:abstractNumId="6" w15:restartNumberingAfterBreak="0">
     <w:nsid w:val="FFFFFF82"/>
     <w:multiLevelType w:val="singleLevel"/>
     <w:tmpl w:val="2EFE450A"/>
@@ -4346,7 +4374,7 @@
       </w:rPr>
     </w:lvl>
   </w:abstractNum>
-  <w:abstractNum w:abstractNumId="7">
+  <w:abstractNum w:abstractNumId="7" w15:restartNumberingAfterBreak="0">
     <w:nsid w:val="FFFFFF83"/>
     <w:multiLevelType w:val="singleLevel"/>
     <w:tmpl w:val="772C68B4"/>
@@ -4366,7 +4394,7 @@
       </w:rPr>
     </w:lvl>
   </w:abstractNum>
-  <w:abstractNum w:abstractNumId="8">
+  <w:abstractNum w:abstractNumId="8" w15:restartNumberingAfterBreak="0">
     <w:nsid w:val="FFFFFF88"/>
     <w:multiLevelType w:val="singleLevel"/>
     <w:tmpl w:val="146242D6"/>
@@ -4383,7 +4411,7 @@
       </w:pPr>
     </w:lvl>
   </w:abstractNum>
-  <w:abstractNum w:abstractNumId="9">
+  <w:abstractNum w:abstractNumId="9" w15:restartNumberingAfterBreak="0">
     <w:nsid w:val="FFFFFF89"/>
     <w:multiLevelType w:val="singleLevel"/>
     <w:tmpl w:val="12BC200A"/>
@@ -4403,7 +4431,7 @@
       </w:rPr>
     </w:lvl>
   </w:abstractNum>
-  <w:abstractNum w:abstractNumId="10">
+  <w:abstractNum w:abstractNumId="10" w15:restartNumberingAfterBreak="0">
     <w:nsid w:val="012F192D"/>
     <w:multiLevelType w:val="multilevel"/>
     <w:tmpl w:val="0AD2905C"/>
@@ -4552,7 +4580,7 @@
       </w:rPr>
     </w:lvl>
   </w:abstractNum>
-  <w:abstractNum w:abstractNumId="11">
+  <w:abstractNum w:abstractNumId="11" w15:restartNumberingAfterBreak="0">
     <w:nsid w:val="04AD028A"/>
     <w:multiLevelType w:val="multilevel"/>
     <w:tmpl w:val="3F12E05E"/>
@@ -4701,7 +4729,7 @@
       </w:rPr>
     </w:lvl>
   </w:abstractNum>
-  <w:abstractNum w:abstractNumId="12">
+  <w:abstractNum w:abstractNumId="12" w15:restartNumberingAfterBreak="0">
     <w:nsid w:val="07370819"/>
     <w:multiLevelType w:val="multilevel"/>
     <w:tmpl w:val="0409001F"/>
@@ -4787,7 +4815,7 @@
       </w:pPr>
     </w:lvl>
   </w:abstractNum>
-  <w:abstractNum w:abstractNumId="13">
+  <w:abstractNum w:abstractNumId="13" w15:restartNumberingAfterBreak="0">
     <w:nsid w:val="0A42467A"/>
     <w:multiLevelType w:val="multilevel"/>
     <w:tmpl w:val="32C64BCA"/>
@@ -4874,7 +4902,93 @@
       </w:pPr>
     </w:lvl>
   </w:abstractNum>
-  <w:abstractNum w:abstractNumId="14">
+  <w:abstractNum w:abstractNumId="14" w15:restartNumberingAfterBreak="0">
+    <w:nsid w:val="0AD249F1"/>
+    <w:multiLevelType w:val="hybridMultilevel"/>
+    <w:tmpl w:val="D5C0B71C"/>
+    <w:lvl w:ilvl="0" w:tplc="0809000F">
+      <w:start w:val="1"/>
+      <w:numFmt w:val="decimal"/>
+      <w:lvlText w:val="%1."/>
+      <w:lvlJc w:val="left"/>
+      <w:pPr>
+        <w:ind w:left="720" w:hanging="360"/>
+      </w:pPr>
+    </w:lvl>
+    <w:lvl w:ilvl="1" w:tplc="08090019" w:tentative="1">
+      <w:start w:val="1"/>
+      <w:numFmt w:val="lowerLetter"/>
+      <w:lvlText w:val="%2."/>
+      <w:lvlJc w:val="left"/>
+      <w:pPr>
+        <w:ind w:left="1440" w:hanging="360"/>
+      </w:pPr>
+    </w:lvl>
+    <w:lvl w:ilvl="2" w:tplc="0809001B" w:tentative="1">
+      <w:start w:val="1"/>
+      <w:numFmt w:val="lowerRoman"/>
+      <w:lvlText w:val="%3."/>
+      <w:lvlJc w:val="right"/>
+      <w:pPr>
+        <w:ind w:left="2160" w:hanging="180"/>
+      </w:pPr>
+    </w:lvl>
+    <w:lvl w:ilvl="3" w:tplc="0809000F" w:tentative="1">
+      <w:start w:val="1"/>
+      <w:numFmt w:val="decimal"/>
+      <w:lvlText w:val="%4."/>
+      <w:lvlJc w:val="left"/>
+      <w:pPr>
+        <w:ind w:left="2880" w:hanging="360"/>
+      </w:pPr>
+    </w:lvl>
+    <w:lvl w:ilvl="4" w:tplc="08090019" w:tentative="1">
+      <w:start w:val="1"/>
+      <w:numFmt w:val="lowerLetter"/>
+      <w:lvlText w:val="%5."/>
+      <w:lvlJc w:val="left"/>
+      <w:pPr>
+        <w:ind w:left="3600" w:hanging="360"/>
+      </w:pPr>
+    </w:lvl>
+    <w:lvl w:ilvl="5" w:tplc="0809001B" w:tentative="1">
+      <w:start w:val="1"/>
+      <w:numFmt w:val="lowerRoman"/>
+      <w:lvlText w:val="%6."/>
+      <w:lvlJc w:val="right"/>
+      <w:pPr>
+        <w:ind w:left="4320" w:hanging="180"/>
+      </w:pPr>
+    </w:lvl>
+    <w:lvl w:ilvl="6" w:tplc="0809000F" w:tentative="1">
+      <w:start w:val="1"/>
+      <w:numFmt w:val="decimal"/>
+      <w:lvlText w:val="%7."/>
+      <w:lvlJc w:val="left"/>
+      <w:pPr>
+        <w:ind w:left="5040" w:hanging="360"/>
+      </w:pPr>
+    </w:lvl>
+    <w:lvl w:ilvl="7" w:tplc="08090019" w:tentative="1">
+      <w:start w:val="1"/>
+      <w:numFmt w:val="lowerLetter"/>
+      <w:lvlText w:val="%8."/>
+      <w:lvlJc w:val="left"/>
+      <w:pPr>
+        <w:ind w:left="5760" w:hanging="360"/>
+      </w:pPr>
+    </w:lvl>
+    <w:lvl w:ilvl="8" w:tplc="0809001B" w:tentative="1">
+      <w:start w:val="1"/>
+      <w:numFmt w:val="lowerRoman"/>
+      <w:lvlText w:val="%9."/>
+      <w:lvlJc w:val="right"/>
+      <w:pPr>
+        <w:ind w:left="6480" w:hanging="180"/>
+      </w:pPr>
+    </w:lvl>
+  </w:abstractNum>
+  <w:abstractNum w:abstractNumId="15" w15:restartNumberingAfterBreak="0">
     <w:nsid w:val="0B086CCA"/>
     <w:multiLevelType w:val="multilevel"/>
     <w:tmpl w:val="04090023"/>
@@ -4961,7 +5075,7 @@
       </w:pPr>
     </w:lvl>
   </w:abstractNum>
-  <w:abstractNum w:abstractNumId="15">
+  <w:abstractNum w:abstractNumId="16" w15:restartNumberingAfterBreak="0">
     <w:nsid w:val="0DBE68A0"/>
     <w:multiLevelType w:val="multilevel"/>
     <w:tmpl w:val="0409001F"/>
@@ -5047,7 +5161,93 @@
       </w:pPr>
     </w:lvl>
   </w:abstractNum>
-  <w:abstractNum w:abstractNumId="16">
+  <w:abstractNum w:abstractNumId="17" w15:restartNumberingAfterBreak="0">
+    <w:nsid w:val="12707FB3"/>
+    <w:multiLevelType w:val="hybridMultilevel"/>
+    <w:tmpl w:val="909E9D18"/>
+    <w:lvl w:ilvl="0" w:tplc="0809000F">
+      <w:start w:val="1"/>
+      <w:numFmt w:val="decimal"/>
+      <w:lvlText w:val="%1."/>
+      <w:lvlJc w:val="left"/>
+      <w:pPr>
+        <w:ind w:left="720" w:hanging="360"/>
+      </w:pPr>
+    </w:lvl>
+    <w:lvl w:ilvl="1" w:tplc="08090019" w:tentative="1">
+      <w:start w:val="1"/>
+      <w:numFmt w:val="lowerLetter"/>
+      <w:lvlText w:val="%2."/>
+      <w:lvlJc w:val="left"/>
+      <w:pPr>
+        <w:ind w:left="1440" w:hanging="360"/>
+      </w:pPr>
+    </w:lvl>
+    <w:lvl w:ilvl="2" w:tplc="0809001B" w:tentative="1">
+      <w:start w:val="1"/>
+      <w:numFmt w:val="lowerRoman"/>
+      <w:lvlText w:val="%3."/>
+      <w:lvlJc w:val="right"/>
+      <w:pPr>
+        <w:ind w:left="2160" w:hanging="180"/>
+      </w:pPr>
+    </w:lvl>
+    <w:lvl w:ilvl="3" w:tplc="0809000F" w:tentative="1">
+      <w:start w:val="1"/>
+      <w:numFmt w:val="decimal"/>
+      <w:lvlText w:val="%4."/>
+      <w:lvlJc w:val="left"/>
+      <w:pPr>
+        <w:ind w:left="2880" w:hanging="360"/>
+      </w:pPr>
+    </w:lvl>
+    <w:lvl w:ilvl="4" w:tplc="08090019" w:tentative="1">
+      <w:start w:val="1"/>
+      <w:numFmt w:val="lowerLetter"/>
+      <w:lvlText w:val="%5."/>
+      <w:lvlJc w:val="left"/>
+      <w:pPr>
+        <w:ind w:left="3600" w:hanging="360"/>
+      </w:pPr>
+    </w:lvl>
+    <w:lvl w:ilvl="5" w:tplc="0809001B" w:tentative="1">
+      <w:start w:val="1"/>
+      <w:numFmt w:val="lowerRoman"/>
+      <w:lvlText w:val="%6."/>
+      <w:lvlJc w:val="right"/>
+      <w:pPr>
+        <w:ind w:left="4320" w:hanging="180"/>
+      </w:pPr>
+    </w:lvl>
+    <w:lvl w:ilvl="6" w:tplc="0809000F" w:tentative="1">
+      <w:start w:val="1"/>
+      <w:numFmt w:val="decimal"/>
+      <w:lvlText w:val="%7."/>
+      <w:lvlJc w:val="left"/>
+      <w:pPr>
+        <w:ind w:left="5040" w:hanging="360"/>
+      </w:pPr>
+    </w:lvl>
+    <w:lvl w:ilvl="7" w:tplc="08090019" w:tentative="1">
+      <w:start w:val="1"/>
+      <w:numFmt w:val="lowerLetter"/>
+      <w:lvlText w:val="%8."/>
+      <w:lvlJc w:val="left"/>
+      <w:pPr>
+        <w:ind w:left="5760" w:hanging="360"/>
+      </w:pPr>
+    </w:lvl>
+    <w:lvl w:ilvl="8" w:tplc="0809001B" w:tentative="1">
+      <w:start w:val="1"/>
+      <w:numFmt w:val="lowerRoman"/>
+      <w:lvlText w:val="%9."/>
+      <w:lvlJc w:val="right"/>
+      <w:pPr>
+        <w:ind w:left="6480" w:hanging="180"/>
+      </w:pPr>
+    </w:lvl>
+  </w:abstractNum>
+  <w:abstractNum w:abstractNumId="18" w15:restartNumberingAfterBreak="0">
     <w:nsid w:val="1482775B"/>
     <w:multiLevelType w:val="multilevel"/>
     <w:tmpl w:val="0EBA3C40"/>
@@ -5133,7 +5333,7 @@
       </w:pPr>
     </w:lvl>
   </w:abstractNum>
-  <w:abstractNum w:abstractNumId="17">
+  <w:abstractNum w:abstractNumId="19" w15:restartNumberingAfterBreak="0">
     <w:nsid w:val="157272BF"/>
     <w:multiLevelType w:val="multilevel"/>
     <w:tmpl w:val="0409001D"/>
@@ -5219,7 +5419,7 @@
       </w:pPr>
     </w:lvl>
   </w:abstractNum>
-  <w:abstractNum w:abstractNumId="18">
+  <w:abstractNum w:abstractNumId="20" w15:restartNumberingAfterBreak="0">
     <w:nsid w:val="31A3745E"/>
     <w:multiLevelType w:val="multilevel"/>
     <w:tmpl w:val="23F26AD8"/>
@@ -5368,7 +5568,7 @@
       </w:rPr>
     </w:lvl>
   </w:abstractNum>
-  <w:abstractNum w:abstractNumId="19">
+  <w:abstractNum w:abstractNumId="21" w15:restartNumberingAfterBreak="0">
     <w:nsid w:val="37770A44"/>
     <w:multiLevelType w:val="multilevel"/>
     <w:tmpl w:val="1BB41756"/>
@@ -5517,7 +5717,7 @@
       </w:rPr>
     </w:lvl>
   </w:abstractNum>
-  <w:abstractNum w:abstractNumId="20">
+  <w:abstractNum w:abstractNumId="22" w15:restartNumberingAfterBreak="0">
     <w:nsid w:val="3F9A3F7E"/>
     <w:multiLevelType w:val="multilevel"/>
     <w:tmpl w:val="04090023"/>
@@ -5604,7 +5804,7 @@
       </w:pPr>
     </w:lvl>
   </w:abstractNum>
-  <w:abstractNum w:abstractNumId="21">
+  <w:abstractNum w:abstractNumId="23" w15:restartNumberingAfterBreak="0">
     <w:nsid w:val="4986523D"/>
     <w:multiLevelType w:val="multilevel"/>
     <w:tmpl w:val="0409001D"/>
@@ -5690,7 +5890,7 @@
       </w:pPr>
     </w:lvl>
   </w:abstractNum>
-  <w:abstractNum w:abstractNumId="22">
+  <w:abstractNum w:abstractNumId="24" w15:restartNumberingAfterBreak="0">
     <w:nsid w:val="57A6514B"/>
     <w:multiLevelType w:val="multilevel"/>
     <w:tmpl w:val="E8E432F4"/>
@@ -5839,10 +6039,10 @@
       </w:rPr>
     </w:lvl>
   </w:abstractNum>
-  <w:abstractNum w:abstractNumId="23">
+  <w:abstractNum w:abstractNumId="25" w15:restartNumberingAfterBreak="0">
     <w:nsid w:val="5DC75F3A"/>
     <w:multiLevelType w:val="hybridMultilevel"/>
-    <w:tmpl w:val="86282ED0"/>
+    <w:tmpl w:val="E2489014"/>
     <w:lvl w:ilvl="0" w:tplc="08090001">
       <w:start w:val="1"/>
       <w:numFmt w:val="bullet"/>
@@ -5952,7 +6152,7 @@
       </w:rPr>
     </w:lvl>
   </w:abstractNum>
-  <w:abstractNum w:abstractNumId="24">
+  <w:abstractNum w:abstractNumId="26" w15:restartNumberingAfterBreak="0">
     <w:nsid w:val="618031D1"/>
     <w:multiLevelType w:val="multilevel"/>
     <w:tmpl w:val="A71C49F6"/>
@@ -6101,7 +6301,7 @@
       </w:rPr>
     </w:lvl>
   </w:abstractNum>
-  <w:abstractNum w:abstractNumId="25">
+  <w:abstractNum w:abstractNumId="27" w15:restartNumberingAfterBreak="0">
     <w:nsid w:val="75185887"/>
     <w:multiLevelType w:val="multilevel"/>
     <w:tmpl w:val="0338D0D0"/>
@@ -6251,10 +6451,10 @@
     </w:lvl>
   </w:abstractNum>
   <w:num w:numId="1">
-    <w:abstractNumId w:val="16"/>
+    <w:abstractNumId w:val="18"/>
   </w:num>
   <w:num w:numId="2">
-    <w:abstractNumId w:val="16"/>
+    <w:abstractNumId w:val="18"/>
     <w:lvlOverride w:ilvl="0">
       <w:startOverride w:val="1"/>
     </w:lvlOverride>
@@ -6284,46 +6484,46 @@
     </w:lvlOverride>
   </w:num>
   <w:num w:numId="3">
-    <w:abstractNumId w:val="16"/>
+    <w:abstractNumId w:val="18"/>
   </w:num>
   <w:num w:numId="4">
-    <w:abstractNumId w:val="16"/>
+    <w:abstractNumId w:val="18"/>
   </w:num>
   <w:num w:numId="5">
-    <w:abstractNumId w:val="16"/>
+    <w:abstractNumId w:val="18"/>
   </w:num>
   <w:num w:numId="6">
-    <w:abstractNumId w:val="16"/>
+    <w:abstractNumId w:val="18"/>
   </w:num>
   <w:num w:numId="7">
-    <w:abstractNumId w:val="16"/>
+    <w:abstractNumId w:val="18"/>
   </w:num>
   <w:num w:numId="8">
-    <w:abstractNumId w:val="16"/>
+    <w:abstractNumId w:val="18"/>
   </w:num>
   <w:num w:numId="9">
-    <w:abstractNumId w:val="16"/>
+    <w:abstractNumId w:val="18"/>
   </w:num>
   <w:num w:numId="10">
-    <w:abstractNumId w:val="16"/>
+    <w:abstractNumId w:val="18"/>
   </w:num>
   <w:num w:numId="11">
-    <w:abstractNumId w:val="16"/>
+    <w:abstractNumId w:val="18"/>
   </w:num>
   <w:num w:numId="12">
-    <w:abstractNumId w:val="16"/>
+    <w:abstractNumId w:val="18"/>
   </w:num>
   <w:num w:numId="13">
     <w:abstractNumId w:val="12"/>
   </w:num>
   <w:num w:numId="14">
-    <w:abstractNumId w:val="21"/>
+    <w:abstractNumId w:val="23"/>
   </w:num>
   <w:num w:numId="15">
     <w:abstractNumId w:val="13"/>
   </w:num>
   <w:num w:numId="16">
-    <w:abstractNumId w:val="14"/>
+    <w:abstractNumId w:val="15"/>
   </w:num>
   <w:num w:numId="17">
     <w:abstractNumId w:val="9"/>
@@ -6356,13 +6556,13 @@
     <w:abstractNumId w:val="0"/>
   </w:num>
   <w:num w:numId="27">
-    <w:abstractNumId w:val="15"/>
+    <w:abstractNumId w:val="16"/>
   </w:num>
   <w:num w:numId="28">
-    <w:abstractNumId w:val="17"/>
+    <w:abstractNumId w:val="19"/>
   </w:num>
   <w:num w:numId="29">
-    <w:abstractNumId w:val="20"/>
+    <w:abstractNumId w:val="22"/>
   </w:num>
   <w:num w:numId="30">
     <w:abstractNumId w:val="11"/>
@@ -6448,13 +6648,13 @@
     </w:lvlOverride>
   </w:num>
   <w:num w:numId="35">
-    <w:abstractNumId w:val="24"/>
+    <w:abstractNumId w:val="26"/>
   </w:num>
   <w:num w:numId="36">
-    <w:abstractNumId w:val="25"/>
+    <w:abstractNumId w:val="27"/>
   </w:num>
   <w:num w:numId="37">
-    <w:abstractNumId w:val="25"/>
+    <w:abstractNumId w:val="27"/>
     <w:lvlOverride w:ilvl="1">
       <w:lvl w:ilvl="1">
         <w:numFmt w:val="bullet"/>
@@ -6474,30 +6674,28 @@
     </w:lvlOverride>
   </w:num>
   <w:num w:numId="38">
-    <w:abstractNumId w:val="18"/>
+    <w:abstractNumId w:val="20"/>
   </w:num>
   <w:num w:numId="39">
-    <w:abstractNumId w:val="19"/>
+    <w:abstractNumId w:val="21"/>
   </w:num>
   <w:num w:numId="40">
-    <w:abstractNumId w:val="22"/>
+    <w:abstractNumId w:val="24"/>
   </w:num>
   <w:num w:numId="41">
-    <w:abstractNumId w:val="23"/>
+    <w:abstractNumId w:val="25"/>
+  </w:num>
+  <w:num w:numId="42">
+    <w:abstractNumId w:val="17"/>
+  </w:num>
+  <w:num w:numId="43">
+    <w:abstractNumId w:val="14"/>
   </w:num>
 </w:numbering>
 </file>
 
-<file path=word/people.xml><?xml version="1.0" encoding="utf-8"?>
-<w15:people xmlns:wpc="http://schemas.microsoft.com/office/word/2010/wordprocessingCanvas" xmlns:cx="http://schemas.microsoft.com/office/drawing/2014/chartex" xmlns:cx1="http://schemas.microsoft.com/office/drawing/2015/9/8/chartex" xmlns:cx2="http://schemas.microsoft.com/office/drawing/2015/10/21/chartex" xmlns:cx3="http://schemas.microsoft.com/office/drawing/2016/5/9/chartex" xmlns:cx4="http://schemas.microsoft.com/office/drawing/2016/5/10/chartex" xmlns:cx5="http://schemas.microsoft.com/office/drawing/2016/5/11/chartex" xmlns:cx6="http://schemas.microsoft.com/office/drawing/2016/5/12/chartex" xmlns:cx7="http://schemas.microsoft.com/office/drawing/2016/5/13/chartex" xmlns:cx8="http://schemas.microsoft.com/office/drawing/2016/5/14/chartex" xmlns:mc="http://schemas.openxmlformats.org/markup-compatibility/2006" xmlns:aink="http://schemas.microsoft.com/office/drawing/2016/ink" xmlns:am3d="http://schemas.microsoft.com/office/drawing/2017/model3d" xmlns:o="urn:schemas-microsoft-com:office:office" xmlns:r="http://schemas.openxmlformats.org/officeDocument/2006/relationships" xmlns:m="http://schemas.openxmlformats.org/officeDocument/2006/math" xmlns:v="urn:schemas-microsoft-com:vml" xmlns:wp14="http://schemas.microsoft.com/office/word/2010/wordprocessingDrawing" xmlns:wp="http://schemas.openxmlformats.org/drawingml/2006/wordprocessingDrawing" xmlns:w10="urn:schemas-microsoft-com:office:word" xmlns:w="http://schemas.openxmlformats.org/wordprocessingml/2006/main" xmlns:w14="http://schemas.microsoft.com/office/word/2010/wordml" xmlns:w15="http://schemas.microsoft.com/office/word/2012/wordml" xmlns:w16cid="http://schemas.microsoft.com/office/word/2016/wordml/cid" xmlns:w16se="http://schemas.microsoft.com/office/word/2015/wordml/symex" xmlns:wpg="http://schemas.microsoft.com/office/word/2010/wordprocessingGroup" xmlns:wpi="http://schemas.microsoft.com/office/word/2010/wordprocessingInk" xmlns:wne="http://schemas.microsoft.com/office/word/2006/wordml" xmlns:wps="http://schemas.microsoft.com/office/word/2010/wordprocessingShape" mc:Ignorable="w14 w15 w16se w16cid wp14">
-  <w15:person w15:author="Connor Newton">
-    <w15:presenceInfo w15:providerId="None" w15:userId="Connor Newton"/>
-  </w15:person>
-</w15:people>
-</file>
-
 <file path=word/styles.xml><?xml version="1.0" encoding="utf-8"?>
-<w:styles xmlns:mc="http://schemas.openxmlformats.org/markup-compatibility/2006" xmlns:r="http://schemas.openxmlformats.org/officeDocument/2006/relationships" xmlns:w="http://schemas.openxmlformats.org/wordprocessingml/2006/main" xmlns:w14="http://schemas.microsoft.com/office/word/2010/wordml" mc:Ignorable="w14">
+<w:styles xmlns:mc="http://schemas.openxmlformats.org/markup-compatibility/2006" xmlns:r="http://schemas.openxmlformats.org/officeDocument/2006/relationships" xmlns:w="http://schemas.openxmlformats.org/wordprocessingml/2006/main" xmlns:w14="http://schemas.microsoft.com/office/word/2010/wordml" xmlns:w15="http://schemas.microsoft.com/office/word/2012/wordml" xmlns:w16cid="http://schemas.microsoft.com/office/word/2016/wordml/cid" xmlns:w16se="http://schemas.microsoft.com/office/word/2015/wordml/symex" mc:Ignorable="w14 w15 w16se w16cid">
   <w:docDefaults>
     <w:rPrDefault>
       <w:rPr>
@@ -6513,144 +6711,382 @@
       </w:pPr>
     </w:pPrDefault>
   </w:docDefaults>
-  <w:latentStyles w:defLockedState="0" w:defUIPriority="99" w:defSemiHidden="1" w:defUnhideWhenUsed="1" w:defQFormat="0" w:count="267">
-    <w:lsdException w:name="Normal" w:semiHidden="0" w:uiPriority="0" w:unhideWhenUsed="0" w:qFormat="1"/>
-    <w:lsdException w:name="heading 1" w:semiHidden="0" w:uiPriority="9" w:unhideWhenUsed="0" w:qFormat="1"/>
-    <w:lsdException w:name="heading 2" w:uiPriority="9" w:qFormat="1"/>
-    <w:lsdException w:name="heading 3" w:uiPriority="9" w:qFormat="1"/>
-    <w:lsdException w:name="heading 4" w:uiPriority="9" w:qFormat="1"/>
-    <w:lsdException w:name="heading 5" w:uiPriority="9" w:qFormat="1"/>
-    <w:lsdException w:name="heading 6" w:uiPriority="9" w:qFormat="1"/>
-    <w:lsdException w:name="heading 7" w:uiPriority="9" w:qFormat="1"/>
-    <w:lsdException w:name="heading 8" w:uiPriority="9" w:qFormat="1"/>
-    <w:lsdException w:name="heading 9" w:uiPriority="9" w:qFormat="1"/>
-    <w:lsdException w:name="toc 1" w:uiPriority="39"/>
-    <w:lsdException w:name="toc 2" w:uiPriority="39"/>
-    <w:lsdException w:name="toc 3" w:uiPriority="39"/>
-    <w:lsdException w:name="toc 4" w:uiPriority="39"/>
-    <w:lsdException w:name="toc 5" w:uiPriority="39"/>
-    <w:lsdException w:name="toc 6" w:uiPriority="39"/>
-    <w:lsdException w:name="toc 7" w:uiPriority="39"/>
-    <w:lsdException w:name="toc 8" w:uiPriority="39"/>
-    <w:lsdException w:name="toc 9" w:uiPriority="39"/>
-    <w:lsdException w:name="caption" w:uiPriority="35" w:qFormat="1"/>
-    <w:lsdException w:name="Title" w:semiHidden="0" w:uiPriority="10" w:unhideWhenUsed="0" w:qFormat="1"/>
-    <w:lsdException w:name="Default Paragraph Font" w:uiPriority="1"/>
+  <w:latentStyles w:defLockedState="0" w:defUIPriority="99" w:defSemiHidden="0" w:defUnhideWhenUsed="0" w:defQFormat="0" w:count="375">
+    <w:lsdException w:name="Normal" w:uiPriority="0" w:qFormat="1"/>
+    <w:lsdException w:name="heading 1" w:uiPriority="9" w:qFormat="1"/>
+    <w:lsdException w:name="heading 2" w:semiHidden="1" w:uiPriority="9" w:unhideWhenUsed="1" w:qFormat="1"/>
+    <w:lsdException w:name="heading 3" w:semiHidden="1" w:uiPriority="9" w:unhideWhenUsed="1" w:qFormat="1"/>
+    <w:lsdException w:name="heading 4" w:semiHidden="1" w:uiPriority="9" w:unhideWhenUsed="1" w:qFormat="1"/>
+    <w:lsdException w:name="heading 5" w:semiHidden="1" w:uiPriority="9" w:unhideWhenUsed="1" w:qFormat="1"/>
+    <w:lsdException w:name="heading 6" w:semiHidden="1" w:uiPriority="9" w:unhideWhenUsed="1" w:qFormat="1"/>
+    <w:lsdException w:name="heading 7" w:semiHidden="1" w:uiPriority="9" w:unhideWhenUsed="1" w:qFormat="1"/>
+    <w:lsdException w:name="heading 8" w:semiHidden="1" w:uiPriority="9" w:unhideWhenUsed="1" w:qFormat="1"/>
+    <w:lsdException w:name="heading 9" w:semiHidden="1" w:uiPriority="9" w:unhideWhenUsed="1" w:qFormat="1"/>
+    <w:lsdException w:name="index 1" w:semiHidden="1" w:unhideWhenUsed="1"/>
+    <w:lsdException w:name="index 2" w:semiHidden="1" w:unhideWhenUsed="1"/>
+    <w:lsdException w:name="index 3" w:semiHidden="1" w:unhideWhenUsed="1"/>
+    <w:lsdException w:name="index 4" w:semiHidden="1" w:unhideWhenUsed="1"/>
+    <w:lsdException w:name="index 5" w:semiHidden="1" w:unhideWhenUsed="1"/>
+    <w:lsdException w:name="index 6" w:semiHidden="1" w:unhideWhenUsed="1"/>
+    <w:lsdException w:name="index 7" w:semiHidden="1" w:unhideWhenUsed="1"/>
+    <w:lsdException w:name="index 8" w:semiHidden="1" w:unhideWhenUsed="1"/>
+    <w:lsdException w:name="index 9" w:semiHidden="1" w:unhideWhenUsed="1"/>
+    <w:lsdException w:name="toc 1" w:semiHidden="1" w:uiPriority="39" w:unhideWhenUsed="1"/>
+    <w:lsdException w:name="toc 2" w:semiHidden="1" w:uiPriority="39" w:unhideWhenUsed="1"/>
+    <w:lsdException w:name="toc 3" w:semiHidden="1" w:uiPriority="39" w:unhideWhenUsed="1"/>
+    <w:lsdException w:name="toc 4" w:semiHidden="1" w:uiPriority="39" w:unhideWhenUsed="1"/>
+    <w:lsdException w:name="toc 5" w:semiHidden="1" w:uiPriority="39" w:unhideWhenUsed="1"/>
+    <w:lsdException w:name="toc 6" w:semiHidden="1" w:uiPriority="39" w:unhideWhenUsed="1"/>
+    <w:lsdException w:name="toc 7" w:semiHidden="1" w:uiPriority="39" w:unhideWhenUsed="1"/>
+    <w:lsdException w:name="toc 8" w:semiHidden="1" w:uiPriority="39" w:unhideWhenUsed="1"/>
+    <w:lsdException w:name="toc 9" w:semiHidden="1" w:uiPriority="39" w:unhideWhenUsed="1"/>
+    <w:lsdException w:name="Normal Indent" w:semiHidden="1" w:unhideWhenUsed="1"/>
+    <w:lsdException w:name="footnote text" w:semiHidden="1" w:unhideWhenUsed="1"/>
+    <w:lsdException w:name="annotation text" w:semiHidden="1" w:unhideWhenUsed="1"/>
+    <w:lsdException w:name="header" w:semiHidden="1" w:unhideWhenUsed="1"/>
+    <w:lsdException w:name="footer" w:semiHidden="1" w:unhideWhenUsed="1"/>
+    <w:lsdException w:name="index heading" w:semiHidden="1" w:unhideWhenUsed="1"/>
+    <w:lsdException w:name="caption" w:semiHidden="1" w:uiPriority="35" w:unhideWhenUsed="1" w:qFormat="1"/>
+    <w:lsdException w:name="table of figures" w:semiHidden="1" w:unhideWhenUsed="1"/>
+    <w:lsdException w:name="envelope address" w:semiHidden="1" w:unhideWhenUsed="1"/>
+    <w:lsdException w:name="envelope return" w:semiHidden="1" w:unhideWhenUsed="1"/>
+    <w:lsdException w:name="footnote reference" w:semiHidden="1" w:unhideWhenUsed="1"/>
+    <w:lsdException w:name="annotation reference" w:semiHidden="1" w:unhideWhenUsed="1"/>
+    <w:lsdException w:name="line number" w:semiHidden="1" w:unhideWhenUsed="1"/>
+    <w:lsdException w:name="page number" w:semiHidden="1" w:unhideWhenUsed="1"/>
+    <w:lsdException w:name="endnote reference" w:semiHidden="1" w:unhideWhenUsed="1"/>
+    <w:lsdException w:name="endnote text" w:semiHidden="1" w:unhideWhenUsed="1"/>
+    <w:lsdException w:name="table of authorities" w:semiHidden="1" w:unhideWhenUsed="1"/>
+    <w:lsdException w:name="macro" w:semiHidden="1" w:unhideWhenUsed="1"/>
+    <w:lsdException w:name="toa heading" w:semiHidden="1" w:unhideWhenUsed="1"/>
+    <w:lsdException w:name="List" w:semiHidden="1" w:unhideWhenUsed="1"/>
+    <w:lsdException w:name="List Bullet" w:semiHidden="1" w:unhideWhenUsed="1"/>
+    <w:lsdException w:name="List Number" w:semiHidden="1" w:unhideWhenUsed="1"/>
+    <w:lsdException w:name="List 2" w:semiHidden="1" w:unhideWhenUsed="1"/>
+    <w:lsdException w:name="List 3" w:semiHidden="1" w:unhideWhenUsed="1"/>
+    <w:lsdException w:name="List 4" w:semiHidden="1" w:unhideWhenUsed="1"/>
+    <w:lsdException w:name="List 5" w:semiHidden="1" w:unhideWhenUsed="1"/>
+    <w:lsdException w:name="List Bullet 2" w:semiHidden="1" w:unhideWhenUsed="1"/>
+    <w:lsdException w:name="List Bullet 3" w:semiHidden="1" w:unhideWhenUsed="1"/>
+    <w:lsdException w:name="List Bullet 4" w:semiHidden="1" w:unhideWhenUsed="1"/>
+    <w:lsdException w:name="List Bullet 5" w:semiHidden="1" w:unhideWhenUsed="1"/>
+    <w:lsdException w:name="List Number 2" w:semiHidden="1" w:unhideWhenUsed="1"/>
+    <w:lsdException w:name="List Number 3" w:semiHidden="1" w:unhideWhenUsed="1"/>
+    <w:lsdException w:name="List Number 4" w:semiHidden="1" w:unhideWhenUsed="1"/>
+    <w:lsdException w:name="List Number 5" w:semiHidden="1" w:unhideWhenUsed="1"/>
+    <w:lsdException w:name="Title" w:uiPriority="10" w:qFormat="1"/>
+    <w:lsdException w:name="Closing" w:semiHidden="1" w:unhideWhenUsed="1"/>
+    <w:lsdException w:name="Signature" w:semiHidden="1" w:unhideWhenUsed="1"/>
+    <w:lsdException w:name="Default Paragraph Font" w:semiHidden="1" w:uiPriority="1" w:unhideWhenUsed="1"/>
+    <w:lsdException w:name="Body Text" w:semiHidden="1" w:unhideWhenUsed="1"/>
+    <w:lsdException w:name="Body Text Indent" w:semiHidden="1" w:unhideWhenUsed="1"/>
+    <w:lsdException w:name="List Continue" w:semiHidden="1" w:unhideWhenUsed="1"/>
+    <w:lsdException w:name="List Continue 2" w:semiHidden="1" w:unhideWhenUsed="1"/>
+    <w:lsdException w:name="List Continue 3" w:semiHidden="1" w:unhideWhenUsed="1"/>
+    <w:lsdException w:name="List Continue 4" w:semiHidden="1" w:unhideWhenUsed="1"/>
+    <w:lsdException w:name="List Continue 5" w:semiHidden="1" w:unhideWhenUsed="1"/>
+    <w:lsdException w:name="Message Header" w:semiHidden="1" w:unhideWhenUsed="1"/>
     <w:lsdException w:name="Subtitle" w:uiPriority="11" w:qFormat="1"/>
+    <w:lsdException w:name="Salutation" w:semiHidden="1" w:unhideWhenUsed="1"/>
+    <w:lsdException w:name="Date" w:semiHidden="1" w:unhideWhenUsed="1"/>
+    <w:lsdException w:name="Body Text First Indent" w:semiHidden="1" w:unhideWhenUsed="1"/>
+    <w:lsdException w:name="Body Text First Indent 2" w:semiHidden="1" w:unhideWhenUsed="1"/>
+    <w:lsdException w:name="Note Heading" w:semiHidden="1" w:unhideWhenUsed="1"/>
+    <w:lsdException w:name="Body Text 2" w:semiHidden="1" w:unhideWhenUsed="1"/>
+    <w:lsdException w:name="Body Text 3" w:semiHidden="1" w:unhideWhenUsed="1"/>
+    <w:lsdException w:name="Body Text Indent 2" w:semiHidden="1" w:unhideWhenUsed="1"/>
+    <w:lsdException w:name="Body Text Indent 3" w:semiHidden="1" w:unhideWhenUsed="1"/>
+    <w:lsdException w:name="Block Text" w:semiHidden="1" w:unhideWhenUsed="1"/>
+    <w:lsdException w:name="Hyperlink" w:semiHidden="1" w:unhideWhenUsed="1"/>
+    <w:lsdException w:name="FollowedHyperlink" w:semiHidden="1" w:unhideWhenUsed="1"/>
     <w:lsdException w:name="Strong" w:uiPriority="22" w:qFormat="1"/>
     <w:lsdException w:name="Emphasis" w:uiPriority="20" w:qFormat="1"/>
-    <w:lsdException w:name="Table Grid" w:semiHidden="0" w:uiPriority="39" w:unhideWhenUsed="0"/>
-    <w:lsdException w:name="Placeholder Text" w:unhideWhenUsed="0"/>
-    <w:lsdException w:name="No Spacing" w:uiPriority="1" w:qFormat="1"/>
-    <w:lsdException w:name="Light Shading" w:semiHidden="0" w:uiPriority="60" w:unhideWhenUsed="0"/>
-    <w:lsdException w:name="Light List" w:semiHidden="0" w:uiPriority="61" w:unhideWhenUsed="0"/>
-    <w:lsdException w:name="Light Grid" w:semiHidden="0" w:uiPriority="62" w:unhideWhenUsed="0"/>
-    <w:lsdException w:name="Medium Shading 1" w:semiHidden="0" w:uiPriority="63" w:unhideWhenUsed="0"/>
-    <w:lsdException w:name="Medium Shading 2" w:semiHidden="0" w:uiPriority="64" w:unhideWhenUsed="0"/>
-    <w:lsdException w:name="Medium List 1" w:semiHidden="0" w:uiPriority="65" w:unhideWhenUsed="0"/>
-    <w:lsdException w:name="Medium List 2" w:semiHidden="0" w:uiPriority="66" w:unhideWhenUsed="0"/>
-    <w:lsdException w:name="Medium Grid 1" w:semiHidden="0" w:uiPriority="67" w:unhideWhenUsed="0"/>
-    <w:lsdException w:name="Medium Grid 2" w:semiHidden="0" w:uiPriority="68" w:unhideWhenUsed="0"/>
-    <w:lsdException w:name="Medium Grid 3" w:semiHidden="0" w:uiPriority="69" w:unhideWhenUsed="0"/>
-    <w:lsdException w:name="Dark List" w:semiHidden="0" w:uiPriority="70" w:unhideWhenUsed="0"/>
-    <w:lsdException w:name="Colorful Shading" w:semiHidden="0" w:uiPriority="71" w:unhideWhenUsed="0"/>
-    <w:lsdException w:name="Colorful List" w:semiHidden="0" w:uiPriority="72" w:unhideWhenUsed="0"/>
-    <w:lsdException w:name="Colorful Grid" w:semiHidden="0" w:uiPriority="73" w:unhideWhenUsed="0"/>
-    <w:lsdException w:name="Light Shading Accent 1" w:semiHidden="0" w:uiPriority="60" w:unhideWhenUsed="0"/>
-    <w:lsdException w:name="Light List Accent 1" w:semiHidden="0" w:uiPriority="61" w:unhideWhenUsed="0"/>
-    <w:lsdException w:name="Light Grid Accent 1" w:semiHidden="0" w:uiPriority="62" w:unhideWhenUsed="0"/>
-    <w:lsdException w:name="Medium Shading 1 Accent 1" w:semiHidden="0" w:uiPriority="63" w:unhideWhenUsed="0"/>
-    <w:lsdException w:name="Medium Shading 2 Accent 1" w:semiHidden="0" w:uiPriority="64" w:unhideWhenUsed="0"/>
-    <w:lsdException w:name="Medium List 1 Accent 1" w:semiHidden="0" w:uiPriority="65" w:unhideWhenUsed="0"/>
-    <w:lsdException w:name="Revision" w:unhideWhenUsed="0"/>
+    <w:lsdException w:name="Document Map" w:semiHidden="1" w:unhideWhenUsed="1"/>
+    <w:lsdException w:name="Plain Text" w:semiHidden="1" w:unhideWhenUsed="1"/>
+    <w:lsdException w:name="E-mail Signature" w:semiHidden="1" w:unhideWhenUsed="1"/>
+    <w:lsdException w:name="HTML Top of Form" w:semiHidden="1" w:unhideWhenUsed="1"/>
+    <w:lsdException w:name="HTML Bottom of Form" w:semiHidden="1" w:unhideWhenUsed="1"/>
+    <w:lsdException w:name="Normal (Web)" w:semiHidden="1" w:unhideWhenUsed="1"/>
+    <w:lsdException w:name="HTML Acronym" w:semiHidden="1" w:unhideWhenUsed="1"/>
+    <w:lsdException w:name="HTML Address" w:semiHidden="1" w:unhideWhenUsed="1"/>
+    <w:lsdException w:name="HTML Cite" w:semiHidden="1" w:unhideWhenUsed="1"/>
+    <w:lsdException w:name="HTML Code" w:semiHidden="1" w:unhideWhenUsed="1"/>
+    <w:lsdException w:name="HTML Definition" w:semiHidden="1" w:unhideWhenUsed="1"/>
+    <w:lsdException w:name="HTML Keyboard" w:semiHidden="1" w:unhideWhenUsed="1"/>
+    <w:lsdException w:name="HTML Preformatted" w:semiHidden="1" w:unhideWhenUsed="1"/>
+    <w:lsdException w:name="HTML Sample" w:semiHidden="1" w:unhideWhenUsed="1"/>
+    <w:lsdException w:name="HTML Typewriter" w:semiHidden="1" w:unhideWhenUsed="1"/>
+    <w:lsdException w:name="HTML Variable" w:semiHidden="1" w:unhideWhenUsed="1"/>
+    <w:lsdException w:name="Normal Table" w:semiHidden="1" w:unhideWhenUsed="1"/>
+    <w:lsdException w:name="annotation subject" w:semiHidden="1" w:unhideWhenUsed="1"/>
+    <w:lsdException w:name="No List" w:semiHidden="1" w:unhideWhenUsed="1"/>
+    <w:lsdException w:name="Outline List 1" w:semiHidden="1" w:unhideWhenUsed="1"/>
+    <w:lsdException w:name="Outline List 2" w:semiHidden="1" w:unhideWhenUsed="1"/>
+    <w:lsdException w:name="Outline List 3" w:semiHidden="1" w:unhideWhenUsed="1"/>
+    <w:lsdException w:name="Table Simple 1" w:semiHidden="1" w:unhideWhenUsed="1"/>
+    <w:lsdException w:name="Table Simple 2" w:semiHidden="1" w:unhideWhenUsed="1"/>
+    <w:lsdException w:name="Table Simple 3" w:semiHidden="1" w:unhideWhenUsed="1"/>
+    <w:lsdException w:name="Table Classic 1" w:semiHidden="1" w:unhideWhenUsed="1"/>
+    <w:lsdException w:name="Table Classic 2" w:semiHidden="1" w:unhideWhenUsed="1"/>
+    <w:lsdException w:name="Table Classic 3" w:semiHidden="1" w:unhideWhenUsed="1"/>
+    <w:lsdException w:name="Table Classic 4" w:semiHidden="1" w:unhideWhenUsed="1"/>
+    <w:lsdException w:name="Table Colorful 1" w:semiHidden="1" w:unhideWhenUsed="1"/>
+    <w:lsdException w:name="Table Colorful 2" w:semiHidden="1" w:unhideWhenUsed="1"/>
+    <w:lsdException w:name="Table Colorful 3" w:semiHidden="1" w:unhideWhenUsed="1"/>
+    <w:lsdException w:name="Table Columns 1" w:semiHidden="1" w:unhideWhenUsed="1"/>
+    <w:lsdException w:name="Table Columns 2" w:semiHidden="1" w:unhideWhenUsed="1"/>
+    <w:lsdException w:name="Table Columns 3" w:semiHidden="1" w:unhideWhenUsed="1"/>
+    <w:lsdException w:name="Table Columns 4" w:semiHidden="1" w:unhideWhenUsed="1"/>
+    <w:lsdException w:name="Table Columns 5" w:semiHidden="1" w:unhideWhenUsed="1"/>
+    <w:lsdException w:name="Table Grid 1" w:semiHidden="1" w:unhideWhenUsed="1"/>
+    <w:lsdException w:name="Table Grid 2" w:semiHidden="1" w:unhideWhenUsed="1"/>
+    <w:lsdException w:name="Table Grid 3" w:semiHidden="1" w:unhideWhenUsed="1"/>
+    <w:lsdException w:name="Table Grid 4" w:semiHidden="1" w:unhideWhenUsed="1"/>
+    <w:lsdException w:name="Table Grid 5" w:semiHidden="1" w:unhideWhenUsed="1"/>
+    <w:lsdException w:name="Table Grid 6" w:semiHidden="1" w:unhideWhenUsed="1"/>
+    <w:lsdException w:name="Table Grid 7" w:semiHidden="1" w:unhideWhenUsed="1"/>
+    <w:lsdException w:name="Table Grid 8" w:semiHidden="1" w:unhideWhenUsed="1"/>
+    <w:lsdException w:name="Table List 1" w:semiHidden="1" w:unhideWhenUsed="1"/>
+    <w:lsdException w:name="Table List 2" w:semiHidden="1" w:unhideWhenUsed="1"/>
+    <w:lsdException w:name="Table List 3" w:semiHidden="1" w:unhideWhenUsed="1"/>
+    <w:lsdException w:name="Table List 4" w:semiHidden="1" w:unhideWhenUsed="1"/>
+    <w:lsdException w:name="Table List 5" w:semiHidden="1" w:unhideWhenUsed="1"/>
+    <w:lsdException w:name="Table List 6" w:semiHidden="1" w:unhideWhenUsed="1"/>
+    <w:lsdException w:name="Table List 7" w:semiHidden="1" w:unhideWhenUsed="1"/>
+    <w:lsdException w:name="Table List 8" w:semiHidden="1" w:unhideWhenUsed="1"/>
+    <w:lsdException w:name="Table 3D effects 1" w:semiHidden="1" w:unhideWhenUsed="1"/>
+    <w:lsdException w:name="Table 3D effects 2" w:semiHidden="1" w:unhideWhenUsed="1"/>
+    <w:lsdException w:name="Table 3D effects 3" w:semiHidden="1" w:unhideWhenUsed="1"/>
+    <w:lsdException w:name="Table Contemporary" w:semiHidden="1" w:unhideWhenUsed="1"/>
+    <w:lsdException w:name="Table Elegant" w:semiHidden="1" w:unhideWhenUsed="1"/>
+    <w:lsdException w:name="Table Professional" w:semiHidden="1" w:unhideWhenUsed="1"/>
+    <w:lsdException w:name="Table Subtle 1" w:semiHidden="1" w:unhideWhenUsed="1"/>
+    <w:lsdException w:name="Table Subtle 2" w:semiHidden="1" w:unhideWhenUsed="1"/>
+    <w:lsdException w:name="Table Web 1" w:semiHidden="1" w:unhideWhenUsed="1"/>
+    <w:lsdException w:name="Table Web 2" w:semiHidden="1" w:unhideWhenUsed="1"/>
+    <w:lsdException w:name="Table Web 3" w:semiHidden="1" w:unhideWhenUsed="1"/>
+    <w:lsdException w:name="Balloon Text" w:semiHidden="1" w:unhideWhenUsed="1"/>
+    <w:lsdException w:name="Table Grid" w:semiHidden="1" w:uiPriority="39" w:unhideWhenUsed="1"/>
+    <w:lsdException w:name="Table Theme" w:semiHidden="1" w:unhideWhenUsed="1"/>
+    <w:lsdException w:name="Placeholder Text" w:semiHidden="1"/>
+    <w:lsdException w:name="No Spacing" w:semiHidden="1" w:uiPriority="1" w:unhideWhenUsed="1" w:qFormat="1"/>
+    <w:lsdException w:name="Light Shading" w:uiPriority="60"/>
+    <w:lsdException w:name="Light List" w:uiPriority="61"/>
+    <w:lsdException w:name="Light Grid" w:uiPriority="62"/>
+    <w:lsdException w:name="Medium Shading 1" w:uiPriority="63"/>
+    <w:lsdException w:name="Medium Shading 2" w:uiPriority="64"/>
+    <w:lsdException w:name="Medium List 1" w:uiPriority="65"/>
+    <w:lsdException w:name="Medium List 2" w:uiPriority="66"/>
+    <w:lsdException w:name="Medium Grid 1" w:uiPriority="67"/>
+    <w:lsdException w:name="Medium Grid 2" w:uiPriority="68"/>
+    <w:lsdException w:name="Medium Grid 3" w:uiPriority="69"/>
+    <w:lsdException w:name="Dark List" w:uiPriority="70"/>
+    <w:lsdException w:name="Colorful Shading" w:uiPriority="71"/>
+    <w:lsdException w:name="Colorful List" w:uiPriority="72"/>
+    <w:lsdException w:name="Colorful Grid" w:uiPriority="73"/>
+    <w:lsdException w:name="Light Shading Accent 1" w:uiPriority="60"/>
+    <w:lsdException w:name="Light List Accent 1" w:uiPriority="61"/>
+    <w:lsdException w:name="Light Grid Accent 1" w:uiPriority="62"/>
+    <w:lsdException w:name="Medium Shading 1 Accent 1" w:uiPriority="63"/>
+    <w:lsdException w:name="Medium Shading 2 Accent 1" w:uiPriority="64"/>
+    <w:lsdException w:name="Medium List 1 Accent 1" w:uiPriority="65"/>
+    <w:lsdException w:name="Revision" w:semiHidden="1"/>
     <w:lsdException w:name="List Paragraph" w:uiPriority="34" w:qFormat="1"/>
     <w:lsdException w:name="Quote" w:uiPriority="29" w:qFormat="1"/>
     <w:lsdException w:name="Intense Quote" w:uiPriority="30"/>
-    <w:lsdException w:name="Medium List 2 Accent 1" w:semiHidden="0" w:uiPriority="66" w:unhideWhenUsed="0"/>
-    <w:lsdException w:name="Medium Grid 1 Accent 1" w:semiHidden="0" w:uiPriority="67" w:unhideWhenUsed="0"/>
-    <w:lsdException w:name="Medium Grid 2 Accent 1" w:semiHidden="0" w:uiPriority="68" w:unhideWhenUsed="0"/>
-    <w:lsdException w:name="Medium Grid 3 Accent 1" w:semiHidden="0" w:uiPriority="69" w:unhideWhenUsed="0"/>
-    <w:lsdException w:name="Dark List Accent 1" w:semiHidden="0" w:uiPriority="70" w:unhideWhenUsed="0"/>
-    <w:lsdException w:name="Colorful Shading Accent 1" w:semiHidden="0" w:uiPriority="71" w:unhideWhenUsed="0"/>
-    <w:lsdException w:name="Colorful List Accent 1" w:semiHidden="0" w:uiPriority="72" w:unhideWhenUsed="0"/>
-    <w:lsdException w:name="Colorful Grid Accent 1" w:semiHidden="0" w:uiPriority="73" w:unhideWhenUsed="0"/>
-    <w:lsdException w:name="Light Shading Accent 2" w:semiHidden="0" w:uiPriority="60" w:unhideWhenUsed="0"/>
-    <w:lsdException w:name="Light List Accent 2" w:semiHidden="0" w:uiPriority="61" w:unhideWhenUsed="0"/>
-    <w:lsdException w:name="Light Grid Accent 2" w:semiHidden="0" w:uiPriority="62" w:unhideWhenUsed="0"/>
-    <w:lsdException w:name="Medium Shading 1 Accent 2" w:semiHidden="0" w:uiPriority="63" w:unhideWhenUsed="0"/>
-    <w:lsdException w:name="Medium Shading 2 Accent 2" w:semiHidden="0" w:uiPriority="64" w:unhideWhenUsed="0"/>
-    <w:lsdException w:name="Medium List 1 Accent 2" w:semiHidden="0" w:uiPriority="65" w:unhideWhenUsed="0"/>
-    <w:lsdException w:name="Medium List 2 Accent 2" w:semiHidden="0" w:uiPriority="66" w:unhideWhenUsed="0"/>
-    <w:lsdException w:name="Medium Grid 1 Accent 2" w:semiHidden="0" w:uiPriority="67" w:unhideWhenUsed="0"/>
-    <w:lsdException w:name="Medium Grid 2 Accent 2" w:semiHidden="0" w:uiPriority="68" w:unhideWhenUsed="0"/>
-    <w:lsdException w:name="Medium Grid 3 Accent 2" w:semiHidden="0" w:uiPriority="69" w:unhideWhenUsed="0"/>
-    <w:lsdException w:name="Dark List Accent 2" w:semiHidden="0" w:uiPriority="70" w:unhideWhenUsed="0"/>
-    <w:lsdException w:name="Colorful Shading Accent 2" w:semiHidden="0" w:uiPriority="71" w:unhideWhenUsed="0"/>
-    <w:lsdException w:name="Colorful List Accent 2" w:semiHidden="0" w:uiPriority="72" w:unhideWhenUsed="0"/>
-    <w:lsdException w:name="Colorful Grid Accent 2" w:semiHidden="0" w:uiPriority="73" w:unhideWhenUsed="0"/>
-    <w:lsdException w:name="Light Shading Accent 3" w:semiHidden="0" w:uiPriority="60" w:unhideWhenUsed="0"/>
-    <w:lsdException w:name="Light List Accent 3" w:semiHidden="0" w:uiPriority="61" w:unhideWhenUsed="0"/>
-    <w:lsdException w:name="Light Grid Accent 3" w:semiHidden="0" w:uiPriority="62" w:unhideWhenUsed="0"/>
-    <w:lsdException w:name="Medium Shading 1 Accent 3" w:semiHidden="0" w:uiPriority="63" w:unhideWhenUsed="0"/>
-    <w:lsdException w:name="Medium Shading 2 Accent 3" w:semiHidden="0" w:uiPriority="64" w:unhideWhenUsed="0"/>
-    <w:lsdException w:name="Medium List 1 Accent 3" w:semiHidden="0" w:uiPriority="65" w:unhideWhenUsed="0"/>
-    <w:lsdException w:name="Medium List 2 Accent 3" w:semiHidden="0" w:uiPriority="66" w:unhideWhenUsed="0"/>
-    <w:lsdException w:name="Medium Grid 1 Accent 3" w:semiHidden="0" w:uiPriority="67" w:unhideWhenUsed="0"/>
-    <w:lsdException w:name="Medium Grid 2 Accent 3" w:semiHidden="0" w:uiPriority="68" w:unhideWhenUsed="0"/>
-    <w:lsdException w:name="Medium Grid 3 Accent 3" w:semiHidden="0" w:uiPriority="69" w:unhideWhenUsed="0"/>
-    <w:lsdException w:name="Dark List Accent 3" w:semiHidden="0" w:uiPriority="70" w:unhideWhenUsed="0"/>
-    <w:lsdException w:name="Colorful Shading Accent 3" w:semiHidden="0" w:uiPriority="71" w:unhideWhenUsed="0"/>
-    <w:lsdException w:name="Colorful List Accent 3" w:semiHidden="0" w:uiPriority="72" w:unhideWhenUsed="0"/>
-    <w:lsdException w:name="Colorful Grid Accent 3" w:semiHidden="0" w:uiPriority="73" w:unhideWhenUsed="0"/>
-    <w:lsdException w:name="Light Shading Accent 4" w:semiHidden="0" w:uiPriority="60" w:unhideWhenUsed="0"/>
-    <w:lsdException w:name="Light List Accent 4" w:semiHidden="0" w:uiPriority="61" w:unhideWhenUsed="0"/>
-    <w:lsdException w:name="Light Grid Accent 4" w:semiHidden="0" w:uiPriority="62" w:unhideWhenUsed="0"/>
-    <w:lsdException w:name="Medium Shading 1 Accent 4" w:semiHidden="0" w:uiPriority="63" w:unhideWhenUsed="0"/>
-    <w:lsdException w:name="Medium Shading 2 Accent 4" w:semiHidden="0" w:uiPriority="64" w:unhideWhenUsed="0"/>
-    <w:lsdException w:name="Medium List 1 Accent 4" w:semiHidden="0" w:uiPriority="65" w:unhideWhenUsed="0"/>
-    <w:lsdException w:name="Medium List 2 Accent 4" w:semiHidden="0" w:uiPriority="66" w:unhideWhenUsed="0"/>
-    <w:lsdException w:name="Medium Grid 1 Accent 4" w:semiHidden="0" w:uiPriority="67" w:unhideWhenUsed="0"/>
-    <w:lsdException w:name="Medium Grid 2 Accent 4" w:semiHidden="0" w:uiPriority="68" w:unhideWhenUsed="0"/>
-    <w:lsdException w:name="Medium Grid 3 Accent 4" w:semiHidden="0" w:uiPriority="69" w:unhideWhenUsed="0"/>
-    <w:lsdException w:name="Dark List Accent 4" w:semiHidden="0" w:uiPriority="70" w:unhideWhenUsed="0"/>
-    <w:lsdException w:name="Colorful Shading Accent 4" w:semiHidden="0" w:uiPriority="71" w:unhideWhenUsed="0"/>
-    <w:lsdException w:name="Colorful List Accent 4" w:semiHidden="0" w:uiPriority="72" w:unhideWhenUsed="0"/>
-    <w:lsdException w:name="Colorful Grid Accent 4" w:semiHidden="0" w:uiPriority="73" w:unhideWhenUsed="0"/>
-    <w:lsdException w:name="Light Shading Accent 5" w:semiHidden="0" w:uiPriority="60" w:unhideWhenUsed="0"/>
-    <w:lsdException w:name="Light List Accent 5" w:semiHidden="0" w:uiPriority="61" w:unhideWhenUsed="0"/>
-    <w:lsdException w:name="Light Grid Accent 5" w:semiHidden="0" w:uiPriority="62" w:unhideWhenUsed="0"/>
-    <w:lsdException w:name="Medium Shading 1 Accent 5" w:semiHidden="0" w:uiPriority="63" w:unhideWhenUsed="0"/>
-    <w:lsdException w:name="Medium Shading 2 Accent 5" w:semiHidden="0" w:uiPriority="64" w:unhideWhenUsed="0"/>
-    <w:lsdException w:name="Medium List 1 Accent 5" w:semiHidden="0" w:uiPriority="65" w:unhideWhenUsed="0"/>
-    <w:lsdException w:name="Medium List 2 Accent 5" w:semiHidden="0" w:uiPriority="66" w:unhideWhenUsed="0"/>
-    <w:lsdException w:name="Medium Grid 1 Accent 5" w:semiHidden="0" w:uiPriority="67" w:unhideWhenUsed="0"/>
-    <w:lsdException w:name="Medium Grid 2 Accent 5" w:semiHidden="0" w:uiPriority="68" w:unhideWhenUsed="0"/>
-    <w:lsdException w:name="Medium Grid 3 Accent 5" w:semiHidden="0" w:uiPriority="69" w:unhideWhenUsed="0"/>
-    <w:lsdException w:name="Dark List Accent 5" w:semiHidden="0" w:uiPriority="70" w:unhideWhenUsed="0"/>
-    <w:lsdException w:name="Colorful Shading Accent 5" w:semiHidden="0" w:uiPriority="71" w:unhideWhenUsed="0"/>
-    <w:lsdException w:name="Colorful List Accent 5" w:semiHidden="0" w:uiPriority="72" w:unhideWhenUsed="0"/>
-    <w:lsdException w:name="Colorful Grid Accent 5" w:semiHidden="0" w:uiPriority="73" w:unhideWhenUsed="0"/>
-    <w:lsdException w:name="Light Shading Accent 6" w:semiHidden="0" w:uiPriority="60" w:unhideWhenUsed="0"/>
-    <w:lsdException w:name="Light List Accent 6" w:semiHidden="0" w:uiPriority="61" w:unhideWhenUsed="0"/>
-    <w:lsdException w:name="Light Grid Accent 6" w:semiHidden="0" w:uiPriority="62" w:unhideWhenUsed="0"/>
-    <w:lsdException w:name="Medium Shading 1 Accent 6" w:semiHidden="0" w:uiPriority="63" w:unhideWhenUsed="0"/>
-    <w:lsdException w:name="Medium Shading 2 Accent 6" w:semiHidden="0" w:uiPriority="64" w:unhideWhenUsed="0"/>
-    <w:lsdException w:name="Medium List 1 Accent 6" w:semiHidden="0" w:uiPriority="65" w:unhideWhenUsed="0"/>
-    <w:lsdException w:name="Medium List 2 Accent 6" w:semiHidden="0" w:uiPriority="66" w:unhideWhenUsed="0"/>
-    <w:lsdException w:name="Medium Grid 1 Accent 6" w:semiHidden="0" w:uiPriority="67" w:unhideWhenUsed="0"/>
-    <w:lsdException w:name="Medium Grid 2 Accent 6" w:semiHidden="0" w:uiPriority="68" w:unhideWhenUsed="0"/>
-    <w:lsdException w:name="Medium Grid 3 Accent 6" w:semiHidden="0" w:uiPriority="69" w:unhideWhenUsed="0"/>
-    <w:lsdException w:name="Dark List Accent 6" w:semiHidden="0" w:uiPriority="70" w:unhideWhenUsed="0"/>
-    <w:lsdException w:name="Colorful Shading Accent 6" w:semiHidden="0" w:uiPriority="71" w:unhideWhenUsed="0"/>
-    <w:lsdException w:name="Colorful List Accent 6" w:semiHidden="0" w:uiPriority="72" w:unhideWhenUsed="0"/>
-    <w:lsdException w:name="Colorful Grid Accent 6" w:semiHidden="0" w:uiPriority="73" w:unhideWhenUsed="0"/>
+    <w:lsdException w:name="Medium List 2 Accent 1" w:uiPriority="66"/>
+    <w:lsdException w:name="Medium Grid 1 Accent 1" w:uiPriority="67"/>
+    <w:lsdException w:name="Medium Grid 2 Accent 1" w:uiPriority="68"/>
+    <w:lsdException w:name="Medium Grid 3 Accent 1" w:uiPriority="69"/>
+    <w:lsdException w:name="Dark List Accent 1" w:uiPriority="70"/>
+    <w:lsdException w:name="Colorful Shading Accent 1" w:uiPriority="71"/>
+    <w:lsdException w:name="Colorful List Accent 1" w:uiPriority="72"/>
+    <w:lsdException w:name="Colorful Grid Accent 1" w:uiPriority="73"/>
+    <w:lsdException w:name="Light Shading Accent 2" w:uiPriority="60"/>
+    <w:lsdException w:name="Light List Accent 2" w:uiPriority="61"/>
+    <w:lsdException w:name="Light Grid Accent 2" w:uiPriority="62"/>
+    <w:lsdException w:name="Medium Shading 1 Accent 2" w:uiPriority="63"/>
+    <w:lsdException w:name="Medium Shading 2 Accent 2" w:uiPriority="64"/>
+    <w:lsdException w:name="Medium List 1 Accent 2" w:uiPriority="65"/>
+    <w:lsdException w:name="Medium List 2 Accent 2" w:uiPriority="66"/>
+    <w:lsdException w:name="Medium Grid 1 Accent 2" w:uiPriority="67"/>
+    <w:lsdException w:name="Medium Grid 2 Accent 2" w:uiPriority="68"/>
+    <w:lsdException w:name="Medium Grid 3 Accent 2" w:uiPriority="69"/>
+    <w:lsdException w:name="Dark List Accent 2" w:uiPriority="70"/>
+    <w:lsdException w:name="Colorful Shading Accent 2" w:uiPriority="71"/>
+    <w:lsdException w:name="Colorful List Accent 2" w:uiPriority="72"/>
+    <w:lsdException w:name="Colorful Grid Accent 2" w:uiPriority="73"/>
+    <w:lsdException w:name="Light Shading Accent 3" w:uiPriority="60"/>
+    <w:lsdException w:name="Light List Accent 3" w:uiPriority="61"/>
+    <w:lsdException w:name="Light Grid Accent 3" w:uiPriority="62"/>
+    <w:lsdException w:name="Medium Shading 1 Accent 3" w:uiPriority="63"/>
+    <w:lsdException w:name="Medium Shading 2 Accent 3" w:uiPriority="64"/>
+    <w:lsdException w:name="Medium List 1 Accent 3" w:uiPriority="65"/>
+    <w:lsdException w:name="Medium List 2 Accent 3" w:uiPriority="66"/>
+    <w:lsdException w:name="Medium Grid 1 Accent 3" w:uiPriority="67"/>
+    <w:lsdException w:name="Medium Grid 2 Accent 3" w:uiPriority="68"/>
+    <w:lsdException w:name="Medium Grid 3 Accent 3" w:uiPriority="69"/>
+    <w:lsdException w:name="Dark List Accent 3" w:uiPriority="70"/>
+    <w:lsdException w:name="Colorful Shading Accent 3" w:uiPriority="71"/>
+    <w:lsdException w:name="Colorful List Accent 3" w:uiPriority="72"/>
+    <w:lsdException w:name="Colorful Grid Accent 3" w:uiPriority="73"/>
+    <w:lsdException w:name="Light Shading Accent 4" w:uiPriority="60"/>
+    <w:lsdException w:name="Light List Accent 4" w:uiPriority="61"/>
+    <w:lsdException w:name="Light Grid Accent 4" w:uiPriority="62"/>
+    <w:lsdException w:name="Medium Shading 1 Accent 4" w:uiPriority="63"/>
+    <w:lsdException w:name="Medium Shading 2 Accent 4" w:uiPriority="64"/>
+    <w:lsdException w:name="Medium List 1 Accent 4" w:uiPriority="65"/>
+    <w:lsdException w:name="Medium List 2 Accent 4" w:uiPriority="66"/>
+    <w:lsdException w:name="Medium Grid 1 Accent 4" w:uiPriority="67"/>
+    <w:lsdException w:name="Medium Grid 2 Accent 4" w:uiPriority="68"/>
+    <w:lsdException w:name="Medium Grid 3 Accent 4" w:uiPriority="69"/>
+    <w:lsdException w:name="Dark List Accent 4" w:uiPriority="70"/>
+    <w:lsdException w:name="Colorful Shading Accent 4" w:uiPriority="71"/>
+    <w:lsdException w:name="Colorful List Accent 4" w:uiPriority="72"/>
+    <w:lsdException w:name="Colorful Grid Accent 4" w:uiPriority="73"/>
+    <w:lsdException w:name="Light Shading Accent 5" w:uiPriority="60"/>
+    <w:lsdException w:name="Light List Accent 5" w:uiPriority="61"/>
+    <w:lsdException w:name="Light Grid Accent 5" w:uiPriority="62"/>
+    <w:lsdException w:name="Medium Shading 1 Accent 5" w:uiPriority="63"/>
+    <w:lsdException w:name="Medium Shading 2 Accent 5" w:uiPriority="64"/>
+    <w:lsdException w:name="Medium List 1 Accent 5" w:uiPriority="65"/>
+    <w:lsdException w:name="Medium List 2 Accent 5" w:uiPriority="66"/>
+    <w:lsdException w:name="Medium Grid 1 Accent 5" w:uiPriority="67"/>
+    <w:lsdException w:name="Medium Grid 2 Accent 5" w:uiPriority="68"/>
+    <w:lsdException w:name="Medium Grid 3 Accent 5" w:uiPriority="69"/>
+    <w:lsdException w:name="Dark List Accent 5" w:uiPriority="70"/>
+    <w:lsdException w:name="Colorful Shading Accent 5" w:uiPriority="71"/>
+    <w:lsdException w:name="Colorful List Accent 5" w:uiPriority="72"/>
+    <w:lsdException w:name="Colorful Grid Accent 5" w:uiPriority="73"/>
+    <w:lsdException w:name="Light Shading Accent 6" w:uiPriority="60"/>
+    <w:lsdException w:name="Light List Accent 6" w:uiPriority="61"/>
+    <w:lsdException w:name="Light Grid Accent 6" w:uiPriority="62"/>
+    <w:lsdException w:name="Medium Shading 1 Accent 6" w:uiPriority="63"/>
+    <w:lsdException w:name="Medium Shading 2 Accent 6" w:uiPriority="64"/>
+    <w:lsdException w:name="Medium List 1 Accent 6" w:uiPriority="65"/>
+    <w:lsdException w:name="Medium List 2 Accent 6" w:uiPriority="66"/>
+    <w:lsdException w:name="Medium Grid 1 Accent 6" w:uiPriority="67"/>
+    <w:lsdException w:name="Medium Grid 2 Accent 6" w:uiPriority="68"/>
+    <w:lsdException w:name="Medium Grid 3 Accent 6" w:uiPriority="69"/>
+    <w:lsdException w:name="Dark List Accent 6" w:uiPriority="70"/>
+    <w:lsdException w:name="Colorful Shading Accent 6" w:uiPriority="71"/>
+    <w:lsdException w:name="Colorful List Accent 6" w:uiPriority="72"/>
+    <w:lsdException w:name="Colorful Grid Accent 6" w:uiPriority="73"/>
     <w:lsdException w:name="Subtle Emphasis" w:uiPriority="19" w:qFormat="1"/>
     <w:lsdException w:name="Intense Emphasis" w:uiPriority="21" w:qFormat="1"/>
     <w:lsdException w:name="Subtle Reference" w:uiPriority="31" w:qFormat="1"/>
-    <w:lsdException w:name="Intense Reference" w:uiPriority="32" w:qFormat="1"/>
-    <w:lsdException w:name="Book Title" w:uiPriority="33" w:qFormat="1"/>
-    <w:lsdException w:name="Bibliography" w:uiPriority="37"/>
-    <w:lsdException w:name="TOC Heading" w:uiPriority="39" w:qFormat="1"/>
+    <w:lsdException w:name="Intense Reference" w:semiHidden="1" w:uiPriority="32" w:unhideWhenUsed="1" w:qFormat="1"/>
+    <w:lsdException w:name="Book Title" w:semiHidden="1" w:uiPriority="33" w:unhideWhenUsed="1" w:qFormat="1"/>
+    <w:lsdException w:name="Bibliography" w:semiHidden="1" w:uiPriority="37" w:unhideWhenUsed="1"/>
+    <w:lsdException w:name="TOC Heading" w:semiHidden="1" w:uiPriority="39" w:unhideWhenUsed="1" w:qFormat="1"/>
+    <w:lsdException w:name="Plain Table 1" w:uiPriority="41"/>
+    <w:lsdException w:name="Plain Table 2" w:uiPriority="42"/>
+    <w:lsdException w:name="Plain Table 3" w:uiPriority="43"/>
+    <w:lsdException w:name="Plain Table 4" w:uiPriority="44"/>
+    <w:lsdException w:name="Plain Table 5" w:uiPriority="45"/>
+    <w:lsdException w:name="Grid Table Light" w:uiPriority="40"/>
+    <w:lsdException w:name="Grid Table 1 Light" w:uiPriority="46"/>
+    <w:lsdException w:name="Grid Table 2" w:uiPriority="47"/>
+    <w:lsdException w:name="Grid Table 3" w:uiPriority="48"/>
+    <w:lsdException w:name="Grid Table 4" w:uiPriority="49"/>
+    <w:lsdException w:name="Grid Table 5 Dark" w:uiPriority="50"/>
+    <w:lsdException w:name="Grid Table 6 Colorful" w:uiPriority="51"/>
+    <w:lsdException w:name="Grid Table 7 Colorful" w:uiPriority="52"/>
+    <w:lsdException w:name="Grid Table 1 Light Accent 1" w:uiPriority="46"/>
+    <w:lsdException w:name="Grid Table 2 Accent 1" w:uiPriority="47"/>
+    <w:lsdException w:name="Grid Table 3 Accent 1" w:uiPriority="48"/>
+    <w:lsdException w:name="Grid Table 4 Accent 1" w:uiPriority="49"/>
+    <w:lsdException w:name="Grid Table 5 Dark Accent 1" w:uiPriority="50"/>
+    <w:lsdException w:name="Grid Table 6 Colorful Accent 1" w:uiPriority="51"/>
+    <w:lsdException w:name="Grid Table 7 Colorful Accent 1" w:uiPriority="52"/>
+    <w:lsdException w:name="Grid Table 1 Light Accent 2" w:uiPriority="46"/>
+    <w:lsdException w:name="Grid Table 2 Accent 2" w:uiPriority="47"/>
+    <w:lsdException w:name="Grid Table 3 Accent 2" w:uiPriority="48"/>
+    <w:lsdException w:name="Grid Table 4 Accent 2" w:uiPriority="49"/>
+    <w:lsdException w:name="Grid Table 5 Dark Accent 2" w:uiPriority="50"/>
+    <w:lsdException w:name="Grid Table 6 Colorful Accent 2" w:uiPriority="51"/>
+    <w:lsdException w:name="Grid Table 7 Colorful Accent 2" w:uiPriority="52"/>
+    <w:lsdException w:name="Grid Table 1 Light Accent 3" w:uiPriority="46"/>
+    <w:lsdException w:name="Grid Table 2 Accent 3" w:uiPriority="47"/>
+    <w:lsdException w:name="Grid Table 3 Accent 3" w:uiPriority="48"/>
+    <w:lsdException w:name="Grid Table 4 Accent 3" w:uiPriority="49"/>
+    <w:lsdException w:name="Grid Table 5 Dark Accent 3" w:uiPriority="50"/>
+    <w:lsdException w:name="Grid Table 6 Colorful Accent 3" w:uiPriority="51"/>
+    <w:lsdException w:name="Grid Table 7 Colorful Accent 3" w:uiPriority="52"/>
+    <w:lsdException w:name="Grid Table 1 Light Accent 4" w:uiPriority="46"/>
+    <w:lsdException w:name="Grid Table 2 Accent 4" w:uiPriority="47"/>
+    <w:lsdException w:name="Grid Table 3 Accent 4" w:uiPriority="48"/>
+    <w:lsdException w:name="Grid Table 4 Accent 4" w:uiPriority="49"/>
+    <w:lsdException w:name="Grid Table 5 Dark Accent 4" w:uiPriority="50"/>
+    <w:lsdException w:name="Grid Table 6 Colorful Accent 4" w:uiPriority="51"/>
+    <w:lsdException w:name="Grid Table 7 Colorful Accent 4" w:uiPriority="52"/>
+    <w:lsdException w:name="Grid Table 1 Light Accent 5" w:uiPriority="46"/>
+    <w:lsdException w:name="Grid Table 2 Accent 5" w:uiPriority="47"/>
+    <w:lsdException w:name="Grid Table 3 Accent 5" w:uiPriority="48"/>
+    <w:lsdException w:name="Grid Table 4 Accent 5" w:uiPriority="49"/>
+    <w:lsdException w:name="Grid Table 5 Dark Accent 5" w:uiPriority="50"/>
+    <w:lsdException w:name="Grid Table 6 Colorful Accent 5" w:uiPriority="51"/>
+    <w:lsdException w:name="Grid Table 7 Colorful Accent 5" w:uiPriority="52"/>
+    <w:lsdException w:name="Grid Table 1 Light Accent 6" w:uiPriority="46"/>
+    <w:lsdException w:name="Grid Table 2 Accent 6" w:uiPriority="47"/>
+    <w:lsdException w:name="Grid Table 3 Accent 6" w:uiPriority="48"/>
+    <w:lsdException w:name="Grid Table 4 Accent 6" w:uiPriority="49"/>
+    <w:lsdException w:name="Grid Table 5 Dark Accent 6" w:uiPriority="50"/>
+    <w:lsdException w:name="Grid Table 6 Colorful Accent 6" w:uiPriority="51"/>
+    <w:lsdException w:name="Grid Table 7 Colorful Accent 6" w:uiPriority="52"/>
+    <w:lsdException w:name="List Table 1 Light" w:uiPriority="46"/>
+    <w:lsdException w:name="List Table 2" w:uiPriority="47"/>
+    <w:lsdException w:name="List Table 3" w:uiPriority="48"/>
+    <w:lsdException w:name="List Table 4" w:uiPriority="49"/>
+    <w:lsdException w:name="List Table 5 Dark" w:uiPriority="50"/>
+    <w:lsdException w:name="List Table 6 Colorful" w:uiPriority="51"/>
+    <w:lsdException w:name="List Table 7 Colorful" w:uiPriority="52"/>
+    <w:lsdException w:name="List Table 1 Light Accent 1" w:uiPriority="46"/>
+    <w:lsdException w:name="List Table 2 Accent 1" w:uiPriority="47"/>
+    <w:lsdException w:name="List Table 3 Accent 1" w:uiPriority="48"/>
+    <w:lsdException w:name="List Table 4 Accent 1" w:uiPriority="49"/>
+    <w:lsdException w:name="List Table 5 Dark Accent 1" w:uiPriority="50"/>
+    <w:lsdException w:name="List Table 6 Colorful Accent 1" w:uiPriority="51"/>
+    <w:lsdException w:name="List Table 7 Colorful Accent 1" w:uiPriority="52"/>
+    <w:lsdException w:name="List Table 1 Light Accent 2" w:uiPriority="46"/>
+    <w:lsdException w:name="List Table 2 Accent 2" w:uiPriority="47"/>
+    <w:lsdException w:name="List Table 3 Accent 2" w:uiPriority="48"/>
+    <w:lsdException w:name="List Table 4 Accent 2" w:uiPriority="49"/>
+    <w:lsdException w:name="List Table 5 Dark Accent 2" w:uiPriority="50"/>
+    <w:lsdException w:name="List Table 6 Colorful Accent 2" w:uiPriority="51"/>
+    <w:lsdException w:name="List Table 7 Colorful Accent 2" w:uiPriority="52"/>
+    <w:lsdException w:name="List Table 1 Light Accent 3" w:uiPriority="46"/>
+    <w:lsdException w:name="List Table 2 Accent 3" w:uiPriority="47"/>
+    <w:lsdException w:name="List Table 3 Accent 3" w:uiPriority="48"/>
+    <w:lsdException w:name="List Table 4 Accent 3" w:uiPriority="49"/>
+    <w:lsdException w:name="List Table 5 Dark Accent 3" w:uiPriority="50"/>
+    <w:lsdException w:name="List Table 6 Colorful Accent 3" w:uiPriority="51"/>
+    <w:lsdException w:name="List Table 7 Colorful Accent 3" w:uiPriority="52"/>
+    <w:lsdException w:name="List Table 1 Light Accent 4" w:uiPriority="46"/>
+    <w:lsdException w:name="List Table 2 Accent 4" w:uiPriority="47"/>
+    <w:lsdException w:name="List Table 3 Accent 4" w:uiPriority="48"/>
+    <w:lsdException w:name="List Table 4 Accent 4" w:uiPriority="49"/>
+    <w:lsdException w:name="List Table 5 Dark Accent 4" w:uiPriority="50"/>
+    <w:lsdException w:name="List Table 6 Colorful Accent 4" w:uiPriority="51"/>
+    <w:lsdException w:name="List Table 7 Colorful Accent 4" w:uiPriority="52"/>
+    <w:lsdException w:name="List Table 1 Light Accent 5" w:uiPriority="46"/>
+    <w:lsdException w:name="List Table 2 Accent 5" w:uiPriority="47"/>
+    <w:lsdException w:name="List Table 3 Accent 5" w:uiPriority="48"/>
+    <w:lsdException w:name="List Table 4 Accent 5" w:uiPriority="49"/>
+    <w:lsdException w:name="List Table 5 Dark Accent 5" w:uiPriority="50"/>
+    <w:lsdException w:name="List Table 6 Colorful Accent 5" w:uiPriority="51"/>
+    <w:lsdException w:name="List Table 7 Colorful Accent 5" w:uiPriority="52"/>
+    <w:lsdException w:name="List Table 1 Light Accent 6" w:uiPriority="46"/>
+    <w:lsdException w:name="List Table 2 Accent 6" w:uiPriority="47"/>
+    <w:lsdException w:name="List Table 3 Accent 6" w:uiPriority="48"/>
+    <w:lsdException w:name="List Table 4 Accent 6" w:uiPriority="49"/>
+    <w:lsdException w:name="List Table 5 Dark Accent 6" w:uiPriority="50"/>
+    <w:lsdException w:name="List Table 6 Colorful Accent 6" w:uiPriority="51"/>
+    <w:lsdException w:name="List Table 7 Colorful Accent 6" w:uiPriority="52"/>
+    <w:lsdException w:name="Mention" w:semiHidden="1" w:unhideWhenUsed="1"/>
+    <w:lsdException w:name="Smart Hyperlink" w:semiHidden="1" w:unhideWhenUsed="1"/>
+    <w:lsdException w:name="Hashtag" w:semiHidden="1" w:unhideWhenUsed="1"/>
+    <w:lsdException w:name="Unresolved Mention" w:semiHidden="1" w:unhideWhenUsed="1"/>
   </w:latentStyles>
   <w:style w:type="paragraph" w:default="1" w:styleId="Normal">
     <w:name w:val="Normal"/>
@@ -7637,1176 +8073,8 @@
       <w:iCs/>
     </w:rPr>
   </w:style>
-  <w:style w:type="character" w:customStyle="1" w:styleId="UnresolvedMention">
-    <w:name w:val="Unresolved Mention"/>
-    <w:basedOn w:val="DefaultParagraphFont"/>
-    <w:uiPriority w:val="99"/>
-    <w:semiHidden/>
-    <w:unhideWhenUsed/>
-    <w:rsid w:val="000C40B5"/>
-    <w:rPr>
-      <w:color w:val="605E5C"/>
-      <w:shd w:val="clear" w:color="auto" w:fill="E1DFDD"/>
-    </w:rPr>
-  </w:style>
-  <w:style w:type="paragraph" w:styleId="ListParagraph">
-    <w:name w:val="List Paragraph"/>
-    <w:basedOn w:val="Normal"/>
-    <w:uiPriority w:val="34"/>
-    <w:unhideWhenUsed/>
-    <w:qFormat/>
-    <w:rsid w:val="00C858EF"/>
-    <w:pPr>
-      <w:ind w:left="720"/>
-      <w:contextualSpacing/>
-    </w:pPr>
-  </w:style>
-</w:styles>
-</file>
-
-<file path=word/stylesWithEffects.xml><?xml version="1.0" encoding="utf-8"?>
-<w:styles xmlns:wpc="http://schemas.microsoft.com/office/word/2010/wordprocessingCanvas" xmlns:mc="http://schemas.openxmlformats.org/markup-compatibility/2006" xmlns:o="urn:schemas-microsoft-com:office:office" xmlns:r="http://schemas.openxmlformats.org/officeDocument/2006/relationships" xmlns:m="http://schemas.openxmlformats.org/officeDocument/2006/math" xmlns:v="urn:schemas-microsoft-com:vml" xmlns:wp14="http://schemas.microsoft.com/office/word/2010/wordprocessingDrawing" xmlns:wp="http://schemas.openxmlformats.org/drawingml/2006/wordprocessingDrawing" xmlns:w10="urn:schemas-microsoft-com:office:word" xmlns:w="http://schemas.openxmlformats.org/wordprocessingml/2006/main" xmlns:w14="http://schemas.microsoft.com/office/word/2010/wordml" xmlns:wpg="http://schemas.microsoft.com/office/word/2010/wordprocessingGroup" xmlns:wpi="http://schemas.microsoft.com/office/word/2010/wordprocessingInk" xmlns:wne="http://schemas.microsoft.com/office/word/2006/wordml" xmlns:wps="http://schemas.microsoft.com/office/word/2010/wordprocessingShape" mc:Ignorable="w14 wp14">
-  <w:docDefaults>
-    <w:rPrDefault>
-      <w:rPr>
-        <w:rFonts w:asciiTheme="minorHAnsi" w:eastAsiaTheme="minorEastAsia" w:hAnsiTheme="minorHAnsi" w:cstheme="minorBidi"/>
-        <w:sz w:val="22"/>
-        <w:szCs w:val="22"/>
-        <w:lang w:val="en-US" w:eastAsia="ja-JP" w:bidi="ar-SA"/>
-      </w:rPr>
-    </w:rPrDefault>
-    <w:pPrDefault>
-      <w:pPr>
-        <w:spacing w:after="160" w:line="259" w:lineRule="auto"/>
-      </w:pPr>
-    </w:pPrDefault>
-  </w:docDefaults>
-  <w:latentStyles w:defLockedState="0" w:defUIPriority="99" w:defSemiHidden="1" w:defUnhideWhenUsed="1" w:defQFormat="0" w:count="267">
-    <w:lsdException w:name="Normal" w:semiHidden="0" w:uiPriority="0" w:unhideWhenUsed="0" w:qFormat="1"/>
-    <w:lsdException w:name="heading 1" w:semiHidden="0" w:uiPriority="9" w:unhideWhenUsed="0" w:qFormat="1"/>
-    <w:lsdException w:name="heading 2" w:uiPriority="9" w:qFormat="1"/>
-    <w:lsdException w:name="heading 3" w:uiPriority="9" w:qFormat="1"/>
-    <w:lsdException w:name="heading 4" w:uiPriority="9" w:qFormat="1"/>
-    <w:lsdException w:name="heading 5" w:uiPriority="9" w:qFormat="1"/>
-    <w:lsdException w:name="heading 6" w:uiPriority="9" w:qFormat="1"/>
-    <w:lsdException w:name="heading 7" w:uiPriority="9" w:qFormat="1"/>
-    <w:lsdException w:name="heading 8" w:uiPriority="9" w:qFormat="1"/>
-    <w:lsdException w:name="heading 9" w:uiPriority="9" w:qFormat="1"/>
-    <w:lsdException w:name="toc 1" w:uiPriority="39"/>
-    <w:lsdException w:name="toc 2" w:uiPriority="39"/>
-    <w:lsdException w:name="toc 3" w:uiPriority="39"/>
-    <w:lsdException w:name="toc 4" w:uiPriority="39"/>
-    <w:lsdException w:name="toc 5" w:uiPriority="39"/>
-    <w:lsdException w:name="toc 6" w:uiPriority="39"/>
-    <w:lsdException w:name="toc 7" w:uiPriority="39"/>
-    <w:lsdException w:name="toc 8" w:uiPriority="39"/>
-    <w:lsdException w:name="toc 9" w:uiPriority="39"/>
-    <w:lsdException w:name="caption" w:uiPriority="35" w:qFormat="1"/>
-    <w:lsdException w:name="Title" w:semiHidden="0" w:uiPriority="10" w:unhideWhenUsed="0" w:qFormat="1"/>
-    <w:lsdException w:name="Default Paragraph Font" w:uiPriority="1"/>
-    <w:lsdException w:name="Subtitle" w:uiPriority="11" w:qFormat="1"/>
-    <w:lsdException w:name="Strong" w:uiPriority="22" w:qFormat="1"/>
-    <w:lsdException w:name="Emphasis" w:uiPriority="20" w:qFormat="1"/>
-    <w:lsdException w:name="Table Grid" w:semiHidden="0" w:uiPriority="39" w:unhideWhenUsed="0"/>
-    <w:lsdException w:name="Placeholder Text" w:unhideWhenUsed="0"/>
-    <w:lsdException w:name="No Spacing" w:uiPriority="1" w:qFormat="1"/>
-    <w:lsdException w:name="Light Shading" w:semiHidden="0" w:uiPriority="60" w:unhideWhenUsed="0"/>
-    <w:lsdException w:name="Light List" w:semiHidden="0" w:uiPriority="61" w:unhideWhenUsed="0"/>
-    <w:lsdException w:name="Light Grid" w:semiHidden="0" w:uiPriority="62" w:unhideWhenUsed="0"/>
-    <w:lsdException w:name="Medium Shading 1" w:semiHidden="0" w:uiPriority="63" w:unhideWhenUsed="0"/>
-    <w:lsdException w:name="Medium Shading 2" w:semiHidden="0" w:uiPriority="64" w:unhideWhenUsed="0"/>
-    <w:lsdException w:name="Medium List 1" w:semiHidden="0" w:uiPriority="65" w:unhideWhenUsed="0"/>
-    <w:lsdException w:name="Medium List 2" w:semiHidden="0" w:uiPriority="66" w:unhideWhenUsed="0"/>
-    <w:lsdException w:name="Medium Grid 1" w:semiHidden="0" w:uiPriority="67" w:unhideWhenUsed="0"/>
-    <w:lsdException w:name="Medium Grid 2" w:semiHidden="0" w:uiPriority="68" w:unhideWhenUsed="0"/>
-    <w:lsdException w:name="Medium Grid 3" w:semiHidden="0" w:uiPriority="69" w:unhideWhenUsed="0"/>
-    <w:lsdException w:name="Dark List" w:semiHidden="0" w:uiPriority="70" w:unhideWhenUsed="0"/>
-    <w:lsdException w:name="Colorful Shading" w:semiHidden="0" w:uiPriority="71" w:unhideWhenUsed="0"/>
-    <w:lsdException w:name="Colorful List" w:semiHidden="0" w:uiPriority="72" w:unhideWhenUsed="0"/>
-    <w:lsdException w:name="Colorful Grid" w:semiHidden="0" w:uiPriority="73" w:unhideWhenUsed="0"/>
-    <w:lsdException w:name="Light Shading Accent 1" w:semiHidden="0" w:uiPriority="60" w:unhideWhenUsed="0"/>
-    <w:lsdException w:name="Light List Accent 1" w:semiHidden="0" w:uiPriority="61" w:unhideWhenUsed="0"/>
-    <w:lsdException w:name="Light Grid Accent 1" w:semiHidden="0" w:uiPriority="62" w:unhideWhenUsed="0"/>
-    <w:lsdException w:name="Medium Shading 1 Accent 1" w:semiHidden="0" w:uiPriority="63" w:unhideWhenUsed="0"/>
-    <w:lsdException w:name="Medium Shading 2 Accent 1" w:semiHidden="0" w:uiPriority="64" w:unhideWhenUsed="0"/>
-    <w:lsdException w:name="Medium List 1 Accent 1" w:semiHidden="0" w:uiPriority="65" w:unhideWhenUsed="0"/>
-    <w:lsdException w:name="Revision" w:unhideWhenUsed="0"/>
-    <w:lsdException w:name="List Paragraph" w:uiPriority="34" w:qFormat="1"/>
-    <w:lsdException w:name="Quote" w:uiPriority="29" w:qFormat="1"/>
-    <w:lsdException w:name="Intense Quote" w:uiPriority="30"/>
-    <w:lsdException w:name="Medium List 2 Accent 1" w:semiHidden="0" w:uiPriority="66" w:unhideWhenUsed="0"/>
-    <w:lsdException w:name="Medium Grid 1 Accent 1" w:semiHidden="0" w:uiPriority="67" w:unhideWhenUsed="0"/>
-    <w:lsdException w:name="Medium Grid 2 Accent 1" w:semiHidden="0" w:uiPriority="68" w:unhideWhenUsed="0"/>
-    <w:lsdException w:name="Medium Grid 3 Accent 1" w:semiHidden="0" w:uiPriority="69" w:unhideWhenUsed="0"/>
-    <w:lsdException w:name="Dark List Accent 1" w:semiHidden="0" w:uiPriority="70" w:unhideWhenUsed="0"/>
-    <w:lsdException w:name="Colorful Shading Accent 1" w:semiHidden="0" w:uiPriority="71" w:unhideWhenUsed="0"/>
-    <w:lsdException w:name="Colorful List Accent 1" w:semiHidden="0" w:uiPriority="72" w:unhideWhenUsed="0"/>
-    <w:lsdException w:name="Colorful Grid Accent 1" w:semiHidden="0" w:uiPriority="73" w:unhideWhenUsed="0"/>
-    <w:lsdException w:name="Light Shading Accent 2" w:semiHidden="0" w:uiPriority="60" w:unhideWhenUsed="0"/>
-    <w:lsdException w:name="Light List Accent 2" w:semiHidden="0" w:uiPriority="61" w:unhideWhenUsed="0"/>
-    <w:lsdException w:name="Light Grid Accent 2" w:semiHidden="0" w:uiPriority="62" w:unhideWhenUsed="0"/>
-    <w:lsdException w:name="Medium Shading 1 Accent 2" w:semiHidden="0" w:uiPriority="63" w:unhideWhenUsed="0"/>
-    <w:lsdException w:name="Medium Shading 2 Accent 2" w:semiHidden="0" w:uiPriority="64" w:unhideWhenUsed="0"/>
-    <w:lsdException w:name="Medium List 1 Accent 2" w:semiHidden="0" w:uiPriority="65" w:unhideWhenUsed="0"/>
-    <w:lsdException w:name="Medium List 2 Accent 2" w:semiHidden="0" w:uiPriority="66" w:unhideWhenUsed="0"/>
-    <w:lsdException w:name="Medium Grid 1 Accent 2" w:semiHidden="0" w:uiPriority="67" w:unhideWhenUsed="0"/>
-    <w:lsdException w:name="Medium Grid 2 Accent 2" w:semiHidden="0" w:uiPriority="68" w:unhideWhenUsed="0"/>
-    <w:lsdException w:name="Medium Grid 3 Accent 2" w:semiHidden="0" w:uiPriority="69" w:unhideWhenUsed="0"/>
-    <w:lsdException w:name="Dark List Accent 2" w:semiHidden="0" w:uiPriority="70" w:unhideWhenUsed="0"/>
-    <w:lsdException w:name="Colorful Shading Accent 2" w:semiHidden="0" w:uiPriority="71" w:unhideWhenUsed="0"/>
-    <w:lsdException w:name="Colorful List Accent 2" w:semiHidden="0" w:uiPriority="72" w:unhideWhenUsed="0"/>
-    <w:lsdException w:name="Colorful Grid Accent 2" w:semiHidden="0" w:uiPriority="73" w:unhideWhenUsed="0"/>
-    <w:lsdException w:name="Light Shading Accent 3" w:semiHidden="0" w:uiPriority="60" w:unhideWhenUsed="0"/>
-    <w:lsdException w:name="Light List Accent 3" w:semiHidden="0" w:uiPriority="61" w:unhideWhenUsed="0"/>
-    <w:lsdException w:name="Light Grid Accent 3" w:semiHidden="0" w:uiPriority="62" w:unhideWhenUsed="0"/>
-    <w:lsdException w:name="Medium Shading 1 Accent 3" w:semiHidden="0" w:uiPriority="63" w:unhideWhenUsed="0"/>
-    <w:lsdException w:name="Medium Shading 2 Accent 3" w:semiHidden="0" w:uiPriority="64" w:unhideWhenUsed="0"/>
-    <w:lsdException w:name="Medium List 1 Accent 3" w:semiHidden="0" w:uiPriority="65" w:unhideWhenUsed="0"/>
-    <w:lsdException w:name="Medium List 2 Accent 3" w:semiHidden="0" w:uiPriority="66" w:unhideWhenUsed="0"/>
-    <w:lsdException w:name="Medium Grid 1 Accent 3" w:semiHidden="0" w:uiPriority="67" w:unhideWhenUsed="0"/>
-    <w:lsdException w:name="Medium Grid 2 Accent 3" w:semiHidden="0" w:uiPriority="68" w:unhideWhenUsed="0"/>
-    <w:lsdException w:name="Medium Grid 3 Accent 3" w:semiHidden="0" w:uiPriority="69" w:unhideWhenUsed="0"/>
-    <w:lsdException w:name="Dark List Accent 3" w:semiHidden="0" w:uiPriority="70" w:unhideWhenUsed="0"/>
-    <w:lsdException w:name="Colorful Shading Accent 3" w:semiHidden="0" w:uiPriority="71" w:unhideWhenUsed="0"/>
-    <w:lsdException w:name="Colorful List Accent 3" w:semiHidden="0" w:uiPriority="72" w:unhideWhenUsed="0"/>
-    <w:lsdException w:name="Colorful Grid Accent 3" w:semiHidden="0" w:uiPriority="73" w:unhideWhenUsed="0"/>
-    <w:lsdException w:name="Light Shading Accent 4" w:semiHidden="0" w:uiPriority="60" w:unhideWhenUsed="0"/>
-    <w:lsdException w:name="Light List Accent 4" w:semiHidden="0" w:uiPriority="61" w:unhideWhenUsed="0"/>
-    <w:lsdException w:name="Light Grid Accent 4" w:semiHidden="0" w:uiPriority="62" w:unhideWhenUsed="0"/>
-    <w:lsdException w:name="Medium Shading 1 Accent 4" w:semiHidden="0" w:uiPriority="63" w:unhideWhenUsed="0"/>
-    <w:lsdException w:name="Medium Shading 2 Accent 4" w:semiHidden="0" w:uiPriority="64" w:unhideWhenUsed="0"/>
-    <w:lsdException w:name="Medium List 1 Accent 4" w:semiHidden="0" w:uiPriority="65" w:unhideWhenUsed="0"/>
-    <w:lsdException w:name="Medium List 2 Accent 4" w:semiHidden="0" w:uiPriority="66" w:unhideWhenUsed="0"/>
-    <w:lsdException w:name="Medium Grid 1 Accent 4" w:semiHidden="0" w:uiPriority="67" w:unhideWhenUsed="0"/>
-    <w:lsdException w:name="Medium Grid 2 Accent 4" w:semiHidden="0" w:uiPriority="68" w:unhideWhenUsed="0"/>
-    <w:lsdException w:name="Medium Grid 3 Accent 4" w:semiHidden="0" w:uiPriority="69" w:unhideWhenUsed="0"/>
-    <w:lsdException w:name="Dark List Accent 4" w:semiHidden="0" w:uiPriority="70" w:unhideWhenUsed="0"/>
-    <w:lsdException w:name="Colorful Shading Accent 4" w:semiHidden="0" w:uiPriority="71" w:unhideWhenUsed="0"/>
-    <w:lsdException w:name="Colorful List Accent 4" w:semiHidden="0" w:uiPriority="72" w:unhideWhenUsed="0"/>
-    <w:lsdException w:name="Colorful Grid Accent 4" w:semiHidden="0" w:uiPriority="73" w:unhideWhenUsed="0"/>
-    <w:lsdException w:name="Light Shading Accent 5" w:semiHidden="0" w:uiPriority="60" w:unhideWhenUsed="0"/>
-    <w:lsdException w:name="Light List Accent 5" w:semiHidden="0" w:uiPriority="61" w:unhideWhenUsed="0"/>
-    <w:lsdException w:name="Light Grid Accent 5" w:semiHidden="0" w:uiPriority="62" w:unhideWhenUsed="0"/>
-    <w:lsdException w:name="Medium Shading 1 Accent 5" w:semiHidden="0" w:uiPriority="63" w:unhideWhenUsed="0"/>
-    <w:lsdException w:name="Medium Shading 2 Accent 5" w:semiHidden="0" w:uiPriority="64" w:unhideWhenUsed="0"/>
-    <w:lsdException w:name="Medium List 1 Accent 5" w:semiHidden="0" w:uiPriority="65" w:unhideWhenUsed="0"/>
-    <w:lsdException w:name="Medium List 2 Accent 5" w:semiHidden="0" w:uiPriority="66" w:unhideWhenUsed="0"/>
-    <w:lsdException w:name="Medium Grid 1 Accent 5" w:semiHidden="0" w:uiPriority="67" w:unhideWhenUsed="0"/>
-    <w:lsdException w:name="Medium Grid 2 Accent 5" w:semiHidden="0" w:uiPriority="68" w:unhideWhenUsed="0"/>
-    <w:lsdException w:name="Medium Grid 3 Accent 5" w:semiHidden="0" w:uiPriority="69" w:unhideWhenUsed="0"/>
-    <w:lsdException w:name="Dark List Accent 5" w:semiHidden="0" w:uiPriority="70" w:unhideWhenUsed="0"/>
-    <w:lsdException w:name="Colorful Shading Accent 5" w:semiHidden="0" w:uiPriority="71" w:unhideWhenUsed="0"/>
-    <w:lsdException w:name="Colorful List Accent 5" w:semiHidden="0" w:uiPriority="72" w:unhideWhenUsed="0"/>
-    <w:lsdException w:name="Colorful Grid Accent 5" w:semiHidden="0" w:uiPriority="73" w:unhideWhenUsed="0"/>
-    <w:lsdException w:name="Light Shading Accent 6" w:semiHidden="0" w:uiPriority="60" w:unhideWhenUsed="0"/>
-    <w:lsdException w:name="Light List Accent 6" w:semiHidden="0" w:uiPriority="61" w:unhideWhenUsed="0"/>
-    <w:lsdException w:name="Light Grid Accent 6" w:semiHidden="0" w:uiPriority="62" w:unhideWhenUsed="0"/>
-    <w:lsdException w:name="Medium Shading 1 Accent 6" w:semiHidden="0" w:uiPriority="63" w:unhideWhenUsed="0"/>
-    <w:lsdException w:name="Medium Shading 2 Accent 6" w:semiHidden="0" w:uiPriority="64" w:unhideWhenUsed="0"/>
-    <w:lsdException w:name="Medium List 1 Accent 6" w:semiHidden="0" w:uiPriority="65" w:unhideWhenUsed="0"/>
-    <w:lsdException w:name="Medium List 2 Accent 6" w:semiHidden="0" w:uiPriority="66" w:unhideWhenUsed="0"/>
-    <w:lsdException w:name="Medium Grid 1 Accent 6" w:semiHidden="0" w:uiPriority="67" w:unhideWhenUsed="0"/>
-    <w:lsdException w:name="Medium Grid 2 Accent 6" w:semiHidden="0" w:uiPriority="68" w:unhideWhenUsed="0"/>
-    <w:lsdException w:name="Medium Grid 3 Accent 6" w:semiHidden="0" w:uiPriority="69" w:unhideWhenUsed="0"/>
-    <w:lsdException w:name="Dark List Accent 6" w:semiHidden="0" w:uiPriority="70" w:unhideWhenUsed="0"/>
-    <w:lsdException w:name="Colorful Shading Accent 6" w:semiHidden="0" w:uiPriority="71" w:unhideWhenUsed="0"/>
-    <w:lsdException w:name="Colorful List Accent 6" w:semiHidden="0" w:uiPriority="72" w:unhideWhenUsed="0"/>
-    <w:lsdException w:name="Colorful Grid Accent 6" w:semiHidden="0" w:uiPriority="73" w:unhideWhenUsed="0"/>
-    <w:lsdException w:name="Subtle Emphasis" w:uiPriority="19" w:qFormat="1"/>
-    <w:lsdException w:name="Intense Emphasis" w:uiPriority="21" w:qFormat="1"/>
-    <w:lsdException w:name="Subtle Reference" w:uiPriority="31" w:qFormat="1"/>
-    <w:lsdException w:name="Intense Reference" w:uiPriority="32" w:qFormat="1"/>
-    <w:lsdException w:name="Book Title" w:uiPriority="33" w:qFormat="1"/>
-    <w:lsdException w:name="Bibliography" w:uiPriority="37"/>
-    <w:lsdException w:name="TOC Heading" w:uiPriority="39" w:qFormat="1"/>
-  </w:latentStyles>
-  <w:style w:type="paragraph" w:default="1" w:styleId="Normal">
-    <w:name w:val="Normal"/>
-    <w:qFormat/>
-    <w:rsid w:val="00FD262C"/>
-  </w:style>
-  <w:style w:type="paragraph" w:styleId="Heading1">
-    <w:name w:val="heading 1"/>
-    <w:basedOn w:val="Normal"/>
-    <w:next w:val="Normal"/>
-    <w:link w:val="Heading1Char"/>
-    <w:uiPriority w:val="9"/>
-    <w:qFormat/>
-    <w:rsid w:val="00FD262C"/>
-    <w:pPr>
-      <w:keepNext/>
-      <w:keepLines/>
-      <w:pBdr>
-        <w:bottom w:val="single" w:sz="4" w:space="1" w:color="595959" w:themeColor="text1" w:themeTint="A6"/>
-      </w:pBdr>
-      <w:spacing w:before="360"/>
-      <w:outlineLvl w:val="0"/>
-    </w:pPr>
-    <w:rPr>
-      <w:rFonts w:asciiTheme="majorHAnsi" w:eastAsiaTheme="majorEastAsia" w:hAnsiTheme="majorHAnsi" w:cstheme="majorBidi"/>
-      <w:b/>
-      <w:bCs/>
-      <w:smallCaps/>
-      <w:sz w:val="36"/>
-      <w:szCs w:val="36"/>
-    </w:rPr>
-  </w:style>
-  <w:style w:type="paragraph" w:styleId="Heading2">
-    <w:name w:val="heading 2"/>
-    <w:basedOn w:val="Normal"/>
-    <w:next w:val="Normal"/>
-    <w:link w:val="Heading2Char"/>
-    <w:uiPriority w:val="9"/>
-    <w:unhideWhenUsed/>
-    <w:qFormat/>
-    <w:rsid w:val="00FD262C"/>
-    <w:pPr>
-      <w:keepNext/>
-      <w:keepLines/>
-      <w:spacing w:before="360" w:after="0"/>
-      <w:outlineLvl w:val="1"/>
-    </w:pPr>
-    <w:rPr>
-      <w:rFonts w:asciiTheme="majorHAnsi" w:eastAsiaTheme="majorEastAsia" w:hAnsiTheme="majorHAnsi" w:cstheme="majorBidi"/>
-      <w:b/>
-      <w:bCs/>
-      <w:smallCaps/>
-      <w:sz w:val="28"/>
-      <w:szCs w:val="28"/>
-    </w:rPr>
-  </w:style>
-  <w:style w:type="paragraph" w:styleId="Heading3">
-    <w:name w:val="heading 3"/>
-    <w:basedOn w:val="Normal"/>
-    <w:next w:val="Normal"/>
-    <w:link w:val="Heading3Char"/>
-    <w:uiPriority w:val="9"/>
-    <w:unhideWhenUsed/>
-    <w:qFormat/>
-    <w:rsid w:val="00FD262C"/>
-    <w:pPr>
-      <w:keepNext/>
-      <w:keepLines/>
-      <w:spacing w:before="200" w:after="0"/>
-      <w:outlineLvl w:val="2"/>
-    </w:pPr>
-    <w:rPr>
-      <w:rFonts w:asciiTheme="majorHAnsi" w:eastAsiaTheme="majorEastAsia" w:hAnsiTheme="majorHAnsi" w:cstheme="majorBidi"/>
-      <w:b/>
-      <w:bCs/>
-    </w:rPr>
-  </w:style>
-  <w:style w:type="paragraph" w:styleId="Heading4">
-    <w:name w:val="heading 4"/>
-    <w:basedOn w:val="Normal"/>
-    <w:next w:val="Normal"/>
-    <w:link w:val="Heading4Char"/>
-    <w:uiPriority w:val="9"/>
-    <w:semiHidden/>
-    <w:unhideWhenUsed/>
-    <w:qFormat/>
-    <w:rsid w:val="00FD262C"/>
-    <w:pPr>
-      <w:keepNext/>
-      <w:keepLines/>
-      <w:spacing w:before="200" w:after="0"/>
-      <w:outlineLvl w:val="3"/>
-    </w:pPr>
-    <w:rPr>
-      <w:rFonts w:asciiTheme="majorHAnsi" w:eastAsiaTheme="majorEastAsia" w:hAnsiTheme="majorHAnsi" w:cstheme="majorBidi"/>
-      <w:b/>
-      <w:bCs/>
-      <w:i/>
-      <w:iCs/>
-    </w:rPr>
-  </w:style>
-  <w:style w:type="paragraph" w:styleId="Heading5">
-    <w:name w:val="heading 5"/>
-    <w:basedOn w:val="Normal"/>
-    <w:next w:val="Normal"/>
-    <w:link w:val="Heading5Char"/>
-    <w:uiPriority w:val="9"/>
-    <w:semiHidden/>
-    <w:unhideWhenUsed/>
-    <w:qFormat/>
-    <w:rsid w:val="00FD262C"/>
-    <w:pPr>
-      <w:keepNext/>
-      <w:keepLines/>
-      <w:spacing w:before="200" w:after="0"/>
-      <w:outlineLvl w:val="4"/>
-    </w:pPr>
-    <w:rPr>
-      <w:rFonts w:asciiTheme="majorHAnsi" w:eastAsiaTheme="majorEastAsia" w:hAnsiTheme="majorHAnsi" w:cstheme="majorBidi"/>
-      <w:color w:val="404040" w:themeColor="text1" w:themeTint="BF"/>
-    </w:rPr>
-  </w:style>
-  <w:style w:type="paragraph" w:styleId="Heading6">
-    <w:name w:val="heading 6"/>
-    <w:basedOn w:val="Normal"/>
-    <w:next w:val="Normal"/>
-    <w:link w:val="Heading6Char"/>
-    <w:uiPriority w:val="9"/>
-    <w:semiHidden/>
-    <w:unhideWhenUsed/>
-    <w:qFormat/>
-    <w:rsid w:val="00FD262C"/>
-    <w:pPr>
-      <w:keepNext/>
-      <w:keepLines/>
-      <w:spacing w:before="200" w:after="0"/>
-      <w:outlineLvl w:val="5"/>
-    </w:pPr>
-    <w:rPr>
-      <w:rFonts w:asciiTheme="majorHAnsi" w:eastAsiaTheme="majorEastAsia" w:hAnsiTheme="majorHAnsi" w:cstheme="majorBidi"/>
-      <w:i/>
-      <w:iCs/>
-      <w:color w:val="404040" w:themeColor="text1" w:themeTint="BF"/>
-    </w:rPr>
-  </w:style>
-  <w:style w:type="paragraph" w:styleId="Heading7">
-    <w:name w:val="heading 7"/>
-    <w:basedOn w:val="Normal"/>
-    <w:next w:val="Normal"/>
-    <w:link w:val="Heading7Char"/>
-    <w:uiPriority w:val="9"/>
-    <w:semiHidden/>
-    <w:unhideWhenUsed/>
-    <w:qFormat/>
-    <w:rsid w:val="00FD262C"/>
-    <w:pPr>
-      <w:keepNext/>
-      <w:keepLines/>
-      <w:spacing w:before="200" w:after="0"/>
-      <w:outlineLvl w:val="6"/>
-    </w:pPr>
-    <w:rPr>
-      <w:rFonts w:asciiTheme="majorHAnsi" w:eastAsiaTheme="majorEastAsia" w:hAnsiTheme="majorHAnsi" w:cstheme="majorBidi"/>
-      <w:i/>
-      <w:iCs/>
-      <w:color w:val="404040" w:themeColor="text1" w:themeTint="BF"/>
-    </w:rPr>
-  </w:style>
-  <w:style w:type="paragraph" w:styleId="Heading8">
-    <w:name w:val="heading 8"/>
-    <w:basedOn w:val="Normal"/>
-    <w:next w:val="Normal"/>
-    <w:link w:val="Heading8Char"/>
-    <w:uiPriority w:val="9"/>
-    <w:semiHidden/>
-    <w:unhideWhenUsed/>
-    <w:qFormat/>
-    <w:rsid w:val="00FD262C"/>
-    <w:pPr>
-      <w:keepNext/>
-      <w:keepLines/>
-      <w:spacing w:before="200" w:after="0"/>
-      <w:outlineLvl w:val="7"/>
-    </w:pPr>
-    <w:rPr>
-      <w:rFonts w:asciiTheme="majorHAnsi" w:eastAsiaTheme="majorEastAsia" w:hAnsiTheme="majorHAnsi" w:cstheme="majorBidi"/>
-      <w:color w:val="404040" w:themeColor="text1" w:themeTint="BF"/>
-      <w:szCs w:val="20"/>
-    </w:rPr>
-  </w:style>
-  <w:style w:type="paragraph" w:styleId="Heading9">
-    <w:name w:val="heading 9"/>
-    <w:basedOn w:val="Normal"/>
-    <w:next w:val="Normal"/>
-    <w:link w:val="Heading9Char"/>
-    <w:uiPriority w:val="9"/>
-    <w:semiHidden/>
-    <w:unhideWhenUsed/>
-    <w:qFormat/>
-    <w:rsid w:val="00FD262C"/>
-    <w:pPr>
-      <w:keepNext/>
-      <w:keepLines/>
-      <w:spacing w:before="200" w:after="0"/>
-      <w:outlineLvl w:val="8"/>
-    </w:pPr>
-    <w:rPr>
-      <w:rFonts w:asciiTheme="majorHAnsi" w:eastAsiaTheme="majorEastAsia" w:hAnsiTheme="majorHAnsi" w:cstheme="majorBidi"/>
-      <w:i/>
-      <w:iCs/>
-      <w:color w:val="404040" w:themeColor="text1" w:themeTint="BF"/>
-      <w:szCs w:val="20"/>
-    </w:rPr>
-  </w:style>
-  <w:style w:type="character" w:default="1" w:styleId="DefaultParagraphFont">
-    <w:name w:val="Default Paragraph Font"/>
-    <w:uiPriority w:val="1"/>
-    <w:semiHidden/>
-    <w:unhideWhenUsed/>
-  </w:style>
-  <w:style w:type="table" w:default="1" w:styleId="TableNormal">
-    <w:name w:val="Normal Table"/>
-    <w:uiPriority w:val="99"/>
-    <w:semiHidden/>
-    <w:unhideWhenUsed/>
-    <w:tblPr>
-      <w:tblInd w:w="0" w:type="dxa"/>
-      <w:tblCellMar>
-        <w:top w:w="0" w:type="dxa"/>
-        <w:left w:w="108" w:type="dxa"/>
-        <w:bottom w:w="0" w:type="dxa"/>
-        <w:right w:w="108" w:type="dxa"/>
-      </w:tblCellMar>
-    </w:tblPr>
-  </w:style>
-  <w:style w:type="numbering" w:default="1" w:styleId="NoList">
-    <w:name w:val="No List"/>
-    <w:uiPriority w:val="99"/>
-    <w:semiHidden/>
-    <w:unhideWhenUsed/>
-  </w:style>
-  <w:style w:type="paragraph" w:styleId="Title">
-    <w:name w:val="Title"/>
-    <w:basedOn w:val="Normal"/>
-    <w:link w:val="TitleChar"/>
-    <w:uiPriority w:val="1"/>
-    <w:qFormat/>
-    <w:rsid w:val="00FD262C"/>
-    <w:pPr>
-      <w:spacing w:after="0" w:line="240" w:lineRule="auto"/>
-      <w:contextualSpacing/>
-    </w:pPr>
-    <w:rPr>
-      <w:rFonts w:asciiTheme="majorHAnsi" w:eastAsiaTheme="majorEastAsia" w:hAnsiTheme="majorHAnsi" w:cstheme="majorBidi"/>
-      <w:sz w:val="56"/>
-      <w:szCs w:val="56"/>
-    </w:rPr>
-  </w:style>
-  <w:style w:type="character" w:customStyle="1" w:styleId="TitleChar">
-    <w:name w:val="Title Char"/>
-    <w:basedOn w:val="DefaultParagraphFont"/>
-    <w:link w:val="Title"/>
-    <w:uiPriority w:val="1"/>
-    <w:rsid w:val="00FD262C"/>
-    <w:rPr>
-      <w:rFonts w:asciiTheme="majorHAnsi" w:eastAsiaTheme="majorEastAsia" w:hAnsiTheme="majorHAnsi" w:cstheme="majorBidi"/>
-      <w:sz w:val="56"/>
-      <w:szCs w:val="56"/>
-    </w:rPr>
-  </w:style>
-  <w:style w:type="paragraph" w:styleId="Header">
-    <w:name w:val="header"/>
-    <w:basedOn w:val="Normal"/>
-    <w:link w:val="HeaderChar"/>
-    <w:uiPriority w:val="99"/>
-    <w:unhideWhenUsed/>
-    <w:rsid w:val="00855982"/>
-    <w:pPr>
-      <w:spacing w:after="0" w:line="240" w:lineRule="auto"/>
-    </w:pPr>
-  </w:style>
-  <w:style w:type="character" w:customStyle="1" w:styleId="HeaderChar">
-    <w:name w:val="Header Char"/>
-    <w:basedOn w:val="DefaultParagraphFont"/>
-    <w:link w:val="Header"/>
-    <w:uiPriority w:val="99"/>
-    <w:rsid w:val="00855982"/>
-  </w:style>
-  <w:style w:type="character" w:customStyle="1" w:styleId="Heading1Char">
-    <w:name w:val="Heading 1 Char"/>
-    <w:basedOn w:val="DefaultParagraphFont"/>
-    <w:link w:val="Heading1"/>
-    <w:uiPriority w:val="9"/>
-    <w:rsid w:val="00FD262C"/>
-    <w:rPr>
-      <w:rFonts w:asciiTheme="majorHAnsi" w:eastAsiaTheme="majorEastAsia" w:hAnsiTheme="majorHAnsi" w:cstheme="majorBidi"/>
-      <w:b/>
-      <w:bCs/>
-      <w:smallCaps/>
-      <w:sz w:val="36"/>
-      <w:szCs w:val="36"/>
-    </w:rPr>
-  </w:style>
-  <w:style w:type="character" w:customStyle="1" w:styleId="Heading2Char">
-    <w:name w:val="Heading 2 Char"/>
-    <w:basedOn w:val="DefaultParagraphFont"/>
-    <w:link w:val="Heading2"/>
-    <w:uiPriority w:val="9"/>
-    <w:rsid w:val="00FD262C"/>
-    <w:rPr>
-      <w:rFonts w:asciiTheme="majorHAnsi" w:eastAsiaTheme="majorEastAsia" w:hAnsiTheme="majorHAnsi" w:cstheme="majorBidi"/>
-      <w:b/>
-      <w:bCs/>
-      <w:smallCaps/>
-      <w:sz w:val="28"/>
-      <w:szCs w:val="28"/>
-    </w:rPr>
-  </w:style>
-  <w:style w:type="character" w:customStyle="1" w:styleId="Heading3Char">
-    <w:name w:val="Heading 3 Char"/>
-    <w:basedOn w:val="DefaultParagraphFont"/>
-    <w:link w:val="Heading3"/>
-    <w:uiPriority w:val="9"/>
-    <w:rsid w:val="00FD262C"/>
-    <w:rPr>
-      <w:rFonts w:asciiTheme="majorHAnsi" w:eastAsiaTheme="majorEastAsia" w:hAnsiTheme="majorHAnsi" w:cstheme="majorBidi"/>
-      <w:b/>
-      <w:bCs/>
-    </w:rPr>
-  </w:style>
-  <w:style w:type="character" w:customStyle="1" w:styleId="Heading4Char">
-    <w:name w:val="Heading 4 Char"/>
-    <w:basedOn w:val="DefaultParagraphFont"/>
-    <w:link w:val="Heading4"/>
-    <w:uiPriority w:val="9"/>
-    <w:semiHidden/>
-    <w:rsid w:val="00FD262C"/>
-    <w:rPr>
-      <w:rFonts w:asciiTheme="majorHAnsi" w:eastAsiaTheme="majorEastAsia" w:hAnsiTheme="majorHAnsi" w:cstheme="majorBidi"/>
-      <w:b/>
-      <w:bCs/>
-      <w:i/>
-      <w:iCs/>
-    </w:rPr>
-  </w:style>
-  <w:style w:type="character" w:customStyle="1" w:styleId="Heading5Char">
-    <w:name w:val="Heading 5 Char"/>
-    <w:basedOn w:val="DefaultParagraphFont"/>
-    <w:link w:val="Heading5"/>
-    <w:uiPriority w:val="9"/>
-    <w:semiHidden/>
-    <w:rsid w:val="00FD262C"/>
-    <w:rPr>
-      <w:rFonts w:asciiTheme="majorHAnsi" w:eastAsiaTheme="majorEastAsia" w:hAnsiTheme="majorHAnsi" w:cstheme="majorBidi"/>
-      <w:color w:val="404040" w:themeColor="text1" w:themeTint="BF"/>
-    </w:rPr>
-  </w:style>
-  <w:style w:type="character" w:customStyle="1" w:styleId="Heading6Char">
-    <w:name w:val="Heading 6 Char"/>
-    <w:basedOn w:val="DefaultParagraphFont"/>
-    <w:link w:val="Heading6"/>
-    <w:uiPriority w:val="9"/>
-    <w:semiHidden/>
-    <w:rsid w:val="00FD262C"/>
-    <w:rPr>
-      <w:rFonts w:asciiTheme="majorHAnsi" w:eastAsiaTheme="majorEastAsia" w:hAnsiTheme="majorHAnsi" w:cstheme="majorBidi"/>
-      <w:i/>
-      <w:iCs/>
-      <w:color w:val="404040" w:themeColor="text1" w:themeTint="BF"/>
-    </w:rPr>
-  </w:style>
-  <w:style w:type="character" w:customStyle="1" w:styleId="Heading7Char">
-    <w:name w:val="Heading 7 Char"/>
-    <w:basedOn w:val="DefaultParagraphFont"/>
-    <w:link w:val="Heading7"/>
-    <w:uiPriority w:val="9"/>
-    <w:semiHidden/>
-    <w:rPr>
-      <w:rFonts w:asciiTheme="majorHAnsi" w:eastAsiaTheme="majorEastAsia" w:hAnsiTheme="majorHAnsi" w:cstheme="majorBidi"/>
-      <w:i/>
-      <w:iCs/>
-      <w:color w:val="404040" w:themeColor="text1" w:themeTint="BF"/>
-    </w:rPr>
-  </w:style>
-  <w:style w:type="character" w:customStyle="1" w:styleId="Heading8Char">
-    <w:name w:val="Heading 8 Char"/>
-    <w:basedOn w:val="DefaultParagraphFont"/>
-    <w:link w:val="Heading8"/>
-    <w:uiPriority w:val="9"/>
-    <w:semiHidden/>
-    <w:rsid w:val="001D4362"/>
-    <w:rPr>
-      <w:rFonts w:asciiTheme="majorHAnsi" w:eastAsiaTheme="majorEastAsia" w:hAnsiTheme="majorHAnsi" w:cstheme="majorBidi"/>
-      <w:color w:val="404040" w:themeColor="text1" w:themeTint="BF"/>
-      <w:szCs w:val="20"/>
-    </w:rPr>
-  </w:style>
-  <w:style w:type="character" w:customStyle="1" w:styleId="Heading9Char">
-    <w:name w:val="Heading 9 Char"/>
-    <w:basedOn w:val="DefaultParagraphFont"/>
-    <w:link w:val="Heading9"/>
-    <w:uiPriority w:val="9"/>
-    <w:semiHidden/>
-    <w:rsid w:val="001D4362"/>
-    <w:rPr>
-      <w:rFonts w:asciiTheme="majorHAnsi" w:eastAsiaTheme="majorEastAsia" w:hAnsiTheme="majorHAnsi" w:cstheme="majorBidi"/>
-      <w:i/>
-      <w:iCs/>
-      <w:color w:val="404040" w:themeColor="text1" w:themeTint="BF"/>
-      <w:szCs w:val="20"/>
-    </w:rPr>
-  </w:style>
-  <w:style w:type="paragraph" w:styleId="Footer">
-    <w:name w:val="footer"/>
-    <w:basedOn w:val="Normal"/>
-    <w:link w:val="FooterChar"/>
-    <w:uiPriority w:val="99"/>
-    <w:unhideWhenUsed/>
-    <w:rsid w:val="00855982"/>
-    <w:pPr>
-      <w:spacing w:after="0" w:line="240" w:lineRule="auto"/>
-    </w:pPr>
-  </w:style>
-  <w:style w:type="character" w:customStyle="1" w:styleId="FooterChar">
-    <w:name w:val="Footer Char"/>
-    <w:basedOn w:val="DefaultParagraphFont"/>
-    <w:link w:val="Footer"/>
-    <w:uiPriority w:val="99"/>
-    <w:rsid w:val="00855982"/>
-  </w:style>
-  <w:style w:type="paragraph" w:styleId="Caption">
-    <w:name w:val="caption"/>
-    <w:basedOn w:val="Normal"/>
-    <w:next w:val="Normal"/>
-    <w:uiPriority w:val="35"/>
-    <w:semiHidden/>
-    <w:unhideWhenUsed/>
-    <w:qFormat/>
-    <w:rsid w:val="001D4362"/>
-    <w:pPr>
-      <w:spacing w:after="200" w:line="240" w:lineRule="auto"/>
-    </w:pPr>
-    <w:rPr>
-      <w:i/>
-      <w:iCs/>
-      <w:color w:val="323232" w:themeColor="text2"/>
-      <w:szCs w:val="18"/>
-    </w:rPr>
-  </w:style>
-  <w:style w:type="paragraph" w:styleId="TOCHeading">
-    <w:name w:val="TOC Heading"/>
-    <w:basedOn w:val="Heading1"/>
-    <w:next w:val="Normal"/>
-    <w:uiPriority w:val="39"/>
-    <w:semiHidden/>
-    <w:unhideWhenUsed/>
-    <w:qFormat/>
-    <w:pPr>
-      <w:outlineLvl w:val="9"/>
-    </w:pPr>
-  </w:style>
-  <w:style w:type="paragraph" w:styleId="BalloonText">
-    <w:name w:val="Balloon Text"/>
-    <w:basedOn w:val="Normal"/>
-    <w:link w:val="BalloonTextChar"/>
-    <w:uiPriority w:val="99"/>
-    <w:semiHidden/>
-    <w:unhideWhenUsed/>
-    <w:rsid w:val="001D4362"/>
-    <w:pPr>
-      <w:spacing w:after="0" w:line="240" w:lineRule="auto"/>
-    </w:pPr>
-    <w:rPr>
-      <w:rFonts w:ascii="Segoe UI" w:hAnsi="Segoe UI" w:cs="Segoe UI"/>
-      <w:szCs w:val="18"/>
-    </w:rPr>
-  </w:style>
-  <w:style w:type="character" w:customStyle="1" w:styleId="BalloonTextChar">
-    <w:name w:val="Balloon Text Char"/>
-    <w:basedOn w:val="DefaultParagraphFont"/>
-    <w:link w:val="BalloonText"/>
-    <w:uiPriority w:val="99"/>
-    <w:semiHidden/>
-    <w:rsid w:val="001D4362"/>
-    <w:rPr>
-      <w:rFonts w:ascii="Segoe UI" w:hAnsi="Segoe UI" w:cs="Segoe UI"/>
-      <w:szCs w:val="18"/>
-    </w:rPr>
-  </w:style>
-  <w:style w:type="paragraph" w:styleId="BodyText3">
-    <w:name w:val="Body Text 3"/>
-    <w:basedOn w:val="Normal"/>
-    <w:link w:val="BodyText3Char"/>
-    <w:uiPriority w:val="99"/>
-    <w:semiHidden/>
-    <w:unhideWhenUsed/>
-    <w:rsid w:val="001D4362"/>
-    <w:pPr>
-      <w:spacing w:after="120"/>
-    </w:pPr>
-    <w:rPr>
-      <w:szCs w:val="16"/>
-    </w:rPr>
-  </w:style>
-  <w:style w:type="character" w:customStyle="1" w:styleId="BodyText3Char">
-    <w:name w:val="Body Text 3 Char"/>
-    <w:basedOn w:val="DefaultParagraphFont"/>
-    <w:link w:val="BodyText3"/>
-    <w:uiPriority w:val="99"/>
-    <w:semiHidden/>
-    <w:rsid w:val="001D4362"/>
-    <w:rPr>
-      <w:szCs w:val="16"/>
-    </w:rPr>
-  </w:style>
-  <w:style w:type="paragraph" w:styleId="BodyTextIndent3">
-    <w:name w:val="Body Text Indent 3"/>
-    <w:basedOn w:val="Normal"/>
-    <w:link w:val="BodyTextIndent3Char"/>
-    <w:uiPriority w:val="99"/>
-    <w:semiHidden/>
-    <w:unhideWhenUsed/>
-    <w:rsid w:val="001D4362"/>
-    <w:pPr>
-      <w:spacing w:after="120"/>
-      <w:ind w:left="360"/>
-    </w:pPr>
-    <w:rPr>
-      <w:szCs w:val="16"/>
-    </w:rPr>
-  </w:style>
-  <w:style w:type="character" w:customStyle="1" w:styleId="BodyTextIndent3Char">
-    <w:name w:val="Body Text Indent 3 Char"/>
-    <w:basedOn w:val="DefaultParagraphFont"/>
-    <w:link w:val="BodyTextIndent3"/>
-    <w:uiPriority w:val="99"/>
-    <w:semiHidden/>
-    <w:rsid w:val="001D4362"/>
-    <w:rPr>
-      <w:szCs w:val="16"/>
-    </w:rPr>
-  </w:style>
-  <w:style w:type="character" w:styleId="CommentReference">
-    <w:name w:val="annotation reference"/>
-    <w:basedOn w:val="DefaultParagraphFont"/>
-    <w:uiPriority w:val="99"/>
-    <w:semiHidden/>
-    <w:unhideWhenUsed/>
-    <w:rsid w:val="001D4362"/>
-    <w:rPr>
-      <w:sz w:val="22"/>
-      <w:szCs w:val="16"/>
-    </w:rPr>
-  </w:style>
-  <w:style w:type="paragraph" w:styleId="CommentText">
-    <w:name w:val="annotation text"/>
-    <w:basedOn w:val="Normal"/>
-    <w:link w:val="CommentTextChar"/>
-    <w:uiPriority w:val="99"/>
-    <w:semiHidden/>
-    <w:unhideWhenUsed/>
-    <w:rsid w:val="001D4362"/>
-    <w:pPr>
-      <w:spacing w:line="240" w:lineRule="auto"/>
-    </w:pPr>
-    <w:rPr>
-      <w:szCs w:val="20"/>
-    </w:rPr>
-  </w:style>
-  <w:style w:type="character" w:customStyle="1" w:styleId="CommentTextChar">
-    <w:name w:val="Comment Text Char"/>
-    <w:basedOn w:val="DefaultParagraphFont"/>
-    <w:link w:val="CommentText"/>
-    <w:uiPriority w:val="99"/>
-    <w:semiHidden/>
-    <w:rsid w:val="001D4362"/>
-    <w:rPr>
-      <w:szCs w:val="20"/>
-    </w:rPr>
-  </w:style>
-  <w:style w:type="paragraph" w:styleId="CommentSubject">
-    <w:name w:val="annotation subject"/>
-    <w:basedOn w:val="CommentText"/>
-    <w:next w:val="CommentText"/>
-    <w:link w:val="CommentSubjectChar"/>
-    <w:uiPriority w:val="99"/>
-    <w:semiHidden/>
-    <w:unhideWhenUsed/>
-    <w:rsid w:val="001D4362"/>
-    <w:rPr>
-      <w:b/>
-      <w:bCs/>
-    </w:rPr>
-  </w:style>
-  <w:style w:type="character" w:customStyle="1" w:styleId="CommentSubjectChar">
-    <w:name w:val="Comment Subject Char"/>
-    <w:basedOn w:val="CommentTextChar"/>
-    <w:link w:val="CommentSubject"/>
-    <w:uiPriority w:val="99"/>
-    <w:semiHidden/>
-    <w:rsid w:val="001D4362"/>
-    <w:rPr>
-      <w:b/>
-      <w:bCs/>
-      <w:szCs w:val="20"/>
-    </w:rPr>
-  </w:style>
-  <w:style w:type="paragraph" w:styleId="DocumentMap">
-    <w:name w:val="Document Map"/>
-    <w:basedOn w:val="Normal"/>
-    <w:link w:val="DocumentMapChar"/>
-    <w:uiPriority w:val="99"/>
-    <w:semiHidden/>
-    <w:unhideWhenUsed/>
-    <w:rsid w:val="001D4362"/>
-    <w:pPr>
-      <w:spacing w:after="0" w:line="240" w:lineRule="auto"/>
-    </w:pPr>
-    <w:rPr>
-      <w:rFonts w:ascii="Segoe UI" w:hAnsi="Segoe UI" w:cs="Segoe UI"/>
-      <w:szCs w:val="16"/>
-    </w:rPr>
-  </w:style>
-  <w:style w:type="character" w:customStyle="1" w:styleId="DocumentMapChar">
-    <w:name w:val="Document Map Char"/>
-    <w:basedOn w:val="DefaultParagraphFont"/>
-    <w:link w:val="DocumentMap"/>
-    <w:uiPriority w:val="99"/>
-    <w:semiHidden/>
-    <w:rsid w:val="001D4362"/>
-    <w:rPr>
-      <w:rFonts w:ascii="Segoe UI" w:hAnsi="Segoe UI" w:cs="Segoe UI"/>
-      <w:szCs w:val="16"/>
-    </w:rPr>
-  </w:style>
-  <w:style w:type="paragraph" w:styleId="EndnoteText">
-    <w:name w:val="endnote text"/>
-    <w:basedOn w:val="Normal"/>
-    <w:link w:val="EndnoteTextChar"/>
-    <w:uiPriority w:val="99"/>
-    <w:semiHidden/>
-    <w:unhideWhenUsed/>
-    <w:rsid w:val="001D4362"/>
-    <w:pPr>
-      <w:spacing w:after="0" w:line="240" w:lineRule="auto"/>
-    </w:pPr>
-    <w:rPr>
-      <w:szCs w:val="20"/>
-    </w:rPr>
-  </w:style>
-  <w:style w:type="character" w:customStyle="1" w:styleId="EndnoteTextChar">
-    <w:name w:val="Endnote Text Char"/>
-    <w:basedOn w:val="DefaultParagraphFont"/>
-    <w:link w:val="EndnoteText"/>
-    <w:uiPriority w:val="99"/>
-    <w:semiHidden/>
-    <w:rsid w:val="001D4362"/>
-    <w:rPr>
-      <w:szCs w:val="20"/>
-    </w:rPr>
-  </w:style>
-  <w:style w:type="paragraph" w:styleId="EnvelopeReturn">
-    <w:name w:val="envelope return"/>
-    <w:basedOn w:val="Normal"/>
-    <w:uiPriority w:val="99"/>
-    <w:semiHidden/>
-    <w:unhideWhenUsed/>
-    <w:rsid w:val="001D4362"/>
-    <w:pPr>
-      <w:spacing w:after="0" w:line="240" w:lineRule="auto"/>
-    </w:pPr>
-    <w:rPr>
-      <w:rFonts w:asciiTheme="majorHAnsi" w:eastAsiaTheme="majorEastAsia" w:hAnsiTheme="majorHAnsi" w:cstheme="majorBidi"/>
-      <w:szCs w:val="20"/>
-    </w:rPr>
-  </w:style>
-  <w:style w:type="paragraph" w:styleId="FootnoteText">
-    <w:name w:val="footnote text"/>
-    <w:basedOn w:val="Normal"/>
-    <w:link w:val="FootnoteTextChar"/>
-    <w:uiPriority w:val="99"/>
-    <w:semiHidden/>
-    <w:unhideWhenUsed/>
-    <w:rsid w:val="001D4362"/>
-    <w:pPr>
-      <w:spacing w:after="0" w:line="240" w:lineRule="auto"/>
-    </w:pPr>
-    <w:rPr>
-      <w:szCs w:val="20"/>
-    </w:rPr>
-  </w:style>
-  <w:style w:type="character" w:customStyle="1" w:styleId="FootnoteTextChar">
-    <w:name w:val="Footnote Text Char"/>
-    <w:basedOn w:val="DefaultParagraphFont"/>
-    <w:link w:val="FootnoteText"/>
-    <w:uiPriority w:val="99"/>
-    <w:semiHidden/>
-    <w:rsid w:val="001D4362"/>
-    <w:rPr>
-      <w:szCs w:val="20"/>
-    </w:rPr>
-  </w:style>
-  <w:style w:type="character" w:styleId="HTMLCode">
-    <w:name w:val="HTML Code"/>
-    <w:basedOn w:val="DefaultParagraphFont"/>
-    <w:uiPriority w:val="99"/>
-    <w:semiHidden/>
-    <w:unhideWhenUsed/>
-    <w:rsid w:val="001D4362"/>
-    <w:rPr>
-      <w:rFonts w:ascii="Consolas" w:hAnsi="Consolas"/>
-      <w:sz w:val="22"/>
-      <w:szCs w:val="20"/>
-    </w:rPr>
-  </w:style>
-  <w:style w:type="character" w:styleId="HTMLKeyboard">
-    <w:name w:val="HTML Keyboard"/>
-    <w:basedOn w:val="DefaultParagraphFont"/>
-    <w:uiPriority w:val="99"/>
-    <w:semiHidden/>
-    <w:unhideWhenUsed/>
-    <w:rsid w:val="001D4362"/>
-    <w:rPr>
-      <w:rFonts w:ascii="Consolas" w:hAnsi="Consolas"/>
-      <w:sz w:val="22"/>
-      <w:szCs w:val="20"/>
-    </w:rPr>
-  </w:style>
-  <w:style w:type="paragraph" w:styleId="HTMLPreformatted">
-    <w:name w:val="HTML Preformatted"/>
-    <w:basedOn w:val="Normal"/>
-    <w:link w:val="HTMLPreformattedChar"/>
-    <w:uiPriority w:val="99"/>
-    <w:semiHidden/>
-    <w:unhideWhenUsed/>
-    <w:rsid w:val="001D4362"/>
-    <w:pPr>
-      <w:spacing w:after="0" w:line="240" w:lineRule="auto"/>
-    </w:pPr>
-    <w:rPr>
-      <w:rFonts w:ascii="Consolas" w:hAnsi="Consolas"/>
-      <w:szCs w:val="20"/>
-    </w:rPr>
-  </w:style>
-  <w:style w:type="character" w:customStyle="1" w:styleId="HTMLPreformattedChar">
-    <w:name w:val="HTML Preformatted Char"/>
-    <w:basedOn w:val="DefaultParagraphFont"/>
-    <w:link w:val="HTMLPreformatted"/>
-    <w:uiPriority w:val="99"/>
-    <w:semiHidden/>
-    <w:rsid w:val="001D4362"/>
-    <w:rPr>
-      <w:rFonts w:ascii="Consolas" w:hAnsi="Consolas"/>
-      <w:szCs w:val="20"/>
-    </w:rPr>
-  </w:style>
-  <w:style w:type="character" w:styleId="HTMLTypewriter">
-    <w:name w:val="HTML Typewriter"/>
-    <w:basedOn w:val="DefaultParagraphFont"/>
-    <w:uiPriority w:val="99"/>
-    <w:semiHidden/>
-    <w:unhideWhenUsed/>
-    <w:rsid w:val="001D4362"/>
-    <w:rPr>
-      <w:rFonts w:ascii="Consolas" w:hAnsi="Consolas"/>
-      <w:sz w:val="22"/>
-      <w:szCs w:val="20"/>
-    </w:rPr>
-  </w:style>
-  <w:style w:type="paragraph" w:styleId="MacroText">
-    <w:name w:val="macro"/>
-    <w:link w:val="MacroTextChar"/>
-    <w:uiPriority w:val="99"/>
-    <w:semiHidden/>
-    <w:unhideWhenUsed/>
-    <w:rsid w:val="001D4362"/>
-    <w:pPr>
-      <w:tabs>
-        <w:tab w:val="left" w:pos="480"/>
-        <w:tab w:val="left" w:pos="960"/>
-        <w:tab w:val="left" w:pos="1440"/>
-        <w:tab w:val="left" w:pos="1920"/>
-        <w:tab w:val="left" w:pos="2400"/>
-        <w:tab w:val="left" w:pos="2880"/>
-        <w:tab w:val="left" w:pos="3360"/>
-        <w:tab w:val="left" w:pos="3840"/>
-        <w:tab w:val="left" w:pos="4320"/>
-      </w:tabs>
-      <w:spacing w:after="0"/>
-    </w:pPr>
-    <w:rPr>
-      <w:rFonts w:ascii="Consolas" w:hAnsi="Consolas"/>
-      <w:szCs w:val="20"/>
-    </w:rPr>
-  </w:style>
-  <w:style w:type="character" w:customStyle="1" w:styleId="MacroTextChar">
-    <w:name w:val="Macro Text Char"/>
-    <w:basedOn w:val="DefaultParagraphFont"/>
-    <w:link w:val="MacroText"/>
-    <w:uiPriority w:val="99"/>
-    <w:semiHidden/>
-    <w:rsid w:val="001D4362"/>
-    <w:rPr>
-      <w:rFonts w:ascii="Consolas" w:hAnsi="Consolas"/>
-      <w:szCs w:val="20"/>
-    </w:rPr>
-  </w:style>
-  <w:style w:type="paragraph" w:styleId="PlainText">
-    <w:name w:val="Plain Text"/>
-    <w:basedOn w:val="Normal"/>
-    <w:link w:val="PlainTextChar"/>
-    <w:uiPriority w:val="99"/>
-    <w:semiHidden/>
-    <w:unhideWhenUsed/>
-    <w:rsid w:val="001D4362"/>
-    <w:pPr>
-      <w:spacing w:after="0" w:line="240" w:lineRule="auto"/>
-    </w:pPr>
-    <w:rPr>
-      <w:rFonts w:ascii="Consolas" w:hAnsi="Consolas"/>
-      <w:szCs w:val="21"/>
-    </w:rPr>
-  </w:style>
-  <w:style w:type="character" w:customStyle="1" w:styleId="PlainTextChar">
-    <w:name w:val="Plain Text Char"/>
-    <w:basedOn w:val="DefaultParagraphFont"/>
-    <w:link w:val="PlainText"/>
-    <w:uiPriority w:val="99"/>
-    <w:semiHidden/>
-    <w:rsid w:val="001D4362"/>
-    <w:rPr>
-      <w:rFonts w:ascii="Consolas" w:hAnsi="Consolas"/>
-      <w:szCs w:val="21"/>
-    </w:rPr>
-  </w:style>
-  <w:style w:type="paragraph" w:styleId="BlockText">
-    <w:name w:val="Block Text"/>
-    <w:basedOn w:val="Normal"/>
-    <w:uiPriority w:val="99"/>
-    <w:semiHidden/>
-    <w:unhideWhenUsed/>
-    <w:rsid w:val="00FD262C"/>
-    <w:pPr>
-      <w:pBdr>
-        <w:top w:val="single" w:sz="2" w:space="10" w:color="783F04" w:themeColor="accent1" w:themeShade="80" w:shadow="1"/>
-        <w:left w:val="single" w:sz="2" w:space="10" w:color="783F04" w:themeColor="accent1" w:themeShade="80" w:shadow="1"/>
-        <w:bottom w:val="single" w:sz="2" w:space="10" w:color="783F04" w:themeColor="accent1" w:themeShade="80" w:shadow="1"/>
-        <w:right w:val="single" w:sz="2" w:space="10" w:color="783F04" w:themeColor="accent1" w:themeShade="80" w:shadow="1"/>
-      </w:pBdr>
-      <w:ind w:left="1152" w:right="1152"/>
-    </w:pPr>
-    <w:rPr>
-      <w:i/>
-      <w:iCs/>
-      <w:color w:val="783F04" w:themeColor="accent1" w:themeShade="80"/>
-    </w:rPr>
-  </w:style>
-  <w:style w:type="character" w:styleId="FollowedHyperlink">
-    <w:name w:val="FollowedHyperlink"/>
-    <w:basedOn w:val="DefaultParagraphFont"/>
-    <w:uiPriority w:val="99"/>
-    <w:semiHidden/>
-    <w:unhideWhenUsed/>
-    <w:rsid w:val="007833A7"/>
-    <w:rPr>
-      <w:color w:val="783F04" w:themeColor="accent1" w:themeShade="80"/>
-      <w:u w:val="single"/>
-    </w:rPr>
-  </w:style>
-  <w:style w:type="character" w:styleId="Hyperlink">
-    <w:name w:val="Hyperlink"/>
-    <w:basedOn w:val="DefaultParagraphFont"/>
-    <w:uiPriority w:val="99"/>
-    <w:unhideWhenUsed/>
-    <w:rsid w:val="007833A7"/>
-    <w:rPr>
-      <w:color w:val="3A6331" w:themeColor="accent4" w:themeShade="BF"/>
-      <w:u w:val="single"/>
-    </w:rPr>
-  </w:style>
-  <w:style w:type="character" w:styleId="PlaceholderText">
-    <w:name w:val="Placeholder Text"/>
-    <w:basedOn w:val="DefaultParagraphFont"/>
-    <w:uiPriority w:val="99"/>
-    <w:semiHidden/>
-    <w:rsid w:val="007833A7"/>
-    <w:rPr>
-      <w:color w:val="595959" w:themeColor="text1" w:themeTint="A6"/>
-    </w:rPr>
-  </w:style>
-  <w:style w:type="character" w:styleId="IntenseEmphasis">
-    <w:name w:val="Intense Emphasis"/>
-    <w:basedOn w:val="DefaultParagraphFont"/>
-    <w:uiPriority w:val="21"/>
-    <w:semiHidden/>
-    <w:unhideWhenUsed/>
-    <w:qFormat/>
-    <w:rsid w:val="00FD262C"/>
-    <w:rPr>
-      <w:i/>
-      <w:iCs/>
-      <w:color w:val="B35E06" w:themeColor="accent1" w:themeShade="BF"/>
-    </w:rPr>
-  </w:style>
-  <w:style w:type="paragraph" w:styleId="IntenseQuote">
-    <w:name w:val="Intense Quote"/>
-    <w:basedOn w:val="Normal"/>
-    <w:next w:val="Normal"/>
-    <w:link w:val="IntenseQuoteChar"/>
-    <w:uiPriority w:val="30"/>
-    <w:semiHidden/>
-    <w:unhideWhenUsed/>
-    <w:rsid w:val="00FD262C"/>
-    <w:pPr>
-      <w:pBdr>
-        <w:top w:val="single" w:sz="4" w:space="10" w:color="B35E06" w:themeColor="accent1" w:themeShade="BF"/>
-        <w:bottom w:val="single" w:sz="4" w:space="10" w:color="B35E06" w:themeColor="accent1" w:themeShade="BF"/>
-      </w:pBdr>
-      <w:spacing w:before="360" w:after="360"/>
-      <w:ind w:left="864" w:right="864"/>
-      <w:jc w:val="center"/>
-    </w:pPr>
-    <w:rPr>
-      <w:i/>
-      <w:iCs/>
-      <w:color w:val="B35E06" w:themeColor="accent1" w:themeShade="BF"/>
-    </w:rPr>
-  </w:style>
-  <w:style w:type="character" w:customStyle="1" w:styleId="IntenseQuoteChar">
-    <w:name w:val="Intense Quote Char"/>
-    <w:basedOn w:val="DefaultParagraphFont"/>
-    <w:link w:val="IntenseQuote"/>
-    <w:uiPriority w:val="30"/>
-    <w:semiHidden/>
-    <w:rsid w:val="00FD262C"/>
-    <w:rPr>
-      <w:i/>
-      <w:iCs/>
-      <w:color w:val="B35E06" w:themeColor="accent1" w:themeShade="BF"/>
-    </w:rPr>
-  </w:style>
-  <w:style w:type="character" w:styleId="IntenseReference">
-    <w:name w:val="Intense Reference"/>
-    <w:basedOn w:val="DefaultParagraphFont"/>
-    <w:uiPriority w:val="32"/>
-    <w:semiHidden/>
-    <w:unhideWhenUsed/>
-    <w:qFormat/>
-    <w:rsid w:val="00FD262C"/>
-    <w:rPr>
-      <w:b/>
-      <w:bCs/>
-      <w:caps w:val="0"/>
-      <w:smallCaps/>
-      <w:color w:val="B35E06" w:themeColor="accent1" w:themeShade="BF"/>
-      <w:spacing w:val="5"/>
-    </w:rPr>
-  </w:style>
-  <w:style w:type="paragraph" w:styleId="NormalWeb">
-    <w:name w:val="Normal (Web)"/>
-    <w:basedOn w:val="Normal"/>
-    <w:uiPriority w:val="99"/>
-    <w:semiHidden/>
-    <w:unhideWhenUsed/>
-    <w:rsid w:val="008B22B4"/>
-    <w:pPr>
-      <w:spacing w:before="100" w:beforeAutospacing="1" w:after="100" w:afterAutospacing="1" w:line="240" w:lineRule="auto"/>
-    </w:pPr>
-    <w:rPr>
-      <w:rFonts w:ascii="Times New Roman" w:eastAsia="Times New Roman" w:hAnsi="Times New Roman" w:cs="Times New Roman"/>
-      <w:sz w:val="24"/>
-      <w:szCs w:val="24"/>
-      <w:lang w:val="en-GB" w:eastAsia="en-GB"/>
-    </w:rPr>
-  </w:style>
-  <w:style w:type="character" w:styleId="Emphasis">
-    <w:name w:val="Emphasis"/>
-    <w:basedOn w:val="DefaultParagraphFont"/>
-    <w:uiPriority w:val="20"/>
-    <w:qFormat/>
-    <w:rsid w:val="000C40B5"/>
-    <w:rPr>
-      <w:i/>
-      <w:iCs/>
-    </w:rPr>
-  </w:style>
-  <w:style w:type="character" w:customStyle="1" w:styleId="UnresolvedMention">
-    <w:name w:val="Unresolved Mention"/>
+  <w:style w:type="character" w:customStyle="1" w:styleId="UnresolvedMention1">
+    <w:name w:val="Unresolved Mention1"/>
     <w:basedOn w:val="DefaultParagraphFont"/>
     <w:uiPriority w:val="99"/>
     <w:semiHidden/>
@@ -9087,148 +8355,13 @@
   <a:extraClrSchemeLst/>
   <a:extLst>
     <a:ext uri="{05A4C25C-085E-4340-85A3-A5531E510DB2}">
-      <thm15:themeFamily xmlns:thm15="http://schemas.microsoft.com/office/thememl/2012/main" xmlns="" name="Office Theme" id="{62F939B6-93AF-4DB8-9C6B-D6C7DFDC589F}" vid="{4A3C46E8-61CC-4603-A589-7422A47A8E4A}"/>
+      <thm15:themeFamily xmlns:thm15="http://schemas.microsoft.com/office/thememl/2012/main" name="Office Theme" id="{62F939B6-93AF-4DB8-9C6B-D6C7DFDC589F}" vid="{4A3C46E8-61CC-4603-A589-7422A47A8E4A}"/>
     </a:ext>
   </a:extLst>
 </a:theme>
 </file>
 
 <file path=customXml/item1.xml><?xml version="1.0" encoding="utf-8"?>
-<?mso-contentType ?>
-<FormTemplates xmlns="http://schemas.microsoft.com/sharepoint/v3/contenttype/forms">
-  <Display>DocumentLibraryForm</Display>
-  <Edit>AssetEditForm</Edit>
-  <New>DocumentLibraryForm</New>
-</FormTemplates>
-</file>
-
-<file path=customXml/item2.xml><?xml version="1.0" encoding="utf-8"?>
-<p:properties xmlns:p="http://schemas.microsoft.com/office/2006/metadata/properties" xmlns:xsi="http://www.w3.org/2001/XMLSchema-instance" xmlns:pc="http://schemas.microsoft.com/office/infopath/2007/PartnerControls">
-  <documentManagement>
-    <APDescription xmlns="4873beb7-5857-4685-be1f-d57550cc96cc" xsi:nil="true"/>
-    <AssetExpire xmlns="4873beb7-5857-4685-be1f-d57550cc96cc">2029-01-01T08:00:00+00:00</AssetExpire>
-    <CampaignTagsTaxHTField0 xmlns="4873beb7-5857-4685-be1f-d57550cc96cc">
-      <Terms xmlns="http://schemas.microsoft.com/office/infopath/2007/PartnerControls"/>
-    </CampaignTagsTaxHTField0>
-    <IntlLangReviewDate xmlns="4873beb7-5857-4685-be1f-d57550cc96cc" xsi:nil="true"/>
-    <TPFriendlyName xmlns="4873beb7-5857-4685-be1f-d57550cc96cc" xsi:nil="true"/>
-    <IntlLangReview xmlns="4873beb7-5857-4685-be1f-d57550cc96cc">false</IntlLangReview>
-    <LocLastLocAttemptVersionLookup xmlns="4873beb7-5857-4685-be1f-d57550cc96cc">856581</LocLastLocAttemptVersionLookup>
-    <PolicheckWords xmlns="4873beb7-5857-4685-be1f-d57550cc96cc" xsi:nil="true"/>
-    <SubmitterId xmlns="4873beb7-5857-4685-be1f-d57550cc96cc" xsi:nil="true"/>
-    <AcquiredFrom xmlns="4873beb7-5857-4685-be1f-d57550cc96cc">Internal MS</AcquiredFrom>
-    <EditorialStatus xmlns="4873beb7-5857-4685-be1f-d57550cc96cc">Complete</EditorialStatus>
-    <Markets xmlns="4873beb7-5857-4685-be1f-d57550cc96cc"/>
-    <OriginAsset xmlns="4873beb7-5857-4685-be1f-d57550cc96cc" xsi:nil="true"/>
-    <AssetStart xmlns="4873beb7-5857-4685-be1f-d57550cc96cc">2012-09-19T07:42:00+00:00</AssetStart>
-    <FriendlyTitle xmlns="4873beb7-5857-4685-be1f-d57550cc96cc" xsi:nil="true"/>
-    <MarketSpecific xmlns="4873beb7-5857-4685-be1f-d57550cc96cc">false</MarketSpecific>
-    <TPNamespace xmlns="4873beb7-5857-4685-be1f-d57550cc96cc" xsi:nil="true"/>
-    <PublishStatusLookup xmlns="4873beb7-5857-4685-be1f-d57550cc96cc">
-      <Value>1622610</Value>
-    </PublishStatusLookup>
-    <APAuthor xmlns="4873beb7-5857-4685-be1f-d57550cc96cc">
-      <UserInfo>
-        <DisplayName>REDMOND\v-aptall</DisplayName>
-        <AccountId>2566</AccountId>
-        <AccountType/>
-      </UserInfo>
-    </APAuthor>
-    <TPCommandLine xmlns="4873beb7-5857-4685-be1f-d57550cc96cc" xsi:nil="true"/>
-    <IntlLangReviewer xmlns="4873beb7-5857-4685-be1f-d57550cc96cc" xsi:nil="true"/>
-    <OpenTemplate xmlns="4873beb7-5857-4685-be1f-d57550cc96cc">true</OpenTemplate>
-    <CSXSubmissionDate xmlns="4873beb7-5857-4685-be1f-d57550cc96cc" xsi:nil="true"/>
-    <TaxCatchAll xmlns="4873beb7-5857-4685-be1f-d57550cc96cc"/>
-    <Manager xmlns="4873beb7-5857-4685-be1f-d57550cc96cc" xsi:nil="true"/>
-    <NumericId xmlns="4873beb7-5857-4685-be1f-d57550cc96cc" xsi:nil="true"/>
-    <ParentAssetId xmlns="4873beb7-5857-4685-be1f-d57550cc96cc" xsi:nil="true"/>
-    <OriginalSourceMarket xmlns="4873beb7-5857-4685-be1f-d57550cc96cc" xsi:nil="true"/>
-    <ApprovalStatus xmlns="4873beb7-5857-4685-be1f-d57550cc96cc">InProgress</ApprovalStatus>
-    <TPComponent xmlns="4873beb7-5857-4685-be1f-d57550cc96cc" xsi:nil="true"/>
-    <EditorialTags xmlns="4873beb7-5857-4685-be1f-d57550cc96cc" xsi:nil="true"/>
-    <TPExecutable xmlns="4873beb7-5857-4685-be1f-d57550cc96cc" xsi:nil="true"/>
-    <TPLaunchHelpLink xmlns="4873beb7-5857-4685-be1f-d57550cc96cc" xsi:nil="true"/>
-    <LocComments xmlns="4873beb7-5857-4685-be1f-d57550cc96cc" xsi:nil="true"/>
-    <LocRecommendedHandoff xmlns="4873beb7-5857-4685-be1f-d57550cc96cc" xsi:nil="true"/>
-    <SourceTitle xmlns="4873beb7-5857-4685-be1f-d57550cc96cc" xsi:nil="true"/>
-    <CSXUpdate xmlns="4873beb7-5857-4685-be1f-d57550cc96cc">false</CSXUpdate>
-    <IntlLocPriority xmlns="4873beb7-5857-4685-be1f-d57550cc96cc" xsi:nil="true"/>
-    <UAProjectedTotalWords xmlns="4873beb7-5857-4685-be1f-d57550cc96cc" xsi:nil="true"/>
-    <AssetType xmlns="4873beb7-5857-4685-be1f-d57550cc96cc">TP</AssetType>
-    <MachineTranslated xmlns="4873beb7-5857-4685-be1f-d57550cc96cc">false</MachineTranslated>
-    <OutputCachingOn xmlns="4873beb7-5857-4685-be1f-d57550cc96cc">false</OutputCachingOn>
-    <TemplateStatus xmlns="4873beb7-5857-4685-be1f-d57550cc96cc">Complete</TemplateStatus>
-    <IsSearchable xmlns="4873beb7-5857-4685-be1f-d57550cc96cc">true</IsSearchable>
-    <ContentItem xmlns="4873beb7-5857-4685-be1f-d57550cc96cc" xsi:nil="true"/>
-    <HandoffToMSDN xmlns="4873beb7-5857-4685-be1f-d57550cc96cc" xsi:nil="true"/>
-    <ShowIn xmlns="4873beb7-5857-4685-be1f-d57550cc96cc">Show everywhere</ShowIn>
-    <ThumbnailAssetId xmlns="4873beb7-5857-4685-be1f-d57550cc96cc" xsi:nil="true"/>
-    <UALocComments xmlns="4873beb7-5857-4685-be1f-d57550cc96cc" xsi:nil="true"/>
-    <UALocRecommendation xmlns="4873beb7-5857-4685-be1f-d57550cc96cc">Localize</UALocRecommendation>
-    <LastModifiedDateTime xmlns="4873beb7-5857-4685-be1f-d57550cc96cc" xsi:nil="true"/>
-    <LegacyData xmlns="4873beb7-5857-4685-be1f-d57550cc96cc" xsi:nil="true"/>
-    <LocManualTestRequired xmlns="4873beb7-5857-4685-be1f-d57550cc96cc">false</LocManualTestRequired>
-    <LocMarketGroupTiers2 xmlns="4873beb7-5857-4685-be1f-d57550cc96cc" xsi:nil="true"/>
-    <ClipArtFilename xmlns="4873beb7-5857-4685-be1f-d57550cc96cc" xsi:nil="true"/>
-    <TPApplication xmlns="4873beb7-5857-4685-be1f-d57550cc96cc" xsi:nil="true"/>
-    <CSXHash xmlns="4873beb7-5857-4685-be1f-d57550cc96cc" xsi:nil="true"/>
-    <DirectSourceMarket xmlns="4873beb7-5857-4685-be1f-d57550cc96cc" xsi:nil="true"/>
-    <PrimaryImageGen xmlns="4873beb7-5857-4685-be1f-d57550cc96cc">true</PrimaryImageGen>
-    <PlannedPubDate xmlns="4873beb7-5857-4685-be1f-d57550cc96cc" xsi:nil="true"/>
-    <CSXSubmissionMarket xmlns="4873beb7-5857-4685-be1f-d57550cc96cc" xsi:nil="true"/>
-    <Downloads xmlns="4873beb7-5857-4685-be1f-d57550cc96cc">0</Downloads>
-    <ArtSampleDocs xmlns="4873beb7-5857-4685-be1f-d57550cc96cc" xsi:nil="true"/>
-    <TrustLevel xmlns="4873beb7-5857-4685-be1f-d57550cc96cc">1 Microsoft Managed Content</TrustLevel>
-    <BlockPublish xmlns="4873beb7-5857-4685-be1f-d57550cc96cc">false</BlockPublish>
-    <TPLaunchHelpLinkType xmlns="4873beb7-5857-4685-be1f-d57550cc96cc">Template</TPLaunchHelpLinkType>
-    <LocalizationTagsTaxHTField0 xmlns="4873beb7-5857-4685-be1f-d57550cc96cc">
-      <Terms xmlns="http://schemas.microsoft.com/office/infopath/2007/PartnerControls"/>
-    </LocalizationTagsTaxHTField0>
-    <BusinessGroup xmlns="4873beb7-5857-4685-be1f-d57550cc96cc" xsi:nil="true"/>
-    <Providers xmlns="4873beb7-5857-4685-be1f-d57550cc96cc" xsi:nil="true"/>
-    <TemplateTemplateType xmlns="4873beb7-5857-4685-be1f-d57550cc96cc">Word Document Template</TemplateTemplateType>
-    <TimesCloned xmlns="4873beb7-5857-4685-be1f-d57550cc96cc" xsi:nil="true"/>
-    <TPAppVersion xmlns="4873beb7-5857-4685-be1f-d57550cc96cc" xsi:nil="true"/>
-    <VoteCount xmlns="4873beb7-5857-4685-be1f-d57550cc96cc" xsi:nil="true"/>
-    <AverageRating xmlns="4873beb7-5857-4685-be1f-d57550cc96cc" xsi:nil="true"/>
-    <FeatureTagsTaxHTField0 xmlns="4873beb7-5857-4685-be1f-d57550cc96cc">
-      <Terms xmlns="http://schemas.microsoft.com/office/infopath/2007/PartnerControls"/>
-    </FeatureTagsTaxHTField0>
-    <Provider xmlns="4873beb7-5857-4685-be1f-d57550cc96cc" xsi:nil="true"/>
-    <UACurrentWords xmlns="4873beb7-5857-4685-be1f-d57550cc96cc" xsi:nil="true"/>
-    <AssetId xmlns="4873beb7-5857-4685-be1f-d57550cc96cc">TP103457714</AssetId>
-    <TPClientViewer xmlns="4873beb7-5857-4685-be1f-d57550cc96cc" xsi:nil="true"/>
-    <DSATActionTaken xmlns="4873beb7-5857-4685-be1f-d57550cc96cc" xsi:nil="true"/>
-    <APEditor xmlns="4873beb7-5857-4685-be1f-d57550cc96cc">
-      <UserInfo>
-        <DisplayName/>
-        <AccountId xsi:nil="true"/>
-        <AccountType/>
-      </UserInfo>
-    </APEditor>
-    <TPInstallLocation xmlns="4873beb7-5857-4685-be1f-d57550cc96cc" xsi:nil="true"/>
-    <OOCacheId xmlns="4873beb7-5857-4685-be1f-d57550cc96cc" xsi:nil="true"/>
-    <IsDeleted xmlns="4873beb7-5857-4685-be1f-d57550cc96cc">false</IsDeleted>
-    <PublishTargets xmlns="4873beb7-5857-4685-be1f-d57550cc96cc">OfficeOnlineVNext</PublishTargets>
-    <ApprovalLog xmlns="4873beb7-5857-4685-be1f-d57550cc96cc" xsi:nil="true"/>
-    <BugNumber xmlns="4873beb7-5857-4685-be1f-d57550cc96cc" xsi:nil="true"/>
-    <CrawlForDependencies xmlns="4873beb7-5857-4685-be1f-d57550cc96cc">false</CrawlForDependencies>
-    <InternalTagsTaxHTField0 xmlns="4873beb7-5857-4685-be1f-d57550cc96cc">
-      <Terms xmlns="http://schemas.microsoft.com/office/infopath/2007/PartnerControls"/>
-    </InternalTagsTaxHTField0>
-    <LastHandOff xmlns="4873beb7-5857-4685-be1f-d57550cc96cc" xsi:nil="true"/>
-    <Milestone xmlns="4873beb7-5857-4685-be1f-d57550cc96cc" xsi:nil="true"/>
-    <OriginalRelease xmlns="4873beb7-5857-4685-be1f-d57550cc96cc">15</OriginalRelease>
-    <RecommendationsModifier xmlns="4873beb7-5857-4685-be1f-d57550cc96cc" xsi:nil="true"/>
-    <ScenarioTagsTaxHTField0 xmlns="4873beb7-5857-4685-be1f-d57550cc96cc">
-      <Terms xmlns="http://schemas.microsoft.com/office/infopath/2007/PartnerControls"/>
-    </ScenarioTagsTaxHTField0>
-    <UANotes xmlns="4873beb7-5857-4685-be1f-d57550cc96cc" xsi:nil="true"/>
-  </documentManagement>
-</p:properties>
-</file>
-
-<file path=customXml/item3.xml><?xml version="1.0" encoding="utf-8"?>
 <ct:contentTypeSchema xmlns:ct="http://schemas.microsoft.com/office/2006/metadata/contentType" xmlns:ma="http://schemas.microsoft.com/office/2006/metadata/properties/metaAttributes" ct:_="" ma:_="" ma:contentTypeName="TemplateFile" ma:contentTypeID="0x0101006EDDDB5EE6D98C44930B742096920B300400F5B6D36B3EF94B4E9A635CDF2A18F5B8" ma:contentTypeVersion="72" ma:contentTypeDescription="Create a new document." ma:contentTypeScope="" ma:versionID="a23e56308344d904b51738559c3d67c9">
   <xsd:schema xmlns:xsd="http://www.w3.org/2001/XMLSchema" xmlns:xs="http://www.w3.org/2001/XMLSchema" xmlns:p="http://schemas.microsoft.com/office/2006/metadata/properties" xmlns:ns2="4873beb7-5857-4685-be1f-d57550cc96cc" targetNamespace="http://schemas.microsoft.com/office/2006/metadata/properties" ma:root="true" ma:fieldsID="cd0908cc4600e77bf5da051303e00c8d" ns2:_="">
     <xsd:import namespace="4873beb7-5857-4685-be1f-d57550cc96cc"/>
@@ -10268,10 +9401,155 @@
 </ct:contentTypeSchema>
 </file>
 
+<file path=customXml/item2.xml><?xml version="1.0" encoding="utf-8"?>
+<p:properties xmlns:p="http://schemas.microsoft.com/office/2006/metadata/properties" xmlns:xsi="http://www.w3.org/2001/XMLSchema-instance" xmlns:pc="http://schemas.microsoft.com/office/infopath/2007/PartnerControls">
+  <documentManagement>
+    <APDescription xmlns="4873beb7-5857-4685-be1f-d57550cc96cc" xsi:nil="true"/>
+    <AssetExpire xmlns="4873beb7-5857-4685-be1f-d57550cc96cc">2029-01-01T08:00:00+00:00</AssetExpire>
+    <CampaignTagsTaxHTField0 xmlns="4873beb7-5857-4685-be1f-d57550cc96cc">
+      <Terms xmlns="http://schemas.microsoft.com/office/infopath/2007/PartnerControls"/>
+    </CampaignTagsTaxHTField0>
+    <IntlLangReviewDate xmlns="4873beb7-5857-4685-be1f-d57550cc96cc" xsi:nil="true"/>
+    <TPFriendlyName xmlns="4873beb7-5857-4685-be1f-d57550cc96cc" xsi:nil="true"/>
+    <IntlLangReview xmlns="4873beb7-5857-4685-be1f-d57550cc96cc">false</IntlLangReview>
+    <LocLastLocAttemptVersionLookup xmlns="4873beb7-5857-4685-be1f-d57550cc96cc">856581</LocLastLocAttemptVersionLookup>
+    <PolicheckWords xmlns="4873beb7-5857-4685-be1f-d57550cc96cc" xsi:nil="true"/>
+    <SubmitterId xmlns="4873beb7-5857-4685-be1f-d57550cc96cc" xsi:nil="true"/>
+    <AcquiredFrom xmlns="4873beb7-5857-4685-be1f-d57550cc96cc">Internal MS</AcquiredFrom>
+    <EditorialStatus xmlns="4873beb7-5857-4685-be1f-d57550cc96cc">Complete</EditorialStatus>
+    <Markets xmlns="4873beb7-5857-4685-be1f-d57550cc96cc"/>
+    <OriginAsset xmlns="4873beb7-5857-4685-be1f-d57550cc96cc" xsi:nil="true"/>
+    <AssetStart xmlns="4873beb7-5857-4685-be1f-d57550cc96cc">2012-09-19T07:42:00+00:00</AssetStart>
+    <FriendlyTitle xmlns="4873beb7-5857-4685-be1f-d57550cc96cc" xsi:nil="true"/>
+    <MarketSpecific xmlns="4873beb7-5857-4685-be1f-d57550cc96cc">false</MarketSpecific>
+    <TPNamespace xmlns="4873beb7-5857-4685-be1f-d57550cc96cc" xsi:nil="true"/>
+    <PublishStatusLookup xmlns="4873beb7-5857-4685-be1f-d57550cc96cc">
+      <Value>1622610</Value>
+    </PublishStatusLookup>
+    <APAuthor xmlns="4873beb7-5857-4685-be1f-d57550cc96cc">
+      <UserInfo>
+        <DisplayName>REDMOND\v-aptall</DisplayName>
+        <AccountId>2566</AccountId>
+        <AccountType/>
+      </UserInfo>
+    </APAuthor>
+    <TPCommandLine xmlns="4873beb7-5857-4685-be1f-d57550cc96cc" xsi:nil="true"/>
+    <IntlLangReviewer xmlns="4873beb7-5857-4685-be1f-d57550cc96cc" xsi:nil="true"/>
+    <OpenTemplate xmlns="4873beb7-5857-4685-be1f-d57550cc96cc">true</OpenTemplate>
+    <CSXSubmissionDate xmlns="4873beb7-5857-4685-be1f-d57550cc96cc" xsi:nil="true"/>
+    <TaxCatchAll xmlns="4873beb7-5857-4685-be1f-d57550cc96cc"/>
+    <Manager xmlns="4873beb7-5857-4685-be1f-d57550cc96cc" xsi:nil="true"/>
+    <NumericId xmlns="4873beb7-5857-4685-be1f-d57550cc96cc" xsi:nil="true"/>
+    <ParentAssetId xmlns="4873beb7-5857-4685-be1f-d57550cc96cc" xsi:nil="true"/>
+    <OriginalSourceMarket xmlns="4873beb7-5857-4685-be1f-d57550cc96cc" xsi:nil="true"/>
+    <ApprovalStatus xmlns="4873beb7-5857-4685-be1f-d57550cc96cc">InProgress</ApprovalStatus>
+    <TPComponent xmlns="4873beb7-5857-4685-be1f-d57550cc96cc" xsi:nil="true"/>
+    <EditorialTags xmlns="4873beb7-5857-4685-be1f-d57550cc96cc" xsi:nil="true"/>
+    <TPExecutable xmlns="4873beb7-5857-4685-be1f-d57550cc96cc" xsi:nil="true"/>
+    <TPLaunchHelpLink xmlns="4873beb7-5857-4685-be1f-d57550cc96cc" xsi:nil="true"/>
+    <LocComments xmlns="4873beb7-5857-4685-be1f-d57550cc96cc" xsi:nil="true"/>
+    <LocRecommendedHandoff xmlns="4873beb7-5857-4685-be1f-d57550cc96cc" xsi:nil="true"/>
+    <SourceTitle xmlns="4873beb7-5857-4685-be1f-d57550cc96cc" xsi:nil="true"/>
+    <CSXUpdate xmlns="4873beb7-5857-4685-be1f-d57550cc96cc">false</CSXUpdate>
+    <IntlLocPriority xmlns="4873beb7-5857-4685-be1f-d57550cc96cc" xsi:nil="true"/>
+    <UAProjectedTotalWords xmlns="4873beb7-5857-4685-be1f-d57550cc96cc" xsi:nil="true"/>
+    <AssetType xmlns="4873beb7-5857-4685-be1f-d57550cc96cc">TP</AssetType>
+    <MachineTranslated xmlns="4873beb7-5857-4685-be1f-d57550cc96cc">false</MachineTranslated>
+    <OutputCachingOn xmlns="4873beb7-5857-4685-be1f-d57550cc96cc">false</OutputCachingOn>
+    <TemplateStatus xmlns="4873beb7-5857-4685-be1f-d57550cc96cc">Complete</TemplateStatus>
+    <IsSearchable xmlns="4873beb7-5857-4685-be1f-d57550cc96cc">true</IsSearchable>
+    <ContentItem xmlns="4873beb7-5857-4685-be1f-d57550cc96cc" xsi:nil="true"/>
+    <HandoffToMSDN xmlns="4873beb7-5857-4685-be1f-d57550cc96cc" xsi:nil="true"/>
+    <ShowIn xmlns="4873beb7-5857-4685-be1f-d57550cc96cc">Show everywhere</ShowIn>
+    <ThumbnailAssetId xmlns="4873beb7-5857-4685-be1f-d57550cc96cc" xsi:nil="true"/>
+    <UALocComments xmlns="4873beb7-5857-4685-be1f-d57550cc96cc" xsi:nil="true"/>
+    <UALocRecommendation xmlns="4873beb7-5857-4685-be1f-d57550cc96cc">Localize</UALocRecommendation>
+    <LastModifiedDateTime xmlns="4873beb7-5857-4685-be1f-d57550cc96cc" xsi:nil="true"/>
+    <LegacyData xmlns="4873beb7-5857-4685-be1f-d57550cc96cc" xsi:nil="true"/>
+    <LocManualTestRequired xmlns="4873beb7-5857-4685-be1f-d57550cc96cc">false</LocManualTestRequired>
+    <LocMarketGroupTiers2 xmlns="4873beb7-5857-4685-be1f-d57550cc96cc" xsi:nil="true"/>
+    <ClipArtFilename xmlns="4873beb7-5857-4685-be1f-d57550cc96cc" xsi:nil="true"/>
+    <TPApplication xmlns="4873beb7-5857-4685-be1f-d57550cc96cc" xsi:nil="true"/>
+    <CSXHash xmlns="4873beb7-5857-4685-be1f-d57550cc96cc" xsi:nil="true"/>
+    <DirectSourceMarket xmlns="4873beb7-5857-4685-be1f-d57550cc96cc" xsi:nil="true"/>
+    <PrimaryImageGen xmlns="4873beb7-5857-4685-be1f-d57550cc96cc">true</PrimaryImageGen>
+    <PlannedPubDate xmlns="4873beb7-5857-4685-be1f-d57550cc96cc" xsi:nil="true"/>
+    <CSXSubmissionMarket xmlns="4873beb7-5857-4685-be1f-d57550cc96cc" xsi:nil="true"/>
+    <Downloads xmlns="4873beb7-5857-4685-be1f-d57550cc96cc">0</Downloads>
+    <ArtSampleDocs xmlns="4873beb7-5857-4685-be1f-d57550cc96cc" xsi:nil="true"/>
+    <TrustLevel xmlns="4873beb7-5857-4685-be1f-d57550cc96cc">1 Microsoft Managed Content</TrustLevel>
+    <BlockPublish xmlns="4873beb7-5857-4685-be1f-d57550cc96cc">false</BlockPublish>
+    <TPLaunchHelpLinkType xmlns="4873beb7-5857-4685-be1f-d57550cc96cc">Template</TPLaunchHelpLinkType>
+    <LocalizationTagsTaxHTField0 xmlns="4873beb7-5857-4685-be1f-d57550cc96cc">
+      <Terms xmlns="http://schemas.microsoft.com/office/infopath/2007/PartnerControls"/>
+    </LocalizationTagsTaxHTField0>
+    <BusinessGroup xmlns="4873beb7-5857-4685-be1f-d57550cc96cc" xsi:nil="true"/>
+    <Providers xmlns="4873beb7-5857-4685-be1f-d57550cc96cc" xsi:nil="true"/>
+    <TemplateTemplateType xmlns="4873beb7-5857-4685-be1f-d57550cc96cc">Word Document Template</TemplateTemplateType>
+    <TimesCloned xmlns="4873beb7-5857-4685-be1f-d57550cc96cc" xsi:nil="true"/>
+    <TPAppVersion xmlns="4873beb7-5857-4685-be1f-d57550cc96cc" xsi:nil="true"/>
+    <VoteCount xmlns="4873beb7-5857-4685-be1f-d57550cc96cc" xsi:nil="true"/>
+    <AverageRating xmlns="4873beb7-5857-4685-be1f-d57550cc96cc" xsi:nil="true"/>
+    <FeatureTagsTaxHTField0 xmlns="4873beb7-5857-4685-be1f-d57550cc96cc">
+      <Terms xmlns="http://schemas.microsoft.com/office/infopath/2007/PartnerControls"/>
+    </FeatureTagsTaxHTField0>
+    <Provider xmlns="4873beb7-5857-4685-be1f-d57550cc96cc" xsi:nil="true"/>
+    <UACurrentWords xmlns="4873beb7-5857-4685-be1f-d57550cc96cc" xsi:nil="true"/>
+    <AssetId xmlns="4873beb7-5857-4685-be1f-d57550cc96cc">TP103457714</AssetId>
+    <TPClientViewer xmlns="4873beb7-5857-4685-be1f-d57550cc96cc" xsi:nil="true"/>
+    <DSATActionTaken xmlns="4873beb7-5857-4685-be1f-d57550cc96cc" xsi:nil="true"/>
+    <APEditor xmlns="4873beb7-5857-4685-be1f-d57550cc96cc">
+      <UserInfo>
+        <DisplayName/>
+        <AccountId xsi:nil="true"/>
+        <AccountType/>
+      </UserInfo>
+    </APEditor>
+    <TPInstallLocation xmlns="4873beb7-5857-4685-be1f-d57550cc96cc" xsi:nil="true"/>
+    <OOCacheId xmlns="4873beb7-5857-4685-be1f-d57550cc96cc" xsi:nil="true"/>
+    <IsDeleted xmlns="4873beb7-5857-4685-be1f-d57550cc96cc">false</IsDeleted>
+    <PublishTargets xmlns="4873beb7-5857-4685-be1f-d57550cc96cc">OfficeOnlineVNext</PublishTargets>
+    <ApprovalLog xmlns="4873beb7-5857-4685-be1f-d57550cc96cc" xsi:nil="true"/>
+    <BugNumber xmlns="4873beb7-5857-4685-be1f-d57550cc96cc" xsi:nil="true"/>
+    <CrawlForDependencies xmlns="4873beb7-5857-4685-be1f-d57550cc96cc">false</CrawlForDependencies>
+    <InternalTagsTaxHTField0 xmlns="4873beb7-5857-4685-be1f-d57550cc96cc">
+      <Terms xmlns="http://schemas.microsoft.com/office/infopath/2007/PartnerControls"/>
+    </InternalTagsTaxHTField0>
+    <LastHandOff xmlns="4873beb7-5857-4685-be1f-d57550cc96cc" xsi:nil="true"/>
+    <Milestone xmlns="4873beb7-5857-4685-be1f-d57550cc96cc" xsi:nil="true"/>
+    <OriginalRelease xmlns="4873beb7-5857-4685-be1f-d57550cc96cc">15</OriginalRelease>
+    <RecommendationsModifier xmlns="4873beb7-5857-4685-be1f-d57550cc96cc" xsi:nil="true"/>
+    <ScenarioTagsTaxHTField0 xmlns="4873beb7-5857-4685-be1f-d57550cc96cc">
+      <Terms xmlns="http://schemas.microsoft.com/office/infopath/2007/PartnerControls"/>
+    </ScenarioTagsTaxHTField0>
+    <UANotes xmlns="4873beb7-5857-4685-be1f-d57550cc96cc" xsi:nil="true"/>
+  </documentManagement>
+</p:properties>
+</file>
+
+<file path=customXml/item3.xml><?xml version="1.0" encoding="utf-8"?>
+<?mso-contentType ?>
+<FormTemplates xmlns="http://schemas.microsoft.com/sharepoint/v3/contenttype/forms">
+  <Display>DocumentLibraryForm</Display>
+  <Edit>AssetEditForm</Edit>
+  <New>DocumentLibraryForm</New>
+</FormTemplates>
+</file>
+
 <file path=customXml/itemProps1.xml><?xml version="1.0" encoding="utf-8"?>
-<ds:datastoreItem xmlns:ds="http://schemas.openxmlformats.org/officeDocument/2006/customXml" ds:itemID="{499EA1EC-B023-4266-9865-E1EDA122A8C9}">
+<ds:datastoreItem xmlns:ds="http://schemas.openxmlformats.org/officeDocument/2006/customXml" ds:itemID="{9332E30D-EFB4-40E8-AB8F-C2E02C2E75EB}">
   <ds:schemaRefs>
-    <ds:schemaRef ds:uri="http://schemas.microsoft.com/sharepoint/v3/contenttype/forms"/>
+    <ds:schemaRef ds:uri="http://schemas.microsoft.com/office/2006/metadata/contentType"/>
+    <ds:schemaRef ds:uri="http://schemas.microsoft.com/office/2006/metadata/properties/metaAttributes"/>
+    <ds:schemaRef ds:uri="http://www.w3.org/2001/XMLSchema"/>
+    <ds:schemaRef ds:uri="http://schemas.microsoft.com/office/2006/metadata/properties"/>
+    <ds:schemaRef ds:uri="4873beb7-5857-4685-be1f-d57550cc96cc"/>
+    <ds:schemaRef ds:uri="http://schemas.microsoft.com/office/2006/documentManagement/types"/>
+    <ds:schemaRef ds:uri="http://schemas.microsoft.com/office/infopath/2007/PartnerControls"/>
+    <ds:schemaRef ds:uri="http://schemas.openxmlformats.org/package/2006/metadata/core-properties"/>
+    <ds:schemaRef ds:uri="http://purl.org/dc/elements/1.1/"/>
+    <ds:schemaRef ds:uri="http://purl.org/dc/terms/"/>
+    <ds:schemaRef ds:uri="http://schemas.microsoft.com/internal/obd"/>
   </ds:schemaRefs>
 </ds:datastoreItem>
 </file>
@@ -10287,19 +9565,9 @@
 </file>
 
 <file path=customXml/itemProps3.xml><?xml version="1.0" encoding="utf-8"?>
-<ds:datastoreItem xmlns:ds="http://schemas.openxmlformats.org/officeDocument/2006/customXml" ds:itemID="{9332E30D-EFB4-40E8-AB8F-C2E02C2E75EB}">
+<ds:datastoreItem xmlns:ds="http://schemas.openxmlformats.org/officeDocument/2006/customXml" ds:itemID="{499EA1EC-B023-4266-9865-E1EDA122A8C9}">
   <ds:schemaRefs>
-    <ds:schemaRef ds:uri="http://schemas.microsoft.com/office/2006/metadata/contentType"/>
-    <ds:schemaRef ds:uri="http://schemas.microsoft.com/office/2006/metadata/properties/metaAttributes"/>
-    <ds:schemaRef ds:uri="http://www.w3.org/2001/XMLSchema"/>
-    <ds:schemaRef ds:uri="http://schemas.microsoft.com/office/2006/metadata/properties"/>
-    <ds:schemaRef ds:uri="4873beb7-5857-4685-be1f-d57550cc96cc"/>
-    <ds:schemaRef ds:uri="http://schemas.microsoft.com/office/2006/documentManagement/types"/>
-    <ds:schemaRef ds:uri="http://schemas.microsoft.com/office/infopath/2007/PartnerControls"/>
-    <ds:schemaRef ds:uri="http://schemas.openxmlformats.org/package/2006/metadata/core-properties"/>
-    <ds:schemaRef ds:uri="http://purl.org/dc/elements/1.1/"/>
-    <ds:schemaRef ds:uri="http://purl.org/dc/terms/"/>
-    <ds:schemaRef ds:uri="http://schemas.microsoft.com/internal/obd"/>
+    <ds:schemaRef ds:uri="http://schemas.microsoft.com/sharepoint/v3/contenttype/forms"/>
   </ds:schemaRefs>
 </ds:datastoreItem>
 </file>
</xml_diff>